<commit_message>
CA2 - Report - Project Plan, Business Understanding - Completed
</commit_message>
<xml_diff>
--- a/CA2-Strategy_Thinking.docx
+++ b/CA2-Strategy_Thinking.docx
@@ -1052,6 +1052,7 @@
           <w:pPr>
             <w:pStyle w:val="TOC1"/>
             <w:tabs>
+              <w:tab w:val="left" w:pos="440"/>
               <w:tab w:val="right" w:leader="dot" w:pos="9016"/>
             </w:tabs>
             <w:rPr>
@@ -1069,13 +1070,28 @@
           <w:r>
             <w:fldChar w:fldCharType="separate"/>
           </w:r>
-          <w:hyperlink w:anchor="_Toc186740673" w:history="1">
+          <w:hyperlink w:anchor="_Toc186747107" w:history="1">
             <w:r>
               <w:rPr>
                 <w:rStyle w:val="Hyperlink"/>
                 <w:noProof/>
               </w:rPr>
-              <w:t>2</w:t>
+              <w:t>1</w:t>
+            </w:r>
+            <w:r>
+              <w:rPr>
+                <w:rFonts w:asciiTheme="minorHAnsi" w:eastAsiaTheme="minorEastAsia" w:hAnsiTheme="minorHAnsi"/>
+                <w:noProof/>
+                <w:lang w:eastAsia="en-IE"/>
+              </w:rPr>
+              <w:tab/>
+            </w:r>
+            <w:r>
+              <w:rPr>
+                <w:rStyle w:val="Hyperlink"/>
+                <w:noProof/>
+              </w:rPr>
+              <w:t>Introduction</w:t>
             </w:r>
             <w:r>
               <w:rPr>
@@ -1096,7 +1112,7 @@
                 <w:noProof/>
                 <w:webHidden/>
               </w:rPr>
-              <w:instrText xml:space="preserve"> PAGEREF _Toc186740673 \h </w:instrText>
+              <w:instrText xml:space="preserve"> PAGEREF _Toc186747107 \h </w:instrText>
             </w:r>
             <w:r>
               <w:rPr>
@@ -1140,13 +1156,13 @@
               <w:lang w:eastAsia="en-IE"/>
             </w:rPr>
           </w:pPr>
-          <w:hyperlink w:anchor="_Toc186740674" w:history="1">
+          <w:hyperlink w:anchor="_Toc186747108" w:history="1">
             <w:r>
               <w:rPr>
                 <w:rStyle w:val="Hyperlink"/>
                 <w:noProof/>
               </w:rPr>
-              <w:t>1.</w:t>
+              <w:t>2</w:t>
             </w:r>
             <w:r>
               <w:rPr>
@@ -1161,7 +1177,7 @@
                 <w:rStyle w:val="Hyperlink"/>
                 <w:noProof/>
               </w:rPr>
-              <w:t>Introduction</w:t>
+              <w:t>Problem Definition</w:t>
             </w:r>
             <w:r>
               <w:rPr>
@@ -1182,7 +1198,7 @@
                 <w:noProof/>
                 <w:webHidden/>
               </w:rPr>
-              <w:instrText xml:space="preserve"> PAGEREF _Toc186740674 \h </w:instrText>
+              <w:instrText xml:space="preserve"> PAGEREF _Toc186747108 \h </w:instrText>
             </w:r>
             <w:r>
               <w:rPr>
@@ -1226,13 +1242,13 @@
               <w:lang w:eastAsia="en-IE"/>
             </w:rPr>
           </w:pPr>
-          <w:hyperlink w:anchor="_Toc186740675" w:history="1">
+          <w:hyperlink w:anchor="_Toc186747109" w:history="1">
             <w:r>
               <w:rPr>
                 <w:rStyle w:val="Hyperlink"/>
                 <w:noProof/>
               </w:rPr>
-              <w:t>2.</w:t>
+              <w:t>3</w:t>
             </w:r>
             <w:r>
               <w:rPr>
@@ -1247,7 +1263,7 @@
                 <w:rStyle w:val="Hyperlink"/>
                 <w:noProof/>
               </w:rPr>
-              <w:t>Problem Definition</w:t>
+              <w:t>Project Plan</w:t>
             </w:r>
             <w:r>
               <w:rPr>
@@ -1268,7 +1284,7 @@
                 <w:noProof/>
                 <w:webHidden/>
               </w:rPr>
-              <w:instrText xml:space="preserve"> PAGEREF _Toc186740675 \h </w:instrText>
+              <w:instrText xml:space="preserve"> PAGEREF _Toc186747109 \h </w:instrText>
             </w:r>
             <w:r>
               <w:rPr>
@@ -1312,13 +1328,13 @@
               <w:lang w:eastAsia="en-IE"/>
             </w:rPr>
           </w:pPr>
-          <w:hyperlink w:anchor="_Toc186740676" w:history="1">
+          <w:hyperlink w:anchor="_Toc186747110" w:history="1">
             <w:r>
               <w:rPr>
                 <w:rStyle w:val="Hyperlink"/>
                 <w:noProof/>
               </w:rPr>
-              <w:t>3.</w:t>
+              <w:t>4</w:t>
             </w:r>
             <w:r>
               <w:rPr>
@@ -1333,7 +1349,7 @@
                 <w:rStyle w:val="Hyperlink"/>
                 <w:noProof/>
               </w:rPr>
-              <w:t>Objectives:</w:t>
+              <w:t>Business Understanding</w:t>
             </w:r>
             <w:r>
               <w:rPr>
@@ -1354,7 +1370,7 @@
                 <w:noProof/>
                 <w:webHidden/>
               </w:rPr>
-              <w:instrText xml:space="preserve"> PAGEREF _Toc186740676 \h </w:instrText>
+              <w:instrText xml:space="preserve"> PAGEREF _Toc186747110 \h </w:instrText>
             </w:r>
             <w:r>
               <w:rPr>
@@ -1374,7 +1390,93 @@
                 <w:noProof/>
                 <w:webHidden/>
               </w:rPr>
-              <w:t>1</w:t>
+              <w:t>2</w:t>
+            </w:r>
+            <w:r>
+              <w:rPr>
+                <w:noProof/>
+                <w:webHidden/>
+              </w:rPr>
+              <w:fldChar w:fldCharType="end"/>
+            </w:r>
+          </w:hyperlink>
+        </w:p>
+        <w:p>
+          <w:pPr>
+            <w:pStyle w:val="TOC2"/>
+            <w:tabs>
+              <w:tab w:val="left" w:pos="880"/>
+              <w:tab w:val="right" w:leader="dot" w:pos="9016"/>
+            </w:tabs>
+            <w:rPr>
+              <w:rFonts w:asciiTheme="minorHAnsi" w:eastAsiaTheme="minorEastAsia" w:hAnsiTheme="minorHAnsi"/>
+              <w:noProof/>
+              <w:lang w:eastAsia="en-IE"/>
+            </w:rPr>
+          </w:pPr>
+          <w:hyperlink w:anchor="_Toc186747111" w:history="1">
+            <w:r>
+              <w:rPr>
+                <w:rStyle w:val="Hyperlink"/>
+                <w:noProof/>
+              </w:rPr>
+              <w:t>4.1</w:t>
+            </w:r>
+            <w:r>
+              <w:rPr>
+                <w:rFonts w:asciiTheme="minorHAnsi" w:eastAsiaTheme="minorEastAsia" w:hAnsiTheme="minorHAnsi"/>
+                <w:noProof/>
+                <w:lang w:eastAsia="en-IE"/>
+              </w:rPr>
+              <w:tab/>
+            </w:r>
+            <w:r>
+              <w:rPr>
+                <w:rStyle w:val="Hyperlink"/>
+                <w:noProof/>
+              </w:rPr>
+              <w:t>Objectives</w:t>
+            </w:r>
+            <w:r>
+              <w:rPr>
+                <w:noProof/>
+                <w:webHidden/>
+              </w:rPr>
+              <w:tab/>
+            </w:r>
+            <w:r>
+              <w:rPr>
+                <w:noProof/>
+                <w:webHidden/>
+              </w:rPr>
+              <w:fldChar w:fldCharType="begin"/>
+            </w:r>
+            <w:r>
+              <w:rPr>
+                <w:noProof/>
+                <w:webHidden/>
+              </w:rPr>
+              <w:instrText xml:space="preserve"> PAGEREF _Toc186747111 \h </w:instrText>
+            </w:r>
+            <w:r>
+              <w:rPr>
+                <w:noProof/>
+                <w:webHidden/>
+              </w:rPr>
+            </w:r>
+            <w:r>
+              <w:rPr>
+                <w:noProof/>
+                <w:webHidden/>
+              </w:rPr>
+              <w:fldChar w:fldCharType="separate"/>
+            </w:r>
+            <w:r>
+              <w:rPr>
+                <w:noProof/>
+                <w:webHidden/>
+              </w:rPr>
+              <w:t>2</w:t>
             </w:r>
             <w:r>
               <w:rPr>
@@ -1398,13 +1500,13 @@
               <w:lang w:eastAsia="en-IE"/>
             </w:rPr>
           </w:pPr>
-          <w:hyperlink w:anchor="_Toc186740677" w:history="1">
+          <w:hyperlink w:anchor="_Toc186747112" w:history="1">
             <w:r>
               <w:rPr>
                 <w:rStyle w:val="Hyperlink"/>
                 <w:noProof/>
               </w:rPr>
-              <w:t>4.</w:t>
+              <w:t>5</w:t>
             </w:r>
             <w:r>
               <w:rPr>
@@ -1419,7 +1521,7 @@
                 <w:rStyle w:val="Hyperlink"/>
                 <w:noProof/>
               </w:rPr>
-              <w:t>How Can a Renter be Safe?</w:t>
+              <w:t>Details of Dataset</w:t>
             </w:r>
             <w:r>
               <w:rPr>
@@ -1440,7 +1542,7 @@
                 <w:noProof/>
                 <w:webHidden/>
               </w:rPr>
-              <w:instrText xml:space="preserve"> PAGEREF _Toc186740677 \h </w:instrText>
+              <w:instrText xml:space="preserve"> PAGEREF _Toc186747112 \h </w:instrText>
             </w:r>
             <w:r>
               <w:rPr>
@@ -1460,7 +1562,179 @@
                 <w:noProof/>
                 <w:webHidden/>
               </w:rPr>
-              <w:t>2</w:t>
+              <w:t>3</w:t>
+            </w:r>
+            <w:r>
+              <w:rPr>
+                <w:noProof/>
+                <w:webHidden/>
+              </w:rPr>
+              <w:fldChar w:fldCharType="end"/>
+            </w:r>
+          </w:hyperlink>
+        </w:p>
+        <w:p>
+          <w:pPr>
+            <w:pStyle w:val="TOC1"/>
+            <w:tabs>
+              <w:tab w:val="left" w:pos="440"/>
+              <w:tab w:val="right" w:leader="dot" w:pos="9016"/>
+            </w:tabs>
+            <w:rPr>
+              <w:rFonts w:asciiTheme="minorHAnsi" w:eastAsiaTheme="minorEastAsia" w:hAnsiTheme="minorHAnsi"/>
+              <w:noProof/>
+              <w:lang w:eastAsia="en-IE"/>
+            </w:rPr>
+          </w:pPr>
+          <w:hyperlink w:anchor="_Toc186747113" w:history="1">
+            <w:r>
+              <w:rPr>
+                <w:rStyle w:val="Hyperlink"/>
+                <w:noProof/>
+              </w:rPr>
+              <w:t>1.</w:t>
+            </w:r>
+            <w:r>
+              <w:rPr>
+                <w:rFonts w:asciiTheme="minorHAnsi" w:eastAsiaTheme="minorEastAsia" w:hAnsiTheme="minorHAnsi"/>
+                <w:noProof/>
+                <w:lang w:eastAsia="en-IE"/>
+              </w:rPr>
+              <w:tab/>
+            </w:r>
+            <w:r>
+              <w:rPr>
+                <w:rStyle w:val="Hyperlink"/>
+                <w:noProof/>
+              </w:rPr>
+              <w:t>Key Challenges</w:t>
+            </w:r>
+            <w:r>
+              <w:rPr>
+                <w:noProof/>
+                <w:webHidden/>
+              </w:rPr>
+              <w:tab/>
+            </w:r>
+            <w:r>
+              <w:rPr>
+                <w:noProof/>
+                <w:webHidden/>
+              </w:rPr>
+              <w:fldChar w:fldCharType="begin"/>
+            </w:r>
+            <w:r>
+              <w:rPr>
+                <w:noProof/>
+                <w:webHidden/>
+              </w:rPr>
+              <w:instrText xml:space="preserve"> PAGEREF _Toc186747113 \h </w:instrText>
+            </w:r>
+            <w:r>
+              <w:rPr>
+                <w:noProof/>
+                <w:webHidden/>
+              </w:rPr>
+            </w:r>
+            <w:r>
+              <w:rPr>
+                <w:noProof/>
+                <w:webHidden/>
+              </w:rPr>
+              <w:fldChar w:fldCharType="separate"/>
+            </w:r>
+            <w:r>
+              <w:rPr>
+                <w:noProof/>
+                <w:webHidden/>
+              </w:rPr>
+              <w:t>3</w:t>
+            </w:r>
+            <w:r>
+              <w:rPr>
+                <w:noProof/>
+                <w:webHidden/>
+              </w:rPr>
+              <w:fldChar w:fldCharType="end"/>
+            </w:r>
+          </w:hyperlink>
+        </w:p>
+        <w:p>
+          <w:pPr>
+            <w:pStyle w:val="TOC1"/>
+            <w:tabs>
+              <w:tab w:val="left" w:pos="440"/>
+              <w:tab w:val="right" w:leader="dot" w:pos="9016"/>
+            </w:tabs>
+            <w:rPr>
+              <w:rFonts w:asciiTheme="minorHAnsi" w:eastAsiaTheme="minorEastAsia" w:hAnsiTheme="minorHAnsi"/>
+              <w:noProof/>
+              <w:lang w:eastAsia="en-IE"/>
+            </w:rPr>
+          </w:pPr>
+          <w:hyperlink w:anchor="_Toc186747114" w:history="1">
+            <w:r>
+              <w:rPr>
+                <w:rStyle w:val="Hyperlink"/>
+                <w:noProof/>
+              </w:rPr>
+              <w:t>2.</w:t>
+            </w:r>
+            <w:r>
+              <w:rPr>
+                <w:rFonts w:asciiTheme="minorHAnsi" w:eastAsiaTheme="minorEastAsia" w:hAnsiTheme="minorHAnsi"/>
+                <w:noProof/>
+                <w:lang w:eastAsia="en-IE"/>
+              </w:rPr>
+              <w:tab/>
+            </w:r>
+            <w:r>
+              <w:rPr>
+                <w:rStyle w:val="Hyperlink"/>
+                <w:noProof/>
+              </w:rPr>
+              <w:t>Effort &amp; Timeline</w:t>
+            </w:r>
+            <w:r>
+              <w:rPr>
+                <w:noProof/>
+                <w:webHidden/>
+              </w:rPr>
+              <w:tab/>
+            </w:r>
+            <w:r>
+              <w:rPr>
+                <w:noProof/>
+                <w:webHidden/>
+              </w:rPr>
+              <w:fldChar w:fldCharType="begin"/>
+            </w:r>
+            <w:r>
+              <w:rPr>
+                <w:noProof/>
+                <w:webHidden/>
+              </w:rPr>
+              <w:instrText xml:space="preserve"> PAGEREF _Toc186747114 \h </w:instrText>
+            </w:r>
+            <w:r>
+              <w:rPr>
+                <w:noProof/>
+                <w:webHidden/>
+              </w:rPr>
+            </w:r>
+            <w:r>
+              <w:rPr>
+                <w:noProof/>
+                <w:webHidden/>
+              </w:rPr>
+              <w:fldChar w:fldCharType="separate"/>
+            </w:r>
+            <w:r>
+              <w:rPr>
+                <w:noProof/>
+                <w:webHidden/>
+              </w:rPr>
+              <w:t>3</w:t>
             </w:r>
             <w:r>
               <w:rPr>
@@ -1484,13 +1758,13 @@
               <w:lang w:eastAsia="en-IE"/>
             </w:rPr>
           </w:pPr>
-          <w:hyperlink w:anchor="_Toc186740678" w:history="1">
+          <w:hyperlink w:anchor="_Toc186747115" w:history="1">
             <w:r>
               <w:rPr>
                 <w:rStyle w:val="Hyperlink"/>
                 <w:noProof/>
               </w:rPr>
-              <w:t>4.1</w:t>
+              <w:t>8.1</w:t>
             </w:r>
             <w:r>
               <w:rPr>
@@ -1505,7 +1779,7 @@
                 <w:rStyle w:val="Hyperlink"/>
                 <w:noProof/>
               </w:rPr>
-              <w:t>Know What You Want</w:t>
+              <w:t>Semester 1:</w:t>
             </w:r>
             <w:r>
               <w:rPr>
@@ -1526,7 +1800,7 @@
                 <w:noProof/>
                 <w:webHidden/>
               </w:rPr>
-              <w:instrText xml:space="preserve"> PAGEREF _Toc186740678 \h </w:instrText>
+              <w:instrText xml:space="preserve"> PAGEREF _Toc186747115 \h </w:instrText>
             </w:r>
             <w:r>
               <w:rPr>
@@ -1546,7 +1820,7 @@
                 <w:noProof/>
                 <w:webHidden/>
               </w:rPr>
-              <w:t>2</w:t>
+              <w:t>3</w:t>
             </w:r>
             <w:r>
               <w:rPr>
@@ -1570,13 +1844,13 @@
               <w:lang w:eastAsia="en-IE"/>
             </w:rPr>
           </w:pPr>
-          <w:hyperlink w:anchor="_Toc186740679" w:history="1">
+          <w:hyperlink w:anchor="_Toc186747116" w:history="1">
             <w:r>
               <w:rPr>
                 <w:rStyle w:val="Hyperlink"/>
                 <w:noProof/>
               </w:rPr>
-              <w:t>4.2</w:t>
+              <w:t>8.2</w:t>
             </w:r>
             <w:r>
               <w:rPr>
@@ -1591,7 +1865,7 @@
                 <w:rStyle w:val="Hyperlink"/>
                 <w:noProof/>
               </w:rPr>
-              <w:t>Have All Paperwork Ready</w:t>
+              <w:t>Semester 2:</w:t>
             </w:r>
             <w:r>
               <w:rPr>
@@ -1612,7 +1886,7 @@
                 <w:noProof/>
                 <w:webHidden/>
               </w:rPr>
-              <w:instrText xml:space="preserve"> PAGEREF _Toc186740679 \h </w:instrText>
+              <w:instrText xml:space="preserve"> PAGEREF _Toc186747116 \h </w:instrText>
             </w:r>
             <w:r>
               <w:rPr>
@@ -1632,7 +1906,7 @@
                 <w:noProof/>
                 <w:webHidden/>
               </w:rPr>
-              <w:t>2</w:t>
+              <w:t>3</w:t>
             </w:r>
             <w:r>
               <w:rPr>
@@ -1645,9 +1919,8 @@
         </w:p>
         <w:p>
           <w:pPr>
-            <w:pStyle w:val="TOC2"/>
+            <w:pStyle w:val="TOC1"/>
             <w:tabs>
-              <w:tab w:val="left" w:pos="880"/>
               <w:tab w:val="right" w:leader="dot" w:pos="9016"/>
             </w:tabs>
             <w:rPr>
@@ -1656,327 +1929,54 @@
               <w:lang w:eastAsia="en-IE"/>
             </w:rPr>
           </w:pPr>
-          <w:hyperlink w:anchor="_Toc186740680" w:history="1">
+          <w:hyperlink w:anchor="_Toc186747117" w:history="1">
             <w:r>
               <w:rPr>
                 <w:rStyle w:val="Hyperlink"/>
                 <w:noProof/>
               </w:rPr>
-              <w:t>4.3</w:t>
-            </w:r>
-            <w:r>
-              <w:rPr>
-                <w:rFonts w:asciiTheme="minorHAnsi" w:eastAsiaTheme="minorEastAsia" w:hAnsiTheme="minorHAnsi"/>
-                <w:noProof/>
-                <w:lang w:eastAsia="en-IE"/>
+              <w:t>6</w:t>
+            </w:r>
+            <w:r>
+              <w:rPr>
+                <w:noProof/>
+                <w:webHidden/>
               </w:rPr>
               <w:tab/>
             </w:r>
             <w:r>
               <w:rPr>
-                <w:rStyle w:val="Hyperlink"/>
-                <w:noProof/>
-              </w:rPr>
-              <w:t>Check Average House Prices</w:t>
-            </w:r>
-            <w:r>
-              <w:rPr>
                 <w:noProof/>
                 <w:webHidden/>
               </w:rPr>
-              <w:tab/>
+              <w:fldChar w:fldCharType="begin"/>
             </w:r>
             <w:r>
               <w:rPr>
                 <w:noProof/>
                 <w:webHidden/>
               </w:rPr>
-              <w:fldChar w:fldCharType="begin"/>
+              <w:instrText xml:space="preserve"> PAGEREF _Toc186747117 \h </w:instrText>
             </w:r>
             <w:r>
               <w:rPr>
                 <w:noProof/>
                 <w:webHidden/>
               </w:rPr>
-              <w:instrText xml:space="preserve"> PAGEREF _Toc186740680 \h </w:instrText>
             </w:r>
             <w:r>
               <w:rPr>
                 <w:noProof/>
                 <w:webHidden/>
               </w:rPr>
+              <w:fldChar w:fldCharType="separate"/>
             </w:r>
             <w:r>
               <w:rPr>
                 <w:noProof/>
                 <w:webHidden/>
               </w:rPr>
-              <w:fldChar w:fldCharType="separate"/>
-            </w:r>
-            <w:r>
-              <w:rPr>
-                <w:noProof/>
-                <w:webHidden/>
-              </w:rPr>
-              <w:t>3</w:t>
-            </w:r>
-            <w:r>
-              <w:rPr>
-                <w:noProof/>
-                <w:webHidden/>
-              </w:rPr>
-              <w:fldChar w:fldCharType="end"/>
-            </w:r>
-          </w:hyperlink>
-        </w:p>
-        <w:p>
-          <w:pPr>
-            <w:pStyle w:val="TOC2"/>
-            <w:tabs>
-              <w:tab w:val="left" w:pos="880"/>
-              <w:tab w:val="right" w:leader="dot" w:pos="9016"/>
-            </w:tabs>
-            <w:rPr>
-              <w:rFonts w:asciiTheme="minorHAnsi" w:eastAsiaTheme="minorEastAsia" w:hAnsiTheme="minorHAnsi"/>
-              <w:noProof/>
-              <w:lang w:eastAsia="en-IE"/>
-            </w:rPr>
-          </w:pPr>
-          <w:hyperlink w:anchor="_Toc186740681" w:history="1">
-            <w:r>
-              <w:rPr>
-                <w:rStyle w:val="Hyperlink"/>
-                <w:noProof/>
-              </w:rPr>
-              <w:t>4.4</w:t>
-            </w:r>
-            <w:r>
-              <w:rPr>
-                <w:rFonts w:asciiTheme="minorHAnsi" w:eastAsiaTheme="minorEastAsia" w:hAnsiTheme="minorHAnsi"/>
-                <w:noProof/>
-                <w:lang w:eastAsia="en-IE"/>
-              </w:rPr>
-              <w:tab/>
-            </w:r>
-            <w:r>
-              <w:rPr>
-                <w:rStyle w:val="Hyperlink"/>
-                <w:noProof/>
-              </w:rPr>
-              <w:t>Stay Within Budget</w:t>
-            </w:r>
-            <w:r>
-              <w:rPr>
-                <w:noProof/>
-                <w:webHidden/>
-              </w:rPr>
-              <w:tab/>
-            </w:r>
-            <w:r>
-              <w:rPr>
-                <w:noProof/>
-                <w:webHidden/>
-              </w:rPr>
-              <w:fldChar w:fldCharType="begin"/>
-            </w:r>
-            <w:r>
-              <w:rPr>
-                <w:noProof/>
-                <w:webHidden/>
-              </w:rPr>
-              <w:instrText xml:space="preserve"> PAGEREF _Toc186740681 \h </w:instrText>
-            </w:r>
-            <w:r>
-              <w:rPr>
-                <w:noProof/>
-                <w:webHidden/>
-              </w:rPr>
-            </w:r>
-            <w:r>
-              <w:rPr>
-                <w:noProof/>
-                <w:webHidden/>
-              </w:rPr>
-              <w:fldChar w:fldCharType="separate"/>
-            </w:r>
-            <w:r>
-              <w:rPr>
-                <w:noProof/>
-                <w:webHidden/>
-              </w:rPr>
-              <w:t>3</w:t>
-            </w:r>
-            <w:r>
-              <w:rPr>
-                <w:noProof/>
-                <w:webHidden/>
-              </w:rPr>
-              <w:fldChar w:fldCharType="end"/>
-            </w:r>
-          </w:hyperlink>
-        </w:p>
-        <w:p>
-          <w:pPr>
-            <w:pStyle w:val="TOC2"/>
-            <w:tabs>
-              <w:tab w:val="left" w:pos="880"/>
-              <w:tab w:val="right" w:leader="dot" w:pos="9016"/>
-            </w:tabs>
-            <w:rPr>
-              <w:rFonts w:asciiTheme="minorHAnsi" w:eastAsiaTheme="minorEastAsia" w:hAnsiTheme="minorHAnsi"/>
-              <w:noProof/>
-              <w:lang w:eastAsia="en-IE"/>
-            </w:rPr>
-          </w:pPr>
-          <w:hyperlink w:anchor="_Toc186740682" w:history="1">
-            <w:r>
-              <w:rPr>
-                <w:rStyle w:val="Hyperlink"/>
-                <w:noProof/>
-              </w:rPr>
-              <w:t>4.5</w:t>
-            </w:r>
-            <w:r>
-              <w:rPr>
-                <w:rFonts w:asciiTheme="minorHAnsi" w:eastAsiaTheme="minorEastAsia" w:hAnsiTheme="minorHAnsi"/>
-                <w:noProof/>
-                <w:lang w:eastAsia="en-IE"/>
-              </w:rPr>
-              <w:tab/>
-            </w:r>
-            <w:r>
-              <w:rPr>
-                <w:rStyle w:val="Hyperlink"/>
-                <w:noProof/>
-              </w:rPr>
-              <w:t>Visit the Properties</w:t>
-            </w:r>
-            <w:r>
-              <w:rPr>
-                <w:noProof/>
-                <w:webHidden/>
-              </w:rPr>
-              <w:tab/>
-            </w:r>
-            <w:r>
-              <w:rPr>
-                <w:noProof/>
-                <w:webHidden/>
-              </w:rPr>
-              <w:fldChar w:fldCharType="begin"/>
-            </w:r>
-            <w:r>
-              <w:rPr>
-                <w:noProof/>
-                <w:webHidden/>
-              </w:rPr>
-              <w:instrText xml:space="preserve"> PAGEREF _Toc186740682 \h </w:instrText>
-            </w:r>
-            <w:r>
-              <w:rPr>
-                <w:noProof/>
-                <w:webHidden/>
-              </w:rPr>
-            </w:r>
-            <w:r>
-              <w:rPr>
-                <w:noProof/>
-                <w:webHidden/>
-              </w:rPr>
-              <w:fldChar w:fldCharType="separate"/>
-            </w:r>
-            <w:r>
-              <w:rPr>
-                <w:noProof/>
-                <w:webHidden/>
-              </w:rPr>
-              <w:t>3</w:t>
-            </w:r>
-            <w:r>
-              <w:rPr>
-                <w:noProof/>
-                <w:webHidden/>
-              </w:rPr>
-              <w:fldChar w:fldCharType="end"/>
-            </w:r>
-          </w:hyperlink>
-        </w:p>
-        <w:p>
-          <w:pPr>
-            <w:pStyle w:val="TOC2"/>
-            <w:tabs>
-              <w:tab w:val="left" w:pos="880"/>
-              <w:tab w:val="right" w:leader="dot" w:pos="9016"/>
-            </w:tabs>
-            <w:rPr>
-              <w:rFonts w:asciiTheme="minorHAnsi" w:eastAsiaTheme="minorEastAsia" w:hAnsiTheme="minorHAnsi"/>
-              <w:noProof/>
-              <w:lang w:eastAsia="en-IE"/>
-            </w:rPr>
-          </w:pPr>
-          <w:hyperlink w:anchor="_Toc186740683" w:history="1">
-            <w:r>
-              <w:rPr>
-                <w:rStyle w:val="Hyperlink"/>
-                <w:noProof/>
-              </w:rPr>
-              <w:t>4.6</w:t>
-            </w:r>
-            <w:r>
-              <w:rPr>
-                <w:rFonts w:asciiTheme="minorHAnsi" w:eastAsiaTheme="minorEastAsia" w:hAnsiTheme="minorHAnsi"/>
-                <w:noProof/>
-                <w:lang w:eastAsia="en-IE"/>
-              </w:rPr>
-              <w:tab/>
-            </w:r>
-            <w:r>
-              <w:rPr>
-                <w:rStyle w:val="Hyperlink"/>
-                <w:noProof/>
-              </w:rPr>
-              <w:t>Know Your Rights</w:t>
-            </w:r>
-            <w:r>
-              <w:rPr>
-                <w:noProof/>
-                <w:webHidden/>
-              </w:rPr>
-              <w:tab/>
-            </w:r>
-            <w:r>
-              <w:rPr>
-                <w:noProof/>
-                <w:webHidden/>
-              </w:rPr>
-              <w:fldChar w:fldCharType="begin"/>
-            </w:r>
-            <w:r>
-              <w:rPr>
-                <w:noProof/>
-                <w:webHidden/>
-              </w:rPr>
-              <w:instrText xml:space="preserve"> PAGEREF _Toc186740683 \h </w:instrText>
-            </w:r>
-            <w:r>
-              <w:rPr>
-                <w:noProof/>
-                <w:webHidden/>
-              </w:rPr>
-            </w:r>
-            <w:r>
-              <w:rPr>
-                <w:noProof/>
-                <w:webHidden/>
-              </w:rPr>
-              <w:fldChar w:fldCharType="separate"/>
-            </w:r>
-            <w:r>
-              <w:rPr>
-                <w:noProof/>
-                <w:webHidden/>
-              </w:rPr>
-              <w:t>3</w:t>
+              <w:t>4</w:t>
             </w:r>
             <w:r>
               <w:rPr>
@@ -2000,13 +2000,13 @@
               <w:lang w:eastAsia="en-IE"/>
             </w:rPr>
           </w:pPr>
-          <w:hyperlink w:anchor="_Toc186740684" w:history="1">
+          <w:hyperlink w:anchor="_Toc186747118" w:history="1">
             <w:r>
               <w:rPr>
                 <w:rStyle w:val="Hyperlink"/>
                 <w:noProof/>
               </w:rPr>
-              <w:t>5.</w:t>
+              <w:t>3.</w:t>
             </w:r>
             <w:r>
               <w:rPr>
@@ -2021,7 +2021,7 @@
                 <w:rStyle w:val="Hyperlink"/>
                 <w:noProof/>
               </w:rPr>
-              <w:t>Project Scope</w:t>
+              <w:t>References</w:t>
             </w:r>
             <w:r>
               <w:rPr>
@@ -2042,7 +2042,7 @@
                 <w:noProof/>
                 <w:webHidden/>
               </w:rPr>
-              <w:instrText xml:space="preserve"> PAGEREF _Toc186740684 \h </w:instrText>
+              <w:instrText xml:space="preserve"> PAGEREF _Toc186747118 \h </w:instrText>
             </w:r>
             <w:r>
               <w:rPr>
@@ -2062,7 +2062,7 @@
                 <w:noProof/>
                 <w:webHidden/>
               </w:rPr>
-              <w:t>3</w:t>
+              <w:t>4</w:t>
             </w:r>
             <w:r>
               <w:rPr>
@@ -2086,13 +2086,13 @@
               <w:lang w:eastAsia="en-IE"/>
             </w:rPr>
           </w:pPr>
-          <w:hyperlink w:anchor="_Toc186740685" w:history="1">
+          <w:hyperlink w:anchor="_Toc186747119" w:history="1">
             <w:r>
               <w:rPr>
                 <w:rStyle w:val="Hyperlink"/>
                 <w:noProof/>
               </w:rPr>
-              <w:t>6.</w:t>
+              <w:t>4.</w:t>
             </w:r>
             <w:r>
               <w:rPr>
@@ -2107,7 +2107,7 @@
                 <w:rStyle w:val="Hyperlink"/>
                 <w:noProof/>
               </w:rPr>
-              <w:t>Details of Dataset</w:t>
+              <w:t>GitHub Link</w:t>
             </w:r>
             <w:r>
               <w:rPr>
@@ -2128,7 +2128,7 @@
                 <w:noProof/>
                 <w:webHidden/>
               </w:rPr>
-              <w:instrText xml:space="preserve"> PAGEREF _Toc186740685 \h </w:instrText>
+              <w:instrText xml:space="preserve"> PAGEREF _Toc186747119 \h </w:instrText>
             </w:r>
             <w:r>
               <w:rPr>
@@ -2148,593 +2148,7 @@
                 <w:noProof/>
                 <w:webHidden/>
               </w:rPr>
-              <w:t>4</w:t>
-            </w:r>
-            <w:r>
-              <w:rPr>
-                <w:noProof/>
-                <w:webHidden/>
-              </w:rPr>
-              <w:fldChar w:fldCharType="end"/>
-            </w:r>
-          </w:hyperlink>
-        </w:p>
-        <w:p>
-          <w:pPr>
-            <w:pStyle w:val="TOC1"/>
-            <w:tabs>
-              <w:tab w:val="left" w:pos="440"/>
-              <w:tab w:val="right" w:leader="dot" w:pos="9016"/>
-            </w:tabs>
-            <w:rPr>
-              <w:rFonts w:asciiTheme="minorHAnsi" w:eastAsiaTheme="minorEastAsia" w:hAnsiTheme="minorHAnsi"/>
-              <w:noProof/>
-              <w:lang w:eastAsia="en-IE"/>
-            </w:rPr>
-          </w:pPr>
-          <w:hyperlink w:anchor="_Toc186740686" w:history="1">
-            <w:r>
-              <w:rPr>
-                <w:rStyle w:val="Hyperlink"/>
-                <w:noProof/>
-              </w:rPr>
-              <w:t>7.</w:t>
-            </w:r>
-            <w:r>
-              <w:rPr>
-                <w:rFonts w:asciiTheme="minorHAnsi" w:eastAsiaTheme="minorEastAsia" w:hAnsiTheme="minorHAnsi"/>
-                <w:noProof/>
-                <w:lang w:eastAsia="en-IE"/>
-              </w:rPr>
-              <w:tab/>
-            </w:r>
-            <w:r>
-              <w:rPr>
-                <w:rStyle w:val="Hyperlink"/>
-                <w:noProof/>
-              </w:rPr>
-              <w:t>Key Challenges</w:t>
-            </w:r>
-            <w:r>
-              <w:rPr>
-                <w:noProof/>
-                <w:webHidden/>
-              </w:rPr>
-              <w:tab/>
-            </w:r>
-            <w:r>
-              <w:rPr>
-                <w:noProof/>
-                <w:webHidden/>
-              </w:rPr>
-              <w:fldChar w:fldCharType="begin"/>
-            </w:r>
-            <w:r>
-              <w:rPr>
-                <w:noProof/>
-                <w:webHidden/>
-              </w:rPr>
-              <w:instrText xml:space="preserve"> PAGEREF _Toc186740686 \h </w:instrText>
-            </w:r>
-            <w:r>
-              <w:rPr>
-                <w:noProof/>
-                <w:webHidden/>
-              </w:rPr>
-            </w:r>
-            <w:r>
-              <w:rPr>
-                <w:noProof/>
-                <w:webHidden/>
-              </w:rPr>
-              <w:fldChar w:fldCharType="separate"/>
-            </w:r>
-            <w:r>
-              <w:rPr>
-                <w:noProof/>
-                <w:webHidden/>
-              </w:rPr>
-              <w:t>4</w:t>
-            </w:r>
-            <w:r>
-              <w:rPr>
-                <w:noProof/>
-                <w:webHidden/>
-              </w:rPr>
-              <w:fldChar w:fldCharType="end"/>
-            </w:r>
-          </w:hyperlink>
-        </w:p>
-        <w:p>
-          <w:pPr>
-            <w:pStyle w:val="TOC1"/>
-            <w:tabs>
-              <w:tab w:val="left" w:pos="440"/>
-              <w:tab w:val="right" w:leader="dot" w:pos="9016"/>
-            </w:tabs>
-            <w:rPr>
-              <w:rFonts w:asciiTheme="minorHAnsi" w:eastAsiaTheme="minorEastAsia" w:hAnsiTheme="minorHAnsi"/>
-              <w:noProof/>
-              <w:lang w:eastAsia="en-IE"/>
-            </w:rPr>
-          </w:pPr>
-          <w:hyperlink w:anchor="_Toc186740687" w:history="1">
-            <w:r>
-              <w:rPr>
-                <w:rStyle w:val="Hyperlink"/>
-                <w:noProof/>
-              </w:rPr>
-              <w:t>8.</w:t>
-            </w:r>
-            <w:r>
-              <w:rPr>
-                <w:rFonts w:asciiTheme="minorHAnsi" w:eastAsiaTheme="minorEastAsia" w:hAnsiTheme="minorHAnsi"/>
-                <w:noProof/>
-                <w:lang w:eastAsia="en-IE"/>
-              </w:rPr>
-              <w:tab/>
-            </w:r>
-            <w:r>
-              <w:rPr>
-                <w:rStyle w:val="Hyperlink"/>
-                <w:noProof/>
-              </w:rPr>
-              <w:t>Effort &amp; Timeline</w:t>
-            </w:r>
-            <w:r>
-              <w:rPr>
-                <w:noProof/>
-                <w:webHidden/>
-              </w:rPr>
-              <w:tab/>
-            </w:r>
-            <w:r>
-              <w:rPr>
-                <w:noProof/>
-                <w:webHidden/>
-              </w:rPr>
-              <w:fldChar w:fldCharType="begin"/>
-            </w:r>
-            <w:r>
-              <w:rPr>
-                <w:noProof/>
-                <w:webHidden/>
-              </w:rPr>
-              <w:instrText xml:space="preserve"> PAGEREF _Toc186740687 \h </w:instrText>
-            </w:r>
-            <w:r>
-              <w:rPr>
-                <w:noProof/>
-                <w:webHidden/>
-              </w:rPr>
-            </w:r>
-            <w:r>
-              <w:rPr>
-                <w:noProof/>
-                <w:webHidden/>
-              </w:rPr>
-              <w:fldChar w:fldCharType="separate"/>
-            </w:r>
-            <w:r>
-              <w:rPr>
-                <w:noProof/>
-                <w:webHidden/>
-              </w:rPr>
-              <w:t>4</w:t>
-            </w:r>
-            <w:r>
-              <w:rPr>
-                <w:noProof/>
-                <w:webHidden/>
-              </w:rPr>
-              <w:fldChar w:fldCharType="end"/>
-            </w:r>
-          </w:hyperlink>
-        </w:p>
-        <w:p>
-          <w:pPr>
-            <w:pStyle w:val="TOC2"/>
-            <w:tabs>
-              <w:tab w:val="left" w:pos="880"/>
-              <w:tab w:val="right" w:leader="dot" w:pos="9016"/>
-            </w:tabs>
-            <w:rPr>
-              <w:rFonts w:asciiTheme="minorHAnsi" w:eastAsiaTheme="minorEastAsia" w:hAnsiTheme="minorHAnsi"/>
-              <w:noProof/>
-              <w:lang w:eastAsia="en-IE"/>
-            </w:rPr>
-          </w:pPr>
-          <w:hyperlink w:anchor="_Toc186740688" w:history="1">
-            <w:r>
-              <w:rPr>
-                <w:rStyle w:val="Hyperlink"/>
-                <w:noProof/>
-              </w:rPr>
-              <w:t>8.1</w:t>
-            </w:r>
-            <w:r>
-              <w:rPr>
-                <w:rFonts w:asciiTheme="minorHAnsi" w:eastAsiaTheme="minorEastAsia" w:hAnsiTheme="minorHAnsi"/>
-                <w:noProof/>
-                <w:lang w:eastAsia="en-IE"/>
-              </w:rPr>
-              <w:tab/>
-            </w:r>
-            <w:r>
-              <w:rPr>
-                <w:rStyle w:val="Hyperlink"/>
-                <w:noProof/>
-              </w:rPr>
-              <w:t>Semester 1:</w:t>
-            </w:r>
-            <w:r>
-              <w:rPr>
-                <w:noProof/>
-                <w:webHidden/>
-              </w:rPr>
-              <w:tab/>
-            </w:r>
-            <w:r>
-              <w:rPr>
-                <w:noProof/>
-                <w:webHidden/>
-              </w:rPr>
-              <w:fldChar w:fldCharType="begin"/>
-            </w:r>
-            <w:r>
-              <w:rPr>
-                <w:noProof/>
-                <w:webHidden/>
-              </w:rPr>
-              <w:instrText xml:space="preserve"> PAGEREF _Toc186740688 \h </w:instrText>
-            </w:r>
-            <w:r>
-              <w:rPr>
-                <w:noProof/>
-                <w:webHidden/>
-              </w:rPr>
-            </w:r>
-            <w:r>
-              <w:rPr>
-                <w:noProof/>
-                <w:webHidden/>
-              </w:rPr>
-              <w:fldChar w:fldCharType="separate"/>
-            </w:r>
-            <w:r>
-              <w:rPr>
-                <w:noProof/>
-                <w:webHidden/>
-              </w:rPr>
-              <w:t>4</w:t>
-            </w:r>
-            <w:r>
-              <w:rPr>
-                <w:noProof/>
-                <w:webHidden/>
-              </w:rPr>
-              <w:fldChar w:fldCharType="end"/>
-            </w:r>
-          </w:hyperlink>
-        </w:p>
-        <w:p>
-          <w:pPr>
-            <w:pStyle w:val="TOC2"/>
-            <w:tabs>
-              <w:tab w:val="left" w:pos="880"/>
-              <w:tab w:val="right" w:leader="dot" w:pos="9016"/>
-            </w:tabs>
-            <w:rPr>
-              <w:rFonts w:asciiTheme="minorHAnsi" w:eastAsiaTheme="minorEastAsia" w:hAnsiTheme="minorHAnsi"/>
-              <w:noProof/>
-              <w:lang w:eastAsia="en-IE"/>
-            </w:rPr>
-          </w:pPr>
-          <w:hyperlink w:anchor="_Toc186740689" w:history="1">
-            <w:r>
-              <w:rPr>
-                <w:rStyle w:val="Hyperlink"/>
-                <w:noProof/>
-              </w:rPr>
-              <w:t>8.2</w:t>
-            </w:r>
-            <w:r>
-              <w:rPr>
-                <w:rFonts w:asciiTheme="minorHAnsi" w:eastAsiaTheme="minorEastAsia" w:hAnsiTheme="minorHAnsi"/>
-                <w:noProof/>
-                <w:lang w:eastAsia="en-IE"/>
-              </w:rPr>
-              <w:tab/>
-            </w:r>
-            <w:r>
-              <w:rPr>
-                <w:rStyle w:val="Hyperlink"/>
-                <w:noProof/>
-              </w:rPr>
-              <w:t>Semester 2:</w:t>
-            </w:r>
-            <w:r>
-              <w:rPr>
-                <w:noProof/>
-                <w:webHidden/>
-              </w:rPr>
-              <w:tab/>
-            </w:r>
-            <w:r>
-              <w:rPr>
-                <w:noProof/>
-                <w:webHidden/>
-              </w:rPr>
-              <w:fldChar w:fldCharType="begin"/>
-            </w:r>
-            <w:r>
-              <w:rPr>
-                <w:noProof/>
-                <w:webHidden/>
-              </w:rPr>
-              <w:instrText xml:space="preserve"> PAGEREF _Toc186740689 \h </w:instrText>
-            </w:r>
-            <w:r>
-              <w:rPr>
-                <w:noProof/>
-                <w:webHidden/>
-              </w:rPr>
-            </w:r>
-            <w:r>
-              <w:rPr>
-                <w:noProof/>
-                <w:webHidden/>
-              </w:rPr>
-              <w:fldChar w:fldCharType="separate"/>
-            </w:r>
-            <w:r>
-              <w:rPr>
-                <w:noProof/>
-                <w:webHidden/>
-              </w:rPr>
-              <w:t>4</w:t>
-            </w:r>
-            <w:r>
-              <w:rPr>
-                <w:noProof/>
-                <w:webHidden/>
-              </w:rPr>
-              <w:fldChar w:fldCharType="end"/>
-            </w:r>
-          </w:hyperlink>
-        </w:p>
-        <w:p>
-          <w:pPr>
-            <w:pStyle w:val="TOC1"/>
-            <w:tabs>
-              <w:tab w:val="right" w:leader="dot" w:pos="9016"/>
-            </w:tabs>
-            <w:rPr>
-              <w:rFonts w:asciiTheme="minorHAnsi" w:eastAsiaTheme="minorEastAsia" w:hAnsiTheme="minorHAnsi"/>
-              <w:noProof/>
-              <w:lang w:eastAsia="en-IE"/>
-            </w:rPr>
-          </w:pPr>
-          <w:hyperlink w:anchor="_Toc186740690" w:history="1">
-            <w:r>
-              <w:rPr>
-                <w:rStyle w:val="Hyperlink"/>
-                <w:noProof/>
-              </w:rPr>
-              <w:t>3</w:t>
-            </w:r>
-            <w:r>
-              <w:rPr>
-                <w:noProof/>
-                <w:webHidden/>
-              </w:rPr>
-              <w:tab/>
-            </w:r>
-            <w:r>
-              <w:rPr>
-                <w:noProof/>
-                <w:webHidden/>
-              </w:rPr>
-              <w:fldChar w:fldCharType="begin"/>
-            </w:r>
-            <w:r>
-              <w:rPr>
-                <w:noProof/>
-                <w:webHidden/>
-              </w:rPr>
-              <w:instrText xml:space="preserve"> PAGEREF _Toc186740690 \h </w:instrText>
-            </w:r>
-            <w:r>
-              <w:rPr>
-                <w:noProof/>
-                <w:webHidden/>
-              </w:rPr>
-            </w:r>
-            <w:r>
-              <w:rPr>
-                <w:noProof/>
-                <w:webHidden/>
-              </w:rPr>
-              <w:fldChar w:fldCharType="separate"/>
-            </w:r>
-            <w:r>
-              <w:rPr>
-                <w:noProof/>
-                <w:webHidden/>
-              </w:rPr>
               <w:t>5</w:t>
-            </w:r>
-            <w:r>
-              <w:rPr>
-                <w:noProof/>
-                <w:webHidden/>
-              </w:rPr>
-              <w:fldChar w:fldCharType="end"/>
-            </w:r>
-          </w:hyperlink>
-        </w:p>
-        <w:p>
-          <w:pPr>
-            <w:pStyle w:val="TOC1"/>
-            <w:tabs>
-              <w:tab w:val="left" w:pos="440"/>
-              <w:tab w:val="right" w:leader="dot" w:pos="9016"/>
-            </w:tabs>
-            <w:rPr>
-              <w:rFonts w:asciiTheme="minorHAnsi" w:eastAsiaTheme="minorEastAsia" w:hAnsiTheme="minorHAnsi"/>
-              <w:noProof/>
-              <w:lang w:eastAsia="en-IE"/>
-            </w:rPr>
-          </w:pPr>
-          <w:hyperlink w:anchor="_Toc186740691" w:history="1">
-            <w:r>
-              <w:rPr>
-                <w:rStyle w:val="Hyperlink"/>
-                <w:noProof/>
-              </w:rPr>
-              <w:t>9.</w:t>
-            </w:r>
-            <w:r>
-              <w:rPr>
-                <w:rFonts w:asciiTheme="minorHAnsi" w:eastAsiaTheme="minorEastAsia" w:hAnsiTheme="minorHAnsi"/>
-                <w:noProof/>
-                <w:lang w:eastAsia="en-IE"/>
-              </w:rPr>
-              <w:tab/>
-            </w:r>
-            <w:r>
-              <w:rPr>
-                <w:rStyle w:val="Hyperlink"/>
-                <w:noProof/>
-              </w:rPr>
-              <w:t>References</w:t>
-            </w:r>
-            <w:r>
-              <w:rPr>
-                <w:noProof/>
-                <w:webHidden/>
-              </w:rPr>
-              <w:tab/>
-            </w:r>
-            <w:r>
-              <w:rPr>
-                <w:noProof/>
-                <w:webHidden/>
-              </w:rPr>
-              <w:fldChar w:fldCharType="begin"/>
-            </w:r>
-            <w:r>
-              <w:rPr>
-                <w:noProof/>
-                <w:webHidden/>
-              </w:rPr>
-              <w:instrText xml:space="preserve"> PAGEREF _Toc186740691 \h </w:instrText>
-            </w:r>
-            <w:r>
-              <w:rPr>
-                <w:noProof/>
-                <w:webHidden/>
-              </w:rPr>
-            </w:r>
-            <w:r>
-              <w:rPr>
-                <w:noProof/>
-                <w:webHidden/>
-              </w:rPr>
-              <w:fldChar w:fldCharType="separate"/>
-            </w:r>
-            <w:r>
-              <w:rPr>
-                <w:noProof/>
-                <w:webHidden/>
-              </w:rPr>
-              <w:t>5</w:t>
-            </w:r>
-            <w:r>
-              <w:rPr>
-                <w:noProof/>
-                <w:webHidden/>
-              </w:rPr>
-              <w:fldChar w:fldCharType="end"/>
-            </w:r>
-          </w:hyperlink>
-        </w:p>
-        <w:p>
-          <w:pPr>
-            <w:pStyle w:val="TOC1"/>
-            <w:tabs>
-              <w:tab w:val="left" w:pos="660"/>
-              <w:tab w:val="right" w:leader="dot" w:pos="9016"/>
-            </w:tabs>
-            <w:rPr>
-              <w:rFonts w:asciiTheme="minorHAnsi" w:eastAsiaTheme="minorEastAsia" w:hAnsiTheme="minorHAnsi"/>
-              <w:noProof/>
-              <w:lang w:eastAsia="en-IE"/>
-            </w:rPr>
-          </w:pPr>
-          <w:hyperlink w:anchor="_Toc186740692" w:history="1">
-            <w:r>
-              <w:rPr>
-                <w:rStyle w:val="Hyperlink"/>
-                <w:noProof/>
-              </w:rPr>
-              <w:t>10.</w:t>
-            </w:r>
-            <w:r>
-              <w:rPr>
-                <w:rFonts w:asciiTheme="minorHAnsi" w:eastAsiaTheme="minorEastAsia" w:hAnsiTheme="minorHAnsi"/>
-                <w:noProof/>
-                <w:lang w:eastAsia="en-IE"/>
-              </w:rPr>
-              <w:tab/>
-            </w:r>
-            <w:r>
-              <w:rPr>
-                <w:rStyle w:val="Hyperlink"/>
-                <w:noProof/>
-              </w:rPr>
-              <w:t>GitHub Link</w:t>
-            </w:r>
-            <w:r>
-              <w:rPr>
-                <w:noProof/>
-                <w:webHidden/>
-              </w:rPr>
-              <w:tab/>
-            </w:r>
-            <w:r>
-              <w:rPr>
-                <w:noProof/>
-                <w:webHidden/>
-              </w:rPr>
-              <w:fldChar w:fldCharType="begin"/>
-            </w:r>
-            <w:r>
-              <w:rPr>
-                <w:noProof/>
-                <w:webHidden/>
-              </w:rPr>
-              <w:instrText xml:space="preserve"> PAGEREF _Toc186740692 \h </w:instrText>
-            </w:r>
-            <w:r>
-              <w:rPr>
-                <w:noProof/>
-                <w:webHidden/>
-              </w:rPr>
-            </w:r>
-            <w:r>
-              <w:rPr>
-                <w:noProof/>
-                <w:webHidden/>
-              </w:rPr>
-              <w:fldChar w:fldCharType="separate"/>
-            </w:r>
-            <w:r>
-              <w:rPr>
-                <w:noProof/>
-                <w:webHidden/>
-              </w:rPr>
-              <w:t>6</w:t>
             </w:r>
             <w:r>
               <w:rPr>
@@ -2778,6 +2192,7 @@
       <w:pPr>
         <w:pStyle w:val="Heading1"/>
       </w:pPr>
+      <w:bookmarkStart w:id="0" w:name="_Toc186747107"/>
       <w:r>
         <w:rPr>
           <w:color w:val="156082" w:themeColor="accent1"/>
@@ -2785,6 +2200,7 @@
         <w:lastRenderedPageBreak/>
         <w:t>Introduction</w:t>
       </w:r>
+      <w:bookmarkEnd w:id="0"/>
     </w:p>
     <w:p>
       <w:pPr>
@@ -2848,12 +2264,14 @@
       <w:pPr>
         <w:pStyle w:val="Heading1"/>
       </w:pPr>
+      <w:bookmarkStart w:id="1" w:name="_Toc186747108"/>
       <w:r>
         <w:rPr>
           <w:color w:val="156082" w:themeColor="accent1"/>
         </w:rPr>
         <w:t>Problem Definition</w:t>
       </w:r>
+      <w:bookmarkEnd w:id="1"/>
     </w:p>
     <w:p>
       <w:pPr>
@@ -2978,22 +2396,323 @@
     </w:p>
     <w:p>
       <w:pPr>
-        <w:rPr>
-          <w:strike/>
-          <w:sz w:val="28"/>
-          <w:szCs w:val="28"/>
-        </w:rPr>
-      </w:pPr>
-    </w:p>
-    <w:p>
-      <w:pPr>
         <w:pStyle w:val="Heading1"/>
       </w:pPr>
+      <w:bookmarkStart w:id="2" w:name="_Toc186747109"/>
       <w:r>
         <w:rPr>
           <w:color w:val="156082" w:themeColor="accent1"/>
         </w:rPr>
-        <w:t>Objectives</w:t>
+        <w:t xml:space="preserve">Project </w:t>
+      </w:r>
+      <w:r>
+        <w:rPr>
+          <w:color w:val="156082" w:themeColor="accent1"/>
+        </w:rPr>
+        <w:t>Plan</w:t>
+      </w:r>
+      <w:bookmarkEnd w:id="2"/>
+    </w:p>
+    <w:p>
+      <w:pPr>
+        <w:rPr>
+          <w:sz w:val="28"/>
+          <w:szCs w:val="28"/>
+        </w:rPr>
+      </w:pPr>
+      <w:r>
+        <w:rPr>
+          <w:sz w:val="28"/>
+          <w:szCs w:val="28"/>
+        </w:rPr>
+        <w:t xml:space="preserve">The scope of this project </w:t>
+      </w:r>
+      <w:r>
+        <w:rPr>
+          <w:sz w:val="28"/>
+          <w:szCs w:val="28"/>
+        </w:rPr>
+        <w:t xml:space="preserve">is </w:t>
+      </w:r>
+      <w:r>
+        <w:rPr>
+          <w:sz w:val="28"/>
+          <w:szCs w:val="28"/>
+        </w:rPr>
+        <w:t xml:space="preserve">to understand the </w:t>
+      </w:r>
+      <w:r>
+        <w:rPr>
+          <w:b/>
+          <w:bCs/>
+          <w:sz w:val="28"/>
+          <w:szCs w:val="28"/>
+        </w:rPr>
+        <w:t>Project Management</w:t>
+      </w:r>
+      <w:r>
+        <w:rPr>
+          <w:sz w:val="28"/>
+          <w:szCs w:val="28"/>
+        </w:rPr>
+        <w:t xml:space="preserve"> strategy</w:t>
+      </w:r>
+      <w:r>
+        <w:rPr>
+          <w:sz w:val="28"/>
+          <w:szCs w:val="28"/>
+        </w:rPr>
+        <w:t xml:space="preserve"> </w:t>
+      </w:r>
+      <w:r>
+        <w:rPr>
+          <w:sz w:val="28"/>
+          <w:szCs w:val="28"/>
+        </w:rPr>
+        <w:t>using key factors like increase in</w:t>
+      </w:r>
+      <w:r>
+        <w:rPr>
+          <w:sz w:val="28"/>
+          <w:szCs w:val="28"/>
+        </w:rPr>
+        <w:t xml:space="preserve"> </w:t>
+      </w:r>
+      <w:r>
+        <w:rPr>
+          <w:sz w:val="28"/>
+          <w:szCs w:val="28"/>
+        </w:rPr>
+        <w:t xml:space="preserve">Dublin </w:t>
+      </w:r>
+      <w:r>
+        <w:rPr>
+          <w:sz w:val="28"/>
+          <w:szCs w:val="28"/>
+        </w:rPr>
+        <w:t>home rent</w:t>
+      </w:r>
+      <w:r>
+        <w:rPr>
+          <w:sz w:val="28"/>
+          <w:szCs w:val="28"/>
+        </w:rPr>
+        <w:t xml:space="preserve"> price</w:t>
+      </w:r>
+      <w:r>
+        <w:rPr>
+          <w:sz w:val="28"/>
+          <w:szCs w:val="28"/>
+        </w:rPr>
+        <w:t xml:space="preserve"> every </w:t>
+      </w:r>
+      <w:r>
+        <w:rPr>
+          <w:sz w:val="28"/>
+          <w:szCs w:val="28"/>
+        </w:rPr>
+        <w:t xml:space="preserve">quarter for three different </w:t>
+      </w:r>
+      <w:r>
+        <w:rPr>
+          <w:sz w:val="28"/>
+          <w:szCs w:val="28"/>
+        </w:rPr>
+        <w:t>types</w:t>
+      </w:r>
+      <w:r>
+        <w:rPr>
+          <w:sz w:val="28"/>
+          <w:szCs w:val="28"/>
+        </w:rPr>
+        <w:t xml:space="preserve"> of homes namely apartment, </w:t>
+      </w:r>
+      <w:r>
+        <w:rPr>
+          <w:sz w:val="28"/>
+          <w:szCs w:val="28"/>
+        </w:rPr>
+        <w:t>terrace house and semi-detached house.</w:t>
+      </w:r>
+      <w:r>
+        <w:rPr>
+          <w:sz w:val="28"/>
+          <w:szCs w:val="28"/>
+        </w:rPr>
+        <w:t xml:space="preserve"> </w:t>
+      </w:r>
+      <w:r>
+        <w:rPr>
+          <w:sz w:val="28"/>
+          <w:szCs w:val="28"/>
+        </w:rPr>
+        <w:t xml:space="preserve">The </w:t>
+      </w:r>
+      <w:r>
+        <w:rPr>
+          <w:sz w:val="28"/>
+          <w:szCs w:val="28"/>
+        </w:rPr>
+        <w:t>target</w:t>
+      </w:r>
+      <w:r>
+        <w:rPr>
+          <w:sz w:val="28"/>
+          <w:szCs w:val="28"/>
+        </w:rPr>
+        <w:t xml:space="preserve"> of this study is to </w:t>
+      </w:r>
+      <w:r>
+        <w:rPr>
+          <w:sz w:val="28"/>
+          <w:szCs w:val="28"/>
+        </w:rPr>
+        <w:t>help the renters to decide on the</w:t>
+      </w:r>
+      <w:r>
+        <w:rPr>
+          <w:sz w:val="28"/>
+          <w:szCs w:val="28"/>
+        </w:rPr>
+        <w:t xml:space="preserve"> future rent prices in Dublin so that expenses are </w:t>
+      </w:r>
+      <w:r>
+        <w:rPr>
+          <w:sz w:val="28"/>
+          <w:szCs w:val="28"/>
+        </w:rPr>
+        <w:t>planned</w:t>
+      </w:r>
+      <w:r>
+        <w:rPr>
+          <w:sz w:val="28"/>
+          <w:szCs w:val="28"/>
+        </w:rPr>
+        <w:t>.</w:t>
+      </w:r>
+    </w:p>
+    <w:p>
+      <w:pPr>
+        <w:rPr>
+          <w:sz w:val="28"/>
+          <w:szCs w:val="28"/>
+        </w:rPr>
+      </w:pPr>
+      <w:r>
+        <w:rPr>
+          <w:sz w:val="28"/>
+          <w:szCs w:val="28"/>
+        </w:rPr>
+        <w:lastRenderedPageBreak/>
+        <w:t xml:space="preserve">Use </w:t>
+      </w:r>
+      <w:r>
+        <w:rPr>
+          <w:sz w:val="28"/>
+          <w:szCs w:val="28"/>
+        </w:rPr>
+        <w:t>the AI technology along with the Machine Learning model</w:t>
+      </w:r>
+      <w:r>
+        <w:rPr>
+          <w:sz w:val="28"/>
+          <w:szCs w:val="28"/>
+        </w:rPr>
+        <w:t>s like</w:t>
+      </w:r>
+      <w:r>
+        <w:rPr>
+          <w:sz w:val="28"/>
+          <w:szCs w:val="28"/>
+        </w:rPr>
+        <w:t xml:space="preserve"> </w:t>
+      </w:r>
+      <w:r>
+        <w:rPr>
+          <w:sz w:val="28"/>
+          <w:szCs w:val="28"/>
+        </w:rPr>
+        <w:t xml:space="preserve">ARIMA and </w:t>
+      </w:r>
+      <w:r>
+        <w:rPr>
+          <w:sz w:val="28"/>
+          <w:szCs w:val="28"/>
+        </w:rPr>
+        <w:t>Random Forest</w:t>
+      </w:r>
+      <w:r>
+        <w:rPr>
+          <w:sz w:val="28"/>
+          <w:szCs w:val="28"/>
+        </w:rPr>
+        <w:t xml:space="preserve"> algorithm</w:t>
+      </w:r>
+      <w:r>
+        <w:rPr>
+          <w:sz w:val="28"/>
+          <w:szCs w:val="28"/>
+        </w:rPr>
+        <w:t xml:space="preserve"> </w:t>
+      </w:r>
+      <w:r>
+        <w:rPr>
+          <w:sz w:val="28"/>
+          <w:szCs w:val="28"/>
+        </w:rPr>
+        <w:t xml:space="preserve">and predict the future rent at Dublin </w:t>
+      </w:r>
+      <w:r>
+        <w:rPr>
+          <w:sz w:val="28"/>
+          <w:szCs w:val="28"/>
+        </w:rPr>
+        <w:t xml:space="preserve">based on the </w:t>
+      </w:r>
+      <w:r>
+        <w:rPr>
+          <w:b/>
+          <w:bCs/>
+          <w:sz w:val="28"/>
+          <w:szCs w:val="28"/>
+        </w:rPr>
+        <w:t>CRoss Industry Standard Process for Data Mining</w:t>
+      </w:r>
+      <w:r>
+        <w:rPr>
+          <w:sz w:val="28"/>
+          <w:szCs w:val="28"/>
+        </w:rPr>
+        <w:t xml:space="preserve"> (CRISP-DM). </w:t>
+      </w:r>
+    </w:p>
+    <w:p>
+      <w:pPr>
+        <w:rPr>
+          <w:sz w:val="28"/>
+          <w:szCs w:val="28"/>
+        </w:rPr>
+      </w:pPr>
+      <w:r>
+        <w:rPr>
+          <w:sz w:val="28"/>
+          <w:szCs w:val="28"/>
+        </w:rPr>
+        <w:t xml:space="preserve">This is a process model that serves as the base for a data science process </w:t>
+      </w:r>
+      <w:r>
+        <w:rPr>
+          <w:sz w:val="28"/>
+          <w:szCs w:val="28"/>
+        </w:rPr>
+        <w:t>that includes 6 phases as below.</w:t>
+      </w:r>
+      <w:r>
+        <w:rPr>
+          <w:sz w:val="28"/>
+          <w:szCs w:val="28"/>
+        </w:rPr>
+        <w:t xml:space="preserve"> </w:t>
       </w:r>
     </w:p>
     <w:p>
@@ -3001,43 +2720,19 @@
         <w:pStyle w:val="ListParagraph"/>
         <w:numPr>
           <w:ilvl w:val="0"/>
-          <w:numId w:val="27"/>
+          <w:numId w:val="28"/>
         </w:numPr>
-        <w:spacing w:line="256" w:lineRule="auto"/>
-        <w:rPr>
-          <w:sz w:val="28"/>
-          <w:szCs w:val="28"/>
-        </w:rPr>
-      </w:pPr>
-      <w:r>
-        <w:rPr>
-          <w:b/>
-          <w:bCs/>
-          <w:sz w:val="28"/>
-          <w:szCs w:val="28"/>
-        </w:rPr>
-        <w:t>Identify</w:t>
-      </w:r>
-      <w:r>
-        <w:rPr>
-          <w:sz w:val="28"/>
-          <w:szCs w:val="28"/>
-        </w:rPr>
-        <w:t xml:space="preserve"> the </w:t>
-      </w:r>
-      <w:r>
-        <w:rPr>
-          <w:sz w:val="28"/>
-          <w:szCs w:val="28"/>
-        </w:rPr>
-        <w:t>trend of home rent in Dublin</w:t>
-      </w:r>
-      <w:r>
-        <w:rPr>
-          <w:sz w:val="28"/>
-          <w:szCs w:val="28"/>
-        </w:rPr>
-        <w:t xml:space="preserve"> using a Machine learning model with an appropriate dataset. </w:t>
+        <w:rPr>
+          <w:sz w:val="28"/>
+          <w:szCs w:val="28"/>
+        </w:rPr>
+      </w:pPr>
+      <w:r>
+        <w:rPr>
+          <w:sz w:val="28"/>
+          <w:szCs w:val="28"/>
+        </w:rPr>
+        <w:t>Business Understanding</w:t>
       </w:r>
     </w:p>
     <w:p>
@@ -3045,43 +2740,19 @@
         <w:pStyle w:val="ListParagraph"/>
         <w:numPr>
           <w:ilvl w:val="0"/>
-          <w:numId w:val="27"/>
+          <w:numId w:val="28"/>
         </w:numPr>
-        <w:spacing w:line="256" w:lineRule="auto"/>
-        <w:rPr>
-          <w:sz w:val="28"/>
-          <w:szCs w:val="28"/>
-        </w:rPr>
-      </w:pPr>
-      <w:r>
-        <w:rPr>
-          <w:b/>
-          <w:bCs/>
-          <w:sz w:val="28"/>
-          <w:szCs w:val="28"/>
-        </w:rPr>
-        <w:t>Investigate</w:t>
-      </w:r>
-      <w:r>
-        <w:rPr>
-          <w:sz w:val="28"/>
-          <w:szCs w:val="28"/>
-        </w:rPr>
-        <w:t xml:space="preserve"> the important factors that </w:t>
-      </w:r>
-      <w:r>
-        <w:rPr>
-          <w:sz w:val="28"/>
-          <w:szCs w:val="28"/>
-        </w:rPr>
-        <w:t>affect the rental price</w:t>
-      </w:r>
-      <w:r>
-        <w:rPr>
-          <w:sz w:val="28"/>
-          <w:szCs w:val="28"/>
-        </w:rPr>
-        <w:t>.</w:t>
+        <w:rPr>
+          <w:sz w:val="28"/>
+          <w:szCs w:val="28"/>
+        </w:rPr>
+      </w:pPr>
+      <w:r>
+        <w:rPr>
+          <w:sz w:val="28"/>
+          <w:szCs w:val="28"/>
+        </w:rPr>
+        <w:t>Data Understanding</w:t>
       </w:r>
     </w:p>
     <w:p>
@@ -3089,57 +2760,19 @@
         <w:pStyle w:val="ListParagraph"/>
         <w:numPr>
           <w:ilvl w:val="0"/>
-          <w:numId w:val="27"/>
+          <w:numId w:val="28"/>
         </w:numPr>
-        <w:spacing w:line="256" w:lineRule="auto"/>
-        <w:rPr>
-          <w:sz w:val="28"/>
-          <w:szCs w:val="28"/>
-        </w:rPr>
-      </w:pPr>
-      <w:r>
-        <w:rPr>
-          <w:b/>
-          <w:bCs/>
-          <w:sz w:val="28"/>
-          <w:szCs w:val="28"/>
-        </w:rPr>
-        <w:t>Develop</w:t>
-      </w:r>
-      <w:r>
-        <w:rPr>
-          <w:sz w:val="28"/>
-          <w:szCs w:val="28"/>
-        </w:rPr>
-        <w:t xml:space="preserve"> </w:t>
-      </w:r>
-      <w:r>
-        <w:rPr>
-          <w:sz w:val="28"/>
-          <w:szCs w:val="28"/>
-        </w:rPr>
-        <w:t>a</w:t>
-      </w:r>
-      <w:r>
-        <w:rPr>
-          <w:sz w:val="28"/>
-          <w:szCs w:val="28"/>
-        </w:rPr>
-        <w:t xml:space="preserve"> model </w:t>
-      </w:r>
-      <w:r>
-        <w:rPr>
-          <w:sz w:val="28"/>
-          <w:szCs w:val="28"/>
-        </w:rPr>
-        <w:t>that can validate the existing dataset and plot different graphs depending on the number of bedrooms and type of house</w:t>
-      </w:r>
-      <w:r>
-        <w:rPr>
-          <w:sz w:val="28"/>
-          <w:szCs w:val="28"/>
-        </w:rPr>
-        <w:t>.</w:t>
+        <w:rPr>
+          <w:sz w:val="28"/>
+          <w:szCs w:val="28"/>
+        </w:rPr>
+      </w:pPr>
+      <w:r>
+        <w:rPr>
+          <w:sz w:val="28"/>
+          <w:szCs w:val="28"/>
+        </w:rPr>
+        <w:t>Data Preparation</w:t>
       </w:r>
     </w:p>
     <w:p>
@@ -3147,14 +2780,217 @@
         <w:pStyle w:val="ListParagraph"/>
         <w:numPr>
           <w:ilvl w:val="0"/>
-          <w:numId w:val="27"/>
+          <w:numId w:val="28"/>
         </w:numPr>
-        <w:spacing w:line="256" w:lineRule="auto"/>
-        <w:rPr>
-          <w:sz w:val="28"/>
-          <w:szCs w:val="28"/>
-        </w:rPr>
-      </w:pPr>
+        <w:rPr>
+          <w:sz w:val="28"/>
+          <w:szCs w:val="28"/>
+        </w:rPr>
+      </w:pPr>
+      <w:r>
+        <w:rPr>
+          <w:sz w:val="28"/>
+          <w:szCs w:val="28"/>
+        </w:rPr>
+        <w:t>Modelling</w:t>
+      </w:r>
+    </w:p>
+    <w:p>
+      <w:pPr>
+        <w:pStyle w:val="ListParagraph"/>
+        <w:numPr>
+          <w:ilvl w:val="0"/>
+          <w:numId w:val="28"/>
+        </w:numPr>
+        <w:rPr>
+          <w:sz w:val="28"/>
+          <w:szCs w:val="28"/>
+        </w:rPr>
+      </w:pPr>
+      <w:r>
+        <w:rPr>
+          <w:sz w:val="28"/>
+          <w:szCs w:val="28"/>
+        </w:rPr>
+        <w:t>Evaluation</w:t>
+      </w:r>
+    </w:p>
+    <w:p>
+      <w:pPr>
+        <w:pStyle w:val="ListParagraph"/>
+        <w:numPr>
+          <w:ilvl w:val="0"/>
+          <w:numId w:val="28"/>
+        </w:numPr>
+        <w:rPr>
+          <w:sz w:val="28"/>
+          <w:szCs w:val="28"/>
+        </w:rPr>
+      </w:pPr>
+      <w:r>
+        <w:rPr>
+          <w:sz w:val="28"/>
+          <w:szCs w:val="28"/>
+        </w:rPr>
+        <w:t>Deployment</w:t>
+      </w:r>
+    </w:p>
+    <w:p>
+      <w:pPr>
+        <w:rPr>
+          <w:sz w:val="28"/>
+          <w:szCs w:val="28"/>
+        </w:rPr>
+      </w:pPr>
+      <w:r>
+        <w:rPr>
+          <w:sz w:val="28"/>
+          <w:szCs w:val="28"/>
+        </w:rPr>
+        <w:t>(</w:t>
+      </w:r>
+      <w:proofErr w:type="spellStart"/>
+      <w:r>
+        <w:rPr>
+          <w:sz w:val="28"/>
+          <w:szCs w:val="28"/>
+        </w:rPr>
+        <w:t>Hotz</w:t>
+      </w:r>
+      <w:proofErr w:type="spellEnd"/>
+      <w:r>
+        <w:rPr>
+          <w:sz w:val="28"/>
+          <w:szCs w:val="28"/>
+        </w:rPr>
+        <w:t>)</w:t>
+      </w:r>
+    </w:p>
+    <w:p>
+      <w:pPr>
+        <w:rPr>
+          <w:sz w:val="28"/>
+          <w:szCs w:val="28"/>
+        </w:rPr>
+      </w:pPr>
+      <w:r>
+        <w:rPr>
+          <w:sz w:val="28"/>
+          <w:szCs w:val="28"/>
+        </w:rPr>
+        <w:drawing>
+          <wp:inline distT="0" distB="0" distL="0" distR="0" wp14:anchorId="70BEDECA" wp14:editId="42A58D55">
+            <wp:extent cx="3159288" cy="3009900"/>
+            <wp:effectExtent l="0" t="0" r="3175" b="0"/>
+            <wp:docPr id="1700128330" name="Picture 1"/>
+            <wp:cNvGraphicFramePr>
+              <a:graphicFrameLocks xmlns:a="http://schemas.openxmlformats.org/drawingml/2006/main" noChangeAspect="1"/>
+            </wp:cNvGraphicFramePr>
+            <a:graphic xmlns:a="http://schemas.openxmlformats.org/drawingml/2006/main">
+              <a:graphicData uri="http://schemas.openxmlformats.org/drawingml/2006/picture">
+                <pic:pic xmlns:pic="http://schemas.openxmlformats.org/drawingml/2006/picture">
+                  <pic:nvPicPr>
+                    <pic:cNvPr id="1700128330" name=""/>
+                    <pic:cNvPicPr/>
+                  </pic:nvPicPr>
+                  <pic:blipFill>
+                    <a:blip r:embed="rId10"/>
+                    <a:stretch>
+                      <a:fillRect/>
+                    </a:stretch>
+                  </pic:blipFill>
+                  <pic:spPr>
+                    <a:xfrm>
+                      <a:off x="0" y="0"/>
+                      <a:ext cx="3164119" cy="3014503"/>
+                    </a:xfrm>
+                    <a:prstGeom prst="rect">
+                      <a:avLst/>
+                    </a:prstGeom>
+                  </pic:spPr>
+                </pic:pic>
+              </a:graphicData>
+            </a:graphic>
+          </wp:inline>
+        </w:drawing>
+      </w:r>
+    </w:p>
+    <w:p>
+      <w:pPr>
+        <w:pStyle w:val="Heading1"/>
+      </w:pPr>
+      <w:bookmarkStart w:id="3" w:name="_Toc186747110"/>
+      <w:r>
+        <w:rPr>
+          <w:color w:val="156082" w:themeColor="accent1"/>
+        </w:rPr>
+        <w:t>Business Understanding</w:t>
+      </w:r>
+      <w:bookmarkEnd w:id="3"/>
+    </w:p>
+    <w:p>
+      <w:pPr>
+        <w:rPr>
+          <w:sz w:val="28"/>
+          <w:szCs w:val="28"/>
+        </w:rPr>
+      </w:pPr>
+      <w:r>
+        <w:rPr>
+          <w:sz w:val="28"/>
+          <w:szCs w:val="28"/>
+        </w:rPr>
+        <w:t>The main</w:t>
+      </w:r>
+      <w:r>
+        <w:rPr>
+          <w:sz w:val="28"/>
+          <w:szCs w:val="28"/>
+        </w:rPr>
+        <w:t xml:space="preserve"> objective of this phase is to list out the objectives and requirement of the project. This involves determining the business objectives, accessing the situation, determining the project goals and producing </w:t>
+      </w:r>
+      <w:r>
+        <w:rPr>
+          <w:sz w:val="28"/>
+          <w:szCs w:val="28"/>
+        </w:rPr>
+        <w:t>a project goal.</w:t>
+      </w:r>
+    </w:p>
+    <w:p>
+      <w:pPr>
+        <w:pStyle w:val="Heading2"/>
+      </w:pPr>
+      <w:r>
+        <w:t xml:space="preserve"> </w:t>
+      </w:r>
+      <w:bookmarkStart w:id="4" w:name="_Toc186747111"/>
+      <w:r>
+        <w:t>Objectives</w:t>
+      </w:r>
+      <w:bookmarkEnd w:id="4"/>
+    </w:p>
+    <w:p>
+      <w:pPr>
+        <w:rPr>
+          <w:sz w:val="28"/>
+          <w:szCs w:val="28"/>
+        </w:rPr>
+      </w:pPr>
+      <w:r>
+        <w:rPr>
+          <w:sz w:val="28"/>
+          <w:szCs w:val="28"/>
+        </w:rPr>
+        <w:t xml:space="preserve">1. </w:t>
+      </w:r>
+      <w:r>
+        <w:rPr>
+          <w:sz w:val="28"/>
+          <w:szCs w:val="28"/>
+        </w:rPr>
+        <w:tab/>
+      </w:r>
       <w:r>
         <w:rPr>
           <w:b/>
@@ -3162,7 +2998,121 @@
           <w:sz w:val="28"/>
           <w:szCs w:val="28"/>
         </w:rPr>
+        <w:t>Identify</w:t>
+      </w:r>
+      <w:r>
+        <w:rPr>
+          <w:sz w:val="28"/>
+          <w:szCs w:val="28"/>
+        </w:rPr>
+        <w:t xml:space="preserve"> the trend of home rent in Dublin using a Machine learning model with an appropriate dataset. </w:t>
+      </w:r>
+    </w:p>
+    <w:p>
+      <w:pPr>
+        <w:rPr>
+          <w:sz w:val="28"/>
+          <w:szCs w:val="28"/>
+        </w:rPr>
+      </w:pPr>
+      <w:r>
+        <w:rPr>
+          <w:sz w:val="28"/>
+          <w:szCs w:val="28"/>
+        </w:rPr>
+        <w:t>2.</w:t>
+      </w:r>
+      <w:r>
+        <w:rPr>
+          <w:sz w:val="28"/>
+          <w:szCs w:val="28"/>
+        </w:rPr>
+        <w:tab/>
+      </w:r>
+      <w:r>
+        <w:rPr>
+          <w:b/>
+          <w:bCs/>
+          <w:sz w:val="28"/>
+          <w:szCs w:val="28"/>
+        </w:rPr>
+        <w:t>Investigate</w:t>
+      </w:r>
+      <w:r>
+        <w:rPr>
+          <w:sz w:val="28"/>
+          <w:szCs w:val="28"/>
+        </w:rPr>
+        <w:t xml:space="preserve"> the important factors that affect the rental price.</w:t>
+      </w:r>
+    </w:p>
+    <w:p>
+      <w:pPr>
+        <w:rPr>
+          <w:sz w:val="28"/>
+          <w:szCs w:val="28"/>
+        </w:rPr>
+      </w:pPr>
+      <w:r>
+        <w:rPr>
+          <w:sz w:val="28"/>
+          <w:szCs w:val="28"/>
+        </w:rPr>
         <w:lastRenderedPageBreak/>
+        <w:t>3.</w:t>
+      </w:r>
+      <w:r>
+        <w:rPr>
+          <w:sz w:val="28"/>
+          <w:szCs w:val="28"/>
+        </w:rPr>
+        <w:tab/>
+      </w:r>
+      <w:r>
+        <w:rPr>
+          <w:b/>
+          <w:bCs/>
+          <w:sz w:val="28"/>
+          <w:szCs w:val="28"/>
+        </w:rPr>
+        <w:t>Develop</w:t>
+      </w:r>
+      <w:r>
+        <w:rPr>
+          <w:sz w:val="28"/>
+          <w:szCs w:val="28"/>
+        </w:rPr>
+        <w:t xml:space="preserve"> a model that can validate the existing dataset and plot different graphs depending on the number of bedrooms and type of house.</w:t>
+      </w:r>
+    </w:p>
+    <w:p>
+      <w:pPr>
+        <w:rPr>
+          <w:sz w:val="28"/>
+          <w:szCs w:val="28"/>
+        </w:rPr>
+      </w:pPr>
+      <w:r>
+        <w:rPr>
+          <w:sz w:val="28"/>
+          <w:szCs w:val="28"/>
+        </w:rPr>
+        <w:t>4.</w:t>
+      </w:r>
+      <w:r>
+        <w:rPr>
+          <w:sz w:val="28"/>
+          <w:szCs w:val="28"/>
+        </w:rPr>
+        <w:tab/>
+      </w:r>
+      <w:r>
+        <w:rPr>
+          <w:b/>
+          <w:bCs/>
+          <w:sz w:val="28"/>
+          <w:szCs w:val="28"/>
+        </w:rPr>
         <w:t>Predict and forecast</w:t>
       </w:r>
       <w:r>
@@ -3170,134 +3120,58 @@
           <w:sz w:val="28"/>
           <w:szCs w:val="28"/>
         </w:rPr>
-        <w:t xml:space="preserve"> future </w:t>
-      </w:r>
-      <w:r>
-        <w:rPr>
-          <w:sz w:val="28"/>
-          <w:szCs w:val="28"/>
-        </w:rPr>
-        <w:t>rental price based on the type of house and number of bedrooms</w:t>
-      </w:r>
-      <w:r>
-        <w:rPr>
-          <w:sz w:val="28"/>
-          <w:szCs w:val="28"/>
-        </w:rPr>
-        <w:t>.</w:t>
-      </w:r>
-    </w:p>
-    <w:p/>
+        <w:t xml:space="preserve"> future rental price based on the type of house and number of bedrooms.</w:t>
+      </w:r>
+    </w:p>
+    <w:p>
+      <w:pPr>
+        <w:rPr>
+          <w:sz w:val="28"/>
+          <w:szCs w:val="28"/>
+        </w:rPr>
+      </w:pPr>
+    </w:p>
     <w:p>
       <w:pPr>
         <w:pStyle w:val="Heading1"/>
-      </w:pPr>
-      <w:r>
         <w:rPr>
           <w:color w:val="156082" w:themeColor="accent1"/>
         </w:rPr>
-        <w:t>Project Scope</w:t>
-      </w:r>
-    </w:p>
-    <w:p/>
-    <w:p/>
-    <w:p>
-      <w:pPr>
-        <w:spacing w:after="0" w:line="240" w:lineRule="auto"/>
-        <w:rPr>
-          <w:rFonts w:ascii="Times New Roman" w:eastAsia="Times New Roman" w:hAnsi="Times New Roman" w:cs="Times New Roman"/>
-          <w:kern w:val="0"/>
-          <w:sz w:val="24"/>
-          <w:szCs w:val="24"/>
-          <w:lang w:eastAsia="en-IE"/>
-          <w14:ligatures w14:val="none"/>
-        </w:rPr>
-      </w:pPr>
-    </w:p>
-    <w:p>
-      <w:pPr>
-        <w:rPr>
-          <w:sz w:val="28"/>
-          <w:szCs w:val="28"/>
-        </w:rPr>
-      </w:pPr>
-      <w:r>
-        <w:rPr>
-          <w:sz w:val="28"/>
-          <w:szCs w:val="28"/>
-        </w:rPr>
-        <w:t xml:space="preserve">The scope of this project </w:t>
-      </w:r>
-      <w:r>
-        <w:rPr>
-          <w:sz w:val="28"/>
-          <w:szCs w:val="28"/>
-        </w:rPr>
-        <w:t>is to focus on one key criterion that can help the renters to decide on the locality based on their affordability to rent. To do that, I shall develop a model using machine learning algorithms like Linear regression, Decision tree</w:t>
-      </w:r>
-      <w:r>
-        <w:rPr>
-          <w:sz w:val="28"/>
-          <w:szCs w:val="28"/>
-        </w:rPr>
-        <w:t xml:space="preserve"> Regressor</w:t>
-      </w:r>
-      <w:r>
-        <w:rPr>
-          <w:sz w:val="28"/>
-          <w:szCs w:val="28"/>
-        </w:rPr>
-        <w:t xml:space="preserve"> and Random Forest </w:t>
-      </w:r>
-      <w:r>
-        <w:rPr>
-          <w:sz w:val="28"/>
-          <w:szCs w:val="28"/>
-        </w:rPr>
-        <w:t xml:space="preserve">Regressor </w:t>
-      </w:r>
-      <w:r>
-        <w:rPr>
-          <w:sz w:val="28"/>
-          <w:szCs w:val="28"/>
-        </w:rPr>
-        <w:t>that can predict the rent at each area of Dublin based on the number of bed</w:t>
-      </w:r>
-      <w:r>
-        <w:rPr>
-          <w:sz w:val="28"/>
-          <w:szCs w:val="28"/>
-        </w:rPr>
-        <w:t>s</w:t>
-      </w:r>
-      <w:r>
-        <w:rPr>
-          <w:sz w:val="28"/>
-          <w:szCs w:val="28"/>
-        </w:rPr>
-        <w:t>.</w:t>
-      </w:r>
-    </w:p>
-    <w:p>
-      <w:pPr>
-        <w:rPr>
-          <w:sz w:val="28"/>
-          <w:szCs w:val="28"/>
-        </w:rPr>
-      </w:pPr>
-      <w:r>
-        <w:rPr>
-          <w:sz w:val="28"/>
-          <w:szCs w:val="28"/>
-        </w:rPr>
-        <w:t xml:space="preserve">This should </w:t>
-      </w:r>
-      <w:r>
-        <w:rPr>
-          <w:sz w:val="28"/>
-          <w:szCs w:val="28"/>
-        </w:rPr>
-        <w:t>give an insight into</w:t>
+      </w:pPr>
+      <w:r>
+        <w:rPr>
+          <w:color w:val="156082" w:themeColor="accent1"/>
+        </w:rPr>
+        <w:t>Data Understanding</w:t>
+      </w:r>
+    </w:p>
+    <w:p>
+      <w:pPr>
+        <w:rPr>
+          <w:sz w:val="28"/>
+          <w:szCs w:val="28"/>
+        </w:rPr>
+      </w:pPr>
+      <w:r>
+        <w:rPr>
+          <w:sz w:val="28"/>
+          <w:szCs w:val="28"/>
+        </w:rPr>
+        <w:t xml:space="preserve">In this step, we </w:t>
+      </w:r>
+      <w:r>
+        <w:rPr>
+          <w:sz w:val="28"/>
+          <w:szCs w:val="28"/>
+        </w:rPr>
+        <w:t xml:space="preserve">focus on identifying, collecting and analysing the dataset that can help this project. For this purpose, we </w:t>
+      </w:r>
+      <w:r>
+        <w:rPr>
+          <w:sz w:val="28"/>
+          <w:szCs w:val="28"/>
+        </w:rPr>
+        <w:t>investigate</w:t>
       </w:r>
       <w:r>
         <w:rPr>
@@ -3311,91 +3185,21 @@
           <w:sz w:val="28"/>
           <w:szCs w:val="28"/>
         </w:rPr>
-        <w:t xml:space="preserve">average </w:t>
-      </w:r>
-      <w:r>
-        <w:rPr>
-          <w:sz w:val="28"/>
-          <w:szCs w:val="28"/>
-        </w:rPr>
-        <w:t xml:space="preserve">rental cost </w:t>
-      </w:r>
-      <w:r>
-        <w:rPr>
-          <w:sz w:val="28"/>
-          <w:szCs w:val="28"/>
-        </w:rPr>
-        <w:t xml:space="preserve">in the coming months </w:t>
-      </w:r>
-      <w:r>
-        <w:rPr>
-          <w:sz w:val="28"/>
-          <w:szCs w:val="28"/>
-        </w:rPr>
-        <w:t>at different area</w:t>
-      </w:r>
-      <w:r>
-        <w:rPr>
-          <w:sz w:val="28"/>
-          <w:szCs w:val="28"/>
-        </w:rPr>
-        <w:t>s</w:t>
-      </w:r>
-      <w:r>
-        <w:rPr>
-          <w:sz w:val="28"/>
-          <w:szCs w:val="28"/>
-        </w:rPr>
-        <w:t xml:space="preserve"> of Dublin </w:t>
-      </w:r>
-      <w:r>
-        <w:rPr>
-          <w:sz w:val="28"/>
-          <w:szCs w:val="28"/>
-        </w:rPr>
-        <w:t>and thereby help to plan the relocation.</w:t>
-      </w:r>
-    </w:p>
-    <w:p>
-      <w:pPr>
-        <w:rPr>
-          <w:sz w:val="28"/>
-          <w:szCs w:val="28"/>
-        </w:rPr>
-      </w:pPr>
-    </w:p>
-    <w:p>
-      <w:pPr>
-        <w:pStyle w:val="Heading1"/>
-      </w:pPr>
-      <w:r>
-        <w:rPr>
-          <w:color w:val="156082" w:themeColor="accent1"/>
-        </w:rPr>
-        <w:t>Details of Dataset</w:t>
-      </w:r>
-    </w:p>
-    <w:p/>
-    <w:p>
-      <w:pPr>
-        <w:rPr>
-          <w:sz w:val="28"/>
-          <w:szCs w:val="28"/>
-        </w:rPr>
-      </w:pPr>
-      <w:r>
-        <w:rPr>
-          <w:sz w:val="28"/>
-          <w:szCs w:val="28"/>
-        </w:rPr>
-        <w:t xml:space="preserve">Residential Tenancies Board is an independent public body that regulates the private rented sector. It </w:t>
-      </w:r>
-      <w:r>
-        <w:rPr>
-          <w:sz w:val="28"/>
-          <w:szCs w:val="28"/>
-        </w:rPr>
-        <w:t xml:space="preserve">is responsible for multiple activities like tenancies registration, dispute resolution, investigation and sanction of landlords. It has also published </w:t>
+        <w:t>Residential Tenancies Board</w:t>
+      </w:r>
+      <w:r>
+        <w:rPr>
+          <w:sz w:val="28"/>
+          <w:szCs w:val="28"/>
+        </w:rPr>
+        <w:t xml:space="preserve"> which</w:t>
+      </w:r>
+      <w:r>
+        <w:rPr>
+          <w:sz w:val="28"/>
+          <w:szCs w:val="28"/>
+        </w:rPr>
+        <w:t xml:space="preserve"> is an independent public body that regulates the private rented sector. It is responsible for multiple activities like tenancies registration, dispute resolution, investigation and sanction of landlords. It has also published </w:t>
       </w:r>
       <w:r>
         <w:rPr>
@@ -3430,11 +3234,12 @@
     <w:p>
       <w:pPr>
         <w:rPr>
-          <w:sz w:val="28"/>
-          <w:szCs w:val="28"/>
-        </w:rPr>
-      </w:pPr>
-      <w:hyperlink r:id="rId10" w:history="1">
+          <w:rStyle w:val="Hyperlink"/>
+          <w:sz w:val="28"/>
+          <w:szCs w:val="28"/>
+        </w:rPr>
+      </w:pPr>
+      <w:hyperlink r:id="rId11" w:history="1">
         <w:r>
           <w:rPr>
             <w:rStyle w:val="Hyperlink"/>
@@ -3447,6 +3252,652 @@
     </w:p>
     <w:p>
       <w:pPr>
+        <w:pStyle w:val="Heading2"/>
+        <w:rPr>
+          <w:rStyle w:val="Hyperlink"/>
+          <w:color w:val="156082" w:themeColor="accent1"/>
+          <w:sz w:val="28"/>
+          <w:szCs w:val="28"/>
+          <w:u w:val="none"/>
+        </w:rPr>
+      </w:pPr>
+      <w:r>
+        <w:rPr>
+          <w:rStyle w:val="Hyperlink"/>
+          <w:color w:val="156082" w:themeColor="accent1"/>
+          <w:sz w:val="28"/>
+          <w:szCs w:val="28"/>
+          <w:u w:val="none"/>
+        </w:rPr>
+        <w:t>Collect Initial Data</w:t>
+      </w:r>
+    </w:p>
+    <w:p>
+      <w:pPr>
+        <w:rPr>
+          <w:sz w:val="28"/>
+          <w:szCs w:val="28"/>
+        </w:rPr>
+      </w:pPr>
+      <w:r>
+        <w:rPr>
+          <w:sz w:val="28"/>
+          <w:szCs w:val="28"/>
+        </w:rPr>
+        <w:t>The relevant data is downloaded in the ‘CSV’ file and uploaded to the python programming module using library named ‘PANDAS’.</w:t>
+      </w:r>
+    </w:p>
+    <w:p>
+      <w:pPr>
+        <w:rPr>
+          <w:sz w:val="28"/>
+          <w:szCs w:val="28"/>
+        </w:rPr>
+      </w:pPr>
+      <w:r>
+        <w:rPr>
+          <w:sz w:val="28"/>
+          <w:szCs w:val="28"/>
+        </w:rPr>
+        <w:t>Once the data is loaded, the same can be displayed as-is using data frame function namely ‘HEAD’.</w:t>
+      </w:r>
+    </w:p>
+    <w:p>
+      <w:pPr>
+        <w:rPr>
+          <w:sz w:val="28"/>
+          <w:szCs w:val="28"/>
+        </w:rPr>
+      </w:pPr>
+      <w:r>
+        <w:rPr>
+          <w:sz w:val="28"/>
+          <w:szCs w:val="28"/>
+        </w:rPr>
+        <w:drawing>
+          <wp:inline distT="0" distB="0" distL="0" distR="0" wp14:anchorId="6CDB735F" wp14:editId="65AD1AFA">
+            <wp:extent cx="5731510" cy="1991995"/>
+            <wp:effectExtent l="0" t="0" r="2540" b="8255"/>
+            <wp:docPr id="2040614587" name="Picture 1"/>
+            <wp:cNvGraphicFramePr>
+              <a:graphicFrameLocks xmlns:a="http://schemas.openxmlformats.org/drawingml/2006/main" noChangeAspect="1"/>
+            </wp:cNvGraphicFramePr>
+            <a:graphic xmlns:a="http://schemas.openxmlformats.org/drawingml/2006/main">
+              <a:graphicData uri="http://schemas.openxmlformats.org/drawingml/2006/picture">
+                <pic:pic xmlns:pic="http://schemas.openxmlformats.org/drawingml/2006/picture">
+                  <pic:nvPicPr>
+                    <pic:cNvPr id="2040614587" name=""/>
+                    <pic:cNvPicPr/>
+                  </pic:nvPicPr>
+                  <pic:blipFill>
+                    <a:blip r:embed="rId12"/>
+                    <a:stretch>
+                      <a:fillRect/>
+                    </a:stretch>
+                  </pic:blipFill>
+                  <pic:spPr>
+                    <a:xfrm>
+                      <a:off x="0" y="0"/>
+                      <a:ext cx="5731510" cy="1991995"/>
+                    </a:xfrm>
+                    <a:prstGeom prst="rect">
+                      <a:avLst/>
+                    </a:prstGeom>
+                  </pic:spPr>
+                </pic:pic>
+              </a:graphicData>
+            </a:graphic>
+          </wp:inline>
+        </w:drawing>
+      </w:r>
+    </w:p>
+    <w:p>
+      <w:pPr>
+        <w:pStyle w:val="Heading2"/>
+        <w:rPr>
+          <w:color w:val="156082" w:themeColor="accent1"/>
+        </w:rPr>
+      </w:pPr>
+      <w:r>
+        <w:rPr>
+          <w:color w:val="156082" w:themeColor="accent1"/>
+        </w:rPr>
+        <w:t>Describe Data</w:t>
+      </w:r>
+    </w:p>
+    <w:p>
+      <w:pPr>
+        <w:rPr>
+          <w:sz w:val="28"/>
+          <w:szCs w:val="28"/>
+        </w:rPr>
+      </w:pPr>
+      <w:r>
+        <w:rPr>
+          <w:sz w:val="28"/>
+          <w:szCs w:val="28"/>
+        </w:rPr>
+        <w:t xml:space="preserve">As part of the process, we </w:t>
+      </w:r>
+      <w:r>
+        <w:rPr>
+          <w:sz w:val="28"/>
+          <w:szCs w:val="28"/>
+        </w:rPr>
+        <w:t xml:space="preserve">examine the data and document its surface properties like data format, number of records etc. </w:t>
+      </w:r>
+    </w:p>
+    <w:p>
+      <w:pPr>
+        <w:rPr>
+          <w:sz w:val="28"/>
+          <w:szCs w:val="28"/>
+        </w:rPr>
+      </w:pPr>
+      <w:r>
+        <w:rPr>
+          <w:sz w:val="28"/>
+          <w:szCs w:val="28"/>
+        </w:rPr>
+        <w:lastRenderedPageBreak/>
+        <w:t>To check the number of rows and columns in the dataset, we use the data frame built in parameter ‘shape’ and to display the format of each data, we use the data frame function ‘info’.</w:t>
+      </w:r>
+    </w:p>
+    <w:p>
+      <w:pPr>
+        <w:rPr>
+          <w:sz w:val="28"/>
+          <w:szCs w:val="28"/>
+        </w:rPr>
+      </w:pPr>
+      <w:r>
+        <w:rPr>
+          <w:sz w:val="28"/>
+          <w:szCs w:val="28"/>
+        </w:rPr>
+        <w:drawing>
+          <wp:inline distT="0" distB="0" distL="0" distR="0" wp14:anchorId="08EC4B4D" wp14:editId="6C118C2E">
+            <wp:extent cx="4095961" cy="3283119"/>
+            <wp:effectExtent l="0" t="0" r="0" b="0"/>
+            <wp:docPr id="2048976154" name="Picture 1"/>
+            <wp:cNvGraphicFramePr>
+              <a:graphicFrameLocks xmlns:a="http://schemas.openxmlformats.org/drawingml/2006/main" noChangeAspect="1"/>
+            </wp:cNvGraphicFramePr>
+            <a:graphic xmlns:a="http://schemas.openxmlformats.org/drawingml/2006/main">
+              <a:graphicData uri="http://schemas.openxmlformats.org/drawingml/2006/picture">
+                <pic:pic xmlns:pic="http://schemas.openxmlformats.org/drawingml/2006/picture">
+                  <pic:nvPicPr>
+                    <pic:cNvPr id="2048976154" name=""/>
+                    <pic:cNvPicPr/>
+                  </pic:nvPicPr>
+                  <pic:blipFill>
+                    <a:blip r:embed="rId13"/>
+                    <a:stretch>
+                      <a:fillRect/>
+                    </a:stretch>
+                  </pic:blipFill>
+                  <pic:spPr>
+                    <a:xfrm>
+                      <a:off x="0" y="0"/>
+                      <a:ext cx="4095961" cy="3283119"/>
+                    </a:xfrm>
+                    <a:prstGeom prst="rect">
+                      <a:avLst/>
+                    </a:prstGeom>
+                  </pic:spPr>
+                </pic:pic>
+              </a:graphicData>
+            </a:graphic>
+          </wp:inline>
+        </w:drawing>
+      </w:r>
+    </w:p>
+    <w:p>
+      <w:pPr>
+        <w:rPr>
+          <w:sz w:val="28"/>
+          <w:szCs w:val="28"/>
+        </w:rPr>
+      </w:pPr>
+    </w:p>
+    <w:p>
+      <w:pPr>
+        <w:pStyle w:val="Heading2"/>
+        <w:rPr>
+          <w:color w:val="156082" w:themeColor="accent1"/>
+        </w:rPr>
+      </w:pPr>
+      <w:r>
+        <w:rPr>
+          <w:color w:val="156082" w:themeColor="accent1"/>
+        </w:rPr>
+        <w:t>Verify Data Quality</w:t>
+      </w:r>
+    </w:p>
+    <w:p>
+      <w:pPr>
+        <w:rPr>
+          <w:sz w:val="28"/>
+          <w:szCs w:val="28"/>
+        </w:rPr>
+      </w:pPr>
+      <w:r>
+        <w:rPr>
+          <w:sz w:val="28"/>
+          <w:szCs w:val="28"/>
+        </w:rPr>
+        <w:t xml:space="preserve">It is important to understand </w:t>
+      </w:r>
+      <w:r>
+        <w:rPr>
+          <w:sz w:val="28"/>
+          <w:szCs w:val="28"/>
+        </w:rPr>
+        <w:t>and inspect the data quality</w:t>
+      </w:r>
+      <w:r>
+        <w:rPr>
+          <w:sz w:val="28"/>
+          <w:szCs w:val="28"/>
+        </w:rPr>
+        <w:t>. To do that, we need to check the unique values in each of the column and check for any missing or duplicate records in the dataset.</w:t>
+      </w:r>
+    </w:p>
+    <w:p>
+      <w:pPr>
+        <w:rPr>
+          <w:sz w:val="28"/>
+          <w:szCs w:val="28"/>
+        </w:rPr>
+      </w:pPr>
+      <w:r>
+        <w:rPr>
+          <w:sz w:val="28"/>
+          <w:szCs w:val="28"/>
+        </w:rPr>
+        <w:drawing>
+          <wp:inline distT="0" distB="0" distL="0" distR="0" wp14:anchorId="223770A5" wp14:editId="43E93612">
+            <wp:extent cx="5645440" cy="2635385"/>
+            <wp:effectExtent l="0" t="0" r="0" b="0"/>
+            <wp:docPr id="1665971865" name="Picture 1"/>
+            <wp:cNvGraphicFramePr>
+              <a:graphicFrameLocks xmlns:a="http://schemas.openxmlformats.org/drawingml/2006/main" noChangeAspect="1"/>
+            </wp:cNvGraphicFramePr>
+            <a:graphic xmlns:a="http://schemas.openxmlformats.org/drawingml/2006/main">
+              <a:graphicData uri="http://schemas.openxmlformats.org/drawingml/2006/picture">
+                <pic:pic xmlns:pic="http://schemas.openxmlformats.org/drawingml/2006/picture">
+                  <pic:nvPicPr>
+                    <pic:cNvPr id="1665971865" name=""/>
+                    <pic:cNvPicPr/>
+                  </pic:nvPicPr>
+                  <pic:blipFill>
+                    <a:blip r:embed="rId14"/>
+                    <a:stretch>
+                      <a:fillRect/>
+                    </a:stretch>
+                  </pic:blipFill>
+                  <pic:spPr>
+                    <a:xfrm>
+                      <a:off x="0" y="0"/>
+                      <a:ext cx="5645440" cy="2635385"/>
+                    </a:xfrm>
+                    <a:prstGeom prst="rect">
+                      <a:avLst/>
+                    </a:prstGeom>
+                  </pic:spPr>
+                </pic:pic>
+              </a:graphicData>
+            </a:graphic>
+          </wp:inline>
+        </w:drawing>
+      </w:r>
+    </w:p>
+    <w:p>
+      <w:pPr>
+        <w:rPr>
+          <w:sz w:val="28"/>
+          <w:szCs w:val="28"/>
+        </w:rPr>
+      </w:pPr>
+      <w:r>
+        <w:rPr>
+          <w:sz w:val="28"/>
+          <w:szCs w:val="28"/>
+        </w:rPr>
+        <w:lastRenderedPageBreak/>
+        <w:drawing>
+          <wp:inline distT="0" distB="0" distL="0" distR="0" wp14:anchorId="41F8B9A2" wp14:editId="7DF66679">
+            <wp:extent cx="4369025" cy="4292821"/>
+            <wp:effectExtent l="0" t="0" r="0" b="0"/>
+            <wp:docPr id="347491609" name="Picture 1"/>
+            <wp:cNvGraphicFramePr>
+              <a:graphicFrameLocks xmlns:a="http://schemas.openxmlformats.org/drawingml/2006/main" noChangeAspect="1"/>
+            </wp:cNvGraphicFramePr>
+            <a:graphic xmlns:a="http://schemas.openxmlformats.org/drawingml/2006/main">
+              <a:graphicData uri="http://schemas.openxmlformats.org/drawingml/2006/picture">
+                <pic:pic xmlns:pic="http://schemas.openxmlformats.org/drawingml/2006/picture">
+                  <pic:nvPicPr>
+                    <pic:cNvPr id="347491609" name=""/>
+                    <pic:cNvPicPr/>
+                  </pic:nvPicPr>
+                  <pic:blipFill>
+                    <a:blip r:embed="rId15"/>
+                    <a:stretch>
+                      <a:fillRect/>
+                    </a:stretch>
+                  </pic:blipFill>
+                  <pic:spPr>
+                    <a:xfrm>
+                      <a:off x="0" y="0"/>
+                      <a:ext cx="4369025" cy="4292821"/>
+                    </a:xfrm>
+                    <a:prstGeom prst="rect">
+                      <a:avLst/>
+                    </a:prstGeom>
+                  </pic:spPr>
+                </pic:pic>
+              </a:graphicData>
+            </a:graphic>
+          </wp:inline>
+        </w:drawing>
+      </w:r>
+    </w:p>
+    <w:p>
+      <w:pPr>
+        <w:rPr>
+          <w:sz w:val="28"/>
+          <w:szCs w:val="28"/>
+        </w:rPr>
+      </w:pPr>
+      <w:r>
+        <w:rPr>
+          <w:sz w:val="28"/>
+          <w:szCs w:val="28"/>
+        </w:rPr>
+        <w:t xml:space="preserve">The above screen shot taken from </w:t>
+      </w:r>
+      <w:proofErr w:type="spellStart"/>
+      <w:r>
+        <w:rPr>
+          <w:sz w:val="28"/>
+          <w:szCs w:val="28"/>
+        </w:rPr>
+        <w:t>jupyter</w:t>
+      </w:r>
+      <w:proofErr w:type="spellEnd"/>
+      <w:r>
+        <w:rPr>
+          <w:sz w:val="28"/>
+          <w:szCs w:val="28"/>
+        </w:rPr>
+        <w:t xml:space="preserve"> notebook  shows all the unique values corresponding to each column in the datasheet. This provides insight into what kind of data to expect in the outcome.</w:t>
+      </w:r>
+    </w:p>
+    <w:p>
+      <w:pPr>
+        <w:rPr>
+          <w:sz w:val="28"/>
+          <w:szCs w:val="28"/>
+        </w:rPr>
+      </w:pPr>
+      <w:r>
+        <w:rPr>
+          <w:sz w:val="28"/>
+          <w:szCs w:val="28"/>
+        </w:rPr>
+        <w:drawing>
+          <wp:inline distT="0" distB="0" distL="0" distR="0" wp14:anchorId="00A1D1F5" wp14:editId="5B004246">
+            <wp:extent cx="4534133" cy="749339"/>
+            <wp:effectExtent l="0" t="0" r="0" b="0"/>
+            <wp:docPr id="2127776247" name="Picture 1"/>
+            <wp:cNvGraphicFramePr>
+              <a:graphicFrameLocks xmlns:a="http://schemas.openxmlformats.org/drawingml/2006/main" noChangeAspect="1"/>
+            </wp:cNvGraphicFramePr>
+            <a:graphic xmlns:a="http://schemas.openxmlformats.org/drawingml/2006/main">
+              <a:graphicData uri="http://schemas.openxmlformats.org/drawingml/2006/picture">
+                <pic:pic xmlns:pic="http://schemas.openxmlformats.org/drawingml/2006/picture">
+                  <pic:nvPicPr>
+                    <pic:cNvPr id="2127776247" name=""/>
+                    <pic:cNvPicPr/>
+                  </pic:nvPicPr>
+                  <pic:blipFill>
+                    <a:blip r:embed="rId16"/>
+                    <a:stretch>
+                      <a:fillRect/>
+                    </a:stretch>
+                  </pic:blipFill>
+                  <pic:spPr>
+                    <a:xfrm>
+                      <a:off x="0" y="0"/>
+                      <a:ext cx="4534133" cy="749339"/>
+                    </a:xfrm>
+                    <a:prstGeom prst="rect">
+                      <a:avLst/>
+                    </a:prstGeom>
+                  </pic:spPr>
+                </pic:pic>
+              </a:graphicData>
+            </a:graphic>
+          </wp:inline>
+        </w:drawing>
+      </w:r>
+    </w:p>
+    <w:p>
+      <w:pPr>
+        <w:rPr>
+          <w:sz w:val="28"/>
+          <w:szCs w:val="28"/>
+        </w:rPr>
+      </w:pPr>
+      <w:r>
+        <w:rPr>
+          <w:sz w:val="28"/>
+          <w:szCs w:val="28"/>
+        </w:rPr>
+        <w:t xml:space="preserve">We must make sure that there </w:t>
+      </w:r>
+      <w:r>
+        <w:rPr>
+          <w:sz w:val="28"/>
+          <w:szCs w:val="28"/>
+        </w:rPr>
+        <w:t>are</w:t>
+      </w:r>
+      <w:r>
+        <w:rPr>
+          <w:sz w:val="28"/>
+          <w:szCs w:val="28"/>
+        </w:rPr>
+        <w:t xml:space="preserve"> no duplicated entries in the dataset because this affects the model results. Thereby, we check for it and delete if any exists.</w:t>
+      </w:r>
+    </w:p>
+    <w:p>
+      <w:pPr>
+        <w:pStyle w:val="Heading2"/>
+        <w:rPr>
+          <w:color w:val="156082" w:themeColor="accent1"/>
+        </w:rPr>
+      </w:pPr>
+      <w:r>
+        <w:rPr>
+          <w:color w:val="156082" w:themeColor="accent1"/>
+        </w:rPr>
+        <w:t>Explore Data</w:t>
+      </w:r>
+    </w:p>
+    <w:p>
+      <w:pPr>
+        <w:rPr>
+          <w:sz w:val="28"/>
+          <w:szCs w:val="28"/>
+        </w:rPr>
+      </w:pPr>
+      <w:r>
+        <w:rPr>
+          <w:sz w:val="28"/>
+          <w:szCs w:val="28"/>
+        </w:rPr>
+        <w:t xml:space="preserve">As part of data understanding phase, </w:t>
+      </w:r>
+      <w:r>
+        <w:rPr>
+          <w:sz w:val="28"/>
+          <w:szCs w:val="28"/>
+        </w:rPr>
+        <w:t>it is critical to look deeper into data and draw a relationship between each column. To perform this, we derive the correlation factor associated with each column and find the most important data controls the result.</w:t>
+      </w:r>
+    </w:p>
+    <w:p>
+      <w:pPr>
+        <w:rPr>
+          <w:sz w:val="28"/>
+          <w:szCs w:val="28"/>
+        </w:rPr>
+      </w:pPr>
+    </w:p>
+    <w:p>
+      <w:pPr>
+        <w:rPr>
+          <w:sz w:val="28"/>
+          <w:szCs w:val="28"/>
+        </w:rPr>
+      </w:pPr>
+    </w:p>
+    <w:p>
+      <w:pPr>
+        <w:rPr>
+          <w:sz w:val="28"/>
+          <w:szCs w:val="28"/>
+        </w:rPr>
+      </w:pPr>
+      <w:r>
+        <w:rPr>
+          <w:sz w:val="28"/>
+          <w:szCs w:val="28"/>
+        </w:rPr>
+        <w:lastRenderedPageBreak/>
+        <w:drawing>
+          <wp:inline distT="0" distB="0" distL="0" distR="0" wp14:anchorId="5693FEF5" wp14:editId="05FDB459">
+            <wp:extent cx="5731510" cy="2931160"/>
+            <wp:effectExtent l="0" t="0" r="2540" b="2540"/>
+            <wp:docPr id="204798024" name="Picture 1"/>
+            <wp:cNvGraphicFramePr>
+              <a:graphicFrameLocks xmlns:a="http://schemas.openxmlformats.org/drawingml/2006/main" noChangeAspect="1"/>
+            </wp:cNvGraphicFramePr>
+            <a:graphic xmlns:a="http://schemas.openxmlformats.org/drawingml/2006/main">
+              <a:graphicData uri="http://schemas.openxmlformats.org/drawingml/2006/picture">
+                <pic:pic xmlns:pic="http://schemas.openxmlformats.org/drawingml/2006/picture">
+                  <pic:nvPicPr>
+                    <pic:cNvPr id="204798024" name=""/>
+                    <pic:cNvPicPr/>
+                  </pic:nvPicPr>
+                  <pic:blipFill>
+                    <a:blip r:embed="rId17"/>
+                    <a:stretch>
+                      <a:fillRect/>
+                    </a:stretch>
+                  </pic:blipFill>
+                  <pic:spPr>
+                    <a:xfrm>
+                      <a:off x="0" y="0"/>
+                      <a:ext cx="5731510" cy="2931160"/>
+                    </a:xfrm>
+                    <a:prstGeom prst="rect">
+                      <a:avLst/>
+                    </a:prstGeom>
+                  </pic:spPr>
+                </pic:pic>
+              </a:graphicData>
+            </a:graphic>
+          </wp:inline>
+        </w:drawing>
+      </w:r>
+    </w:p>
+    <w:p>
+      <w:pPr>
+        <w:pStyle w:val="Heading1"/>
+      </w:pPr>
+      <w:bookmarkStart w:id="5" w:name="_Toc186747112"/>
+      <w:r>
+        <w:rPr>
+          <w:color w:val="156082" w:themeColor="accent1"/>
+        </w:rPr>
+        <w:t>Details of Dataset</w:t>
+      </w:r>
+      <w:bookmarkEnd w:id="5"/>
+    </w:p>
+    <w:p/>
+    <w:p>
+      <w:pPr>
+        <w:rPr>
+          <w:sz w:val="28"/>
+          <w:szCs w:val="28"/>
+        </w:rPr>
+      </w:pPr>
+      <w:r>
+        <w:rPr>
+          <w:sz w:val="28"/>
+          <w:szCs w:val="28"/>
+        </w:rPr>
+        <w:t xml:space="preserve">Residential Tenancies Board is an independent public body that regulates the private rented sector. It </w:t>
+      </w:r>
+      <w:r>
+        <w:rPr>
+          <w:sz w:val="28"/>
+          <w:szCs w:val="28"/>
+        </w:rPr>
+        <w:t xml:space="preserve">is responsible for multiple activities like tenancies registration, dispute resolution, investigation and sanction of landlords. It has also published </w:t>
+      </w:r>
+      <w:r>
+        <w:rPr>
+          <w:sz w:val="28"/>
+          <w:szCs w:val="28"/>
+        </w:rPr>
+        <w:t xml:space="preserve">many </w:t>
+      </w:r>
+      <w:r>
+        <w:rPr>
+          <w:sz w:val="28"/>
+          <w:szCs w:val="28"/>
+        </w:rPr>
+        <w:t>numbers of reports and data. (Citizensinformation.ie)</w:t>
+      </w:r>
+    </w:p>
+    <w:p>
+      <w:pPr>
+        <w:rPr>
+          <w:sz w:val="28"/>
+          <w:szCs w:val="28"/>
+        </w:rPr>
+      </w:pPr>
+      <w:r>
+        <w:rPr>
+          <w:sz w:val="28"/>
+          <w:szCs w:val="28"/>
+        </w:rPr>
+        <w:t>For the specific case study, I will use the dataset available in the below link.</w:t>
+      </w:r>
+    </w:p>
+    <w:p>
+      <w:pPr>
+        <w:rPr>
+          <w:sz w:val="28"/>
+          <w:szCs w:val="28"/>
+        </w:rPr>
+      </w:pPr>
+      <w:hyperlink r:id="rId18" w:history="1">
+        <w:r>
+          <w:rPr>
+            <w:rStyle w:val="Hyperlink"/>
+            <w:sz w:val="28"/>
+            <w:szCs w:val="28"/>
+          </w:rPr>
+          <w:t>https://data.cso.ie/table/RIQ02</w:t>
+        </w:r>
+      </w:hyperlink>
+    </w:p>
+    <w:p>
+      <w:pPr>
         <w:pStyle w:val="Heading1"/>
         <w:numPr>
           <w:ilvl w:val="0"/>
@@ -3456,14 +3907,14 @@
           <w:color w:val="156082" w:themeColor="accent1"/>
         </w:rPr>
       </w:pPr>
-      <w:bookmarkStart w:id="0" w:name="_Toc186740686"/>
+      <w:bookmarkStart w:id="6" w:name="_Toc186747113"/>
       <w:r>
         <w:rPr>
           <w:color w:val="156082" w:themeColor="accent1"/>
         </w:rPr>
         <w:t>Key Challenges</w:t>
       </w:r>
-      <w:bookmarkEnd w:id="0"/>
+      <w:bookmarkEnd w:id="6"/>
     </w:p>
     <w:p>
       <w:pPr>
@@ -3498,15 +3949,14 @@
           <w:color w:val="156082" w:themeColor="accent1"/>
         </w:rPr>
       </w:pPr>
-      <w:bookmarkStart w:id="1" w:name="_Toc186740687"/>
+      <w:bookmarkStart w:id="7" w:name="_Toc186747114"/>
       <w:r>
         <w:rPr>
           <w:color w:val="156082" w:themeColor="accent1"/>
         </w:rPr>
-        <w:lastRenderedPageBreak/>
         <w:t>Effort &amp; Timeline</w:t>
       </w:r>
-      <w:bookmarkEnd w:id="1"/>
+      <w:bookmarkEnd w:id="7"/>
     </w:p>
     <w:p>
       <w:pPr>
@@ -3534,12 +3984,13 @@
           <w:color w:val="156082" w:themeColor="accent1"/>
         </w:rPr>
       </w:pPr>
-      <w:bookmarkStart w:id="2" w:name="_Hlk180590591"/>
-      <w:bookmarkStart w:id="3" w:name="_Toc186740688"/>
+      <w:bookmarkStart w:id="8" w:name="_Hlk180590591"/>
+      <w:bookmarkStart w:id="9" w:name="_Toc186747115"/>
       <w:r>
         <w:rPr>
           <w:color w:val="156082" w:themeColor="accent1"/>
         </w:rPr>
+        <w:lastRenderedPageBreak/>
         <w:t>Semester 1</w:t>
       </w:r>
       <w:r>
@@ -3548,7 +3999,7 @@
         </w:rPr>
         <w:t>:</w:t>
       </w:r>
-      <w:bookmarkEnd w:id="3"/>
+      <w:bookmarkEnd w:id="9"/>
       <w:r>
         <w:rPr>
           <w:color w:val="156082" w:themeColor="accent1"/>
@@ -3805,7 +4256,7 @@
           <w:color w:val="156082" w:themeColor="accent1"/>
         </w:rPr>
       </w:pPr>
-      <w:bookmarkStart w:id="4" w:name="_Toc186740689"/>
+      <w:bookmarkStart w:id="10" w:name="_Toc186747116"/>
       <w:r>
         <w:rPr>
           <w:color w:val="156082" w:themeColor="accent1"/>
@@ -3824,7 +4275,7 @@
         </w:rPr>
         <w:t>:</w:t>
       </w:r>
-      <w:bookmarkEnd w:id="4"/>
+      <w:bookmarkEnd w:id="10"/>
       <w:r>
         <w:rPr>
           <w:color w:val="156082" w:themeColor="accent1"/>
@@ -3849,7 +4300,7 @@
             <w:tcW w:w="5796" w:type="dxa"/>
             <w:shd w:val="clear" w:color="auto" w:fill="0F4761" w:themeFill="accent1" w:themeFillShade="BF"/>
           </w:tcPr>
-          <w:bookmarkEnd w:id="2"/>
+          <w:bookmarkEnd w:id="8"/>
           <w:p>
             <w:pPr>
               <w:rPr>
@@ -4083,8 +4534,8 @@
           <w:color w:val="156082" w:themeColor="accent1"/>
         </w:rPr>
       </w:pPr>
-      <w:bookmarkStart w:id="5" w:name="_Toc186740690"/>
-      <w:bookmarkEnd w:id="5"/>
+      <w:bookmarkStart w:id="11" w:name="_Toc186747117"/>
+      <w:bookmarkEnd w:id="11"/>
     </w:p>
     <w:p>
       <w:pPr>
@@ -4097,14 +4548,14 @@
           <w:color w:val="156082" w:themeColor="accent1"/>
         </w:rPr>
       </w:pPr>
-      <w:bookmarkStart w:id="6" w:name="_Toc186740691"/>
+      <w:bookmarkStart w:id="12" w:name="_Toc186747118"/>
       <w:r>
         <w:rPr>
           <w:color w:val="156082" w:themeColor="accent1"/>
         </w:rPr>
         <w:t>References</w:t>
       </w:r>
-      <w:bookmarkEnd w:id="6"/>
+      <w:bookmarkEnd w:id="12"/>
     </w:p>
     <w:p/>
     <w:p>
@@ -4173,7 +4624,7 @@
         </w:rPr>
         <w:t xml:space="preserve"> </w:t>
       </w:r>
-      <w:hyperlink r:id="rId11" w:history="1">
+      <w:hyperlink r:id="rId19" w:history="1">
         <w:r>
           <w:rPr>
             <w:rStyle w:val="Hyperlink"/>
@@ -4214,7 +4665,31 @@
           <w:lang w:eastAsia="en-IE"/>
           <w14:ligatures w14:val="none"/>
         </w:rPr>
-        <w:t>(Power et al.)</w:t>
+        <w:t>(</w:t>
+      </w:r>
+      <w:proofErr w:type="spellStart"/>
+      <w:r>
+        <w:rPr>
+          <w:rFonts w:ascii="Times New Roman" w:eastAsia="Times New Roman" w:hAnsi="Times New Roman" w:cs="Times New Roman"/>
+          <w:kern w:val="0"/>
+          <w:sz w:val="24"/>
+          <w:szCs w:val="24"/>
+          <w:lang w:eastAsia="en-IE"/>
+          <w14:ligatures w14:val="none"/>
+        </w:rPr>
+        <w:t>Hotz</w:t>
+      </w:r>
+      <w:proofErr w:type="spellEnd"/>
+      <w:r>
+        <w:rPr>
+          <w:rFonts w:ascii="Times New Roman" w:eastAsia="Times New Roman" w:hAnsi="Times New Roman" w:cs="Times New Roman"/>
+          <w:kern w:val="0"/>
+          <w:sz w:val="24"/>
+          <w:szCs w:val="24"/>
+          <w:lang w:eastAsia="en-IE"/>
+          <w14:ligatures w14:val="none"/>
+        </w:rPr>
+        <w:t>)</w:t>
       </w:r>
     </w:p>
     <w:p>
@@ -4223,14 +4698,128 @@
         <w:spacing w:before="0" w:beforeAutospacing="0" w:after="0" w:afterAutospacing="0" w:line="480" w:lineRule="auto"/>
         <w:ind w:left="720" w:hanging="720"/>
       </w:pPr>
-      <w:r>
-        <w:t xml:space="preserve">Power, Jim , et al. </w:t>
+      <w:proofErr w:type="spellStart"/>
+      <w:r>
+        <w:t>Hotz</w:t>
+      </w:r>
+      <w:proofErr w:type="spellEnd"/>
+      <w:r>
+        <w:t xml:space="preserve">, Nick. “What Is CRISP DM?” </w:t>
       </w:r>
       <w:r>
         <w:rPr>
           <w:i/>
           <w:iCs/>
         </w:rPr>
+        <w:t>Data Science Project Management</w:t>
+      </w:r>
+      <w:r>
+        <w:t>, 2024, www.datascience-pm.com/crisp-dm-2/.</w:t>
+      </w:r>
+    </w:p>
+    <w:p>
+      <w:pPr>
+        <w:spacing w:after="0" w:line="240" w:lineRule="auto"/>
+        <w:rPr>
+          <w:rFonts w:ascii="Times New Roman" w:eastAsia="Times New Roman" w:hAnsi="Times New Roman" w:cs="Times New Roman"/>
+          <w:kern w:val="0"/>
+          <w:sz w:val="24"/>
+          <w:szCs w:val="24"/>
+          <w:lang w:eastAsia="en-IE"/>
+          <w14:ligatures w14:val="none"/>
+        </w:rPr>
+      </w:pPr>
+      <w:r>
+        <w:rPr>
+          <w:sz w:val="28"/>
+          <w:szCs w:val="28"/>
+        </w:rPr>
+        <w:t>Available at:</w:t>
+      </w:r>
+    </w:p>
+    <w:p>
+      <w:pPr>
+        <w:spacing w:after="0" w:line="240" w:lineRule="auto"/>
+        <w:rPr>
+          <w:rFonts w:ascii="Times New Roman" w:eastAsia="Times New Roman" w:hAnsi="Times New Roman" w:cs="Times New Roman"/>
+          <w:kern w:val="0"/>
+          <w:sz w:val="24"/>
+          <w:szCs w:val="24"/>
+          <w:lang w:eastAsia="en-IE"/>
+          <w14:ligatures w14:val="none"/>
+        </w:rPr>
+      </w:pPr>
+      <w:hyperlink r:id="rId20" w:history="1">
+        <w:r>
+          <w:rPr>
+            <w:rStyle w:val="Hyperlink"/>
+            <w:rFonts w:ascii="Times New Roman" w:eastAsia="Times New Roman" w:hAnsi="Times New Roman" w:cs="Times New Roman"/>
+            <w:kern w:val="0"/>
+            <w:sz w:val="24"/>
+            <w:szCs w:val="24"/>
+            <w:lang w:eastAsia="en-IE"/>
+            <w14:ligatures w14:val="none"/>
+          </w:rPr>
+          <w:t>https://www.datascience-pm.com/crisp-dm-2/</w:t>
+        </w:r>
+      </w:hyperlink>
+    </w:p>
+    <w:p>
+      <w:pPr>
+        <w:rPr>
+          <w:rStyle w:val="Hyperlink"/>
+          <w:sz w:val="24"/>
+          <w:szCs w:val="24"/>
+        </w:rPr>
+      </w:pPr>
+    </w:p>
+    <w:p>
+      <w:pPr>
+        <w:rPr>
+          <w:rStyle w:val="Hyperlink"/>
+          <w:sz w:val="24"/>
+          <w:szCs w:val="24"/>
+        </w:rPr>
+      </w:pPr>
+    </w:p>
+    <w:p>
+      <w:pPr>
+        <w:spacing w:after="0" w:line="240" w:lineRule="auto"/>
+        <w:rPr>
+          <w:rFonts w:ascii="Times New Roman" w:eastAsia="Times New Roman" w:hAnsi="Times New Roman" w:cs="Times New Roman"/>
+          <w:kern w:val="0"/>
+          <w:sz w:val="24"/>
+          <w:szCs w:val="24"/>
+          <w:lang w:eastAsia="en-IE"/>
+          <w14:ligatures w14:val="none"/>
+        </w:rPr>
+      </w:pPr>
+      <w:r>
+        <w:rPr>
+          <w:rFonts w:ascii="Times New Roman" w:eastAsia="Times New Roman" w:hAnsi="Times New Roman" w:cs="Times New Roman"/>
+          <w:kern w:val="0"/>
+          <w:sz w:val="24"/>
+          <w:szCs w:val="24"/>
+          <w:lang w:eastAsia="en-IE"/>
+          <w14:ligatures w14:val="none"/>
+        </w:rPr>
+        <w:t>(Power et al.)</w:t>
+      </w:r>
+    </w:p>
+    <w:p>
+      <w:pPr>
+        <w:pStyle w:val="NormalWeb"/>
+        <w:spacing w:before="0" w:beforeAutospacing="0" w:after="0" w:afterAutospacing="0" w:line="480" w:lineRule="auto"/>
+        <w:ind w:left="720" w:hanging="720"/>
+      </w:pPr>
+      <w:r>
+        <w:t xml:space="preserve">Power, Jim , et al. </w:t>
+      </w:r>
+      <w:r>
+        <w:rPr>
+          <w:i/>
+          <w:iCs/>
+        </w:rPr>
         <w:t>Housing Policy Needs to Adjust to Address Market Failures in the Rental Sector -New Study</w:t>
       </w:r>
       <w:r>
@@ -4251,6 +4840,7 @@
           <w:sz w:val="28"/>
           <w:szCs w:val="28"/>
         </w:rPr>
+        <w:lastRenderedPageBreak/>
         <w:t>Available at:</w:t>
       </w:r>
       <w:r>
@@ -4260,7 +4850,7 @@
         </w:rPr>
         <w:br/>
       </w:r>
-      <w:hyperlink r:id="rId12" w:history="1">
+      <w:hyperlink r:id="rId21" w:history="1">
         <w:r>
           <w:rPr>
             <w:rStyle w:val="Hyperlink"/>
@@ -4293,7 +4883,10 @@
           <w14:ligatures w14:val="none"/>
         </w:rPr>
       </w:pPr>
-      <w:r>
+    </w:p>
+    <w:p>
+      <w:pPr>
+        <w:spacing w:after="0" w:line="240" w:lineRule="auto"/>
         <w:rPr>
           <w:rFonts w:ascii="Times New Roman" w:eastAsia="Times New Roman" w:hAnsi="Times New Roman" w:cs="Times New Roman"/>
           <w:kern w:val="0"/>
@@ -4302,9 +4895,7 @@
           <w:lang w:eastAsia="en-IE"/>
           <w14:ligatures w14:val="none"/>
         </w:rPr>
-        <w:lastRenderedPageBreak/>
-        <w:t>(Citizensinformation.ie)</w:t>
-      </w:r>
+      </w:pPr>
     </w:p>
     <w:p>
       <w:pPr>
@@ -4356,7 +4947,7 @@
           <w:szCs w:val="28"/>
         </w:rPr>
       </w:pPr>
-      <w:hyperlink r:id="rId13" w:history="1">
+      <w:hyperlink r:id="rId22" w:history="1">
         <w:r>
           <w:rPr>
             <w:rStyle w:val="Hyperlink"/>
@@ -4413,6 +5004,7 @@
       <w:r>
         <w:t xml:space="preserve">Tait, David. “The 2022 Housing Crisis of Ireland: Fact or Fiction?” </w:t>
       </w:r>
+      <w:proofErr w:type="spellStart"/>
       <w:r>
         <w:rPr>
           <w:i/>
@@ -4420,8 +5012,17 @@
         </w:rPr>
         <w:t>Selectra</w:t>
       </w:r>
-      <w:r>
-        <w:t>, 25 May 2022, selectra.ie/moving/tips/housing-crisis-ireland.</w:t>
+      <w:proofErr w:type="spellEnd"/>
+      <w:r>
+        <w:t>, 25 May 2022, selectra.ie/moving/tips/housing-crisis-</w:t>
+      </w:r>
+      <w:proofErr w:type="spellStart"/>
+      <w:r>
+        <w:t>ireland</w:t>
+      </w:r>
+      <w:proofErr w:type="spellEnd"/>
+      <w:r>
+        <w:t>.</w:t>
       </w:r>
     </w:p>
     <w:p>
@@ -4446,7 +5047,7 @@
         </w:rPr>
         <w:br/>
       </w:r>
-      <w:hyperlink r:id="rId14" w:history="1">
+      <w:hyperlink r:id="rId23" w:history="1">
         <w:r>
           <w:rPr>
             <w:rStyle w:val="Hyperlink"/>
@@ -4477,14 +5078,14 @@
           <w:color w:val="156082" w:themeColor="accent1"/>
         </w:rPr>
       </w:pPr>
-      <w:bookmarkStart w:id="7" w:name="_Toc186740692"/>
+      <w:bookmarkStart w:id="13" w:name="_Toc186747119"/>
       <w:r>
         <w:rPr>
           <w:color w:val="156082" w:themeColor="accent1"/>
         </w:rPr>
         <w:t>GitHub Link</w:t>
       </w:r>
-      <w:bookmarkEnd w:id="7"/>
+      <w:bookmarkEnd w:id="13"/>
     </w:p>
     <w:p/>
     <w:p>
@@ -4494,7 +5095,7 @@
           <w:szCs w:val="28"/>
         </w:rPr>
       </w:pPr>
-      <w:hyperlink r:id="rId15" w:history="1">
+      <w:hyperlink r:id="rId24" w:history="1">
         <w:r>
           <w:rPr>
             <w:rStyle w:val="Hyperlink"/>
@@ -4506,7 +5107,7 @@
       </w:hyperlink>
     </w:p>
     <w:sectPr>
-      <w:footerReference w:type="default" r:id="rId16"/>
+      <w:footerReference w:type="default" r:id="rId25"/>
       <w:pgSz w:w="11906" w:h="16838"/>
       <w:pgMar w:top="1440" w:right="1440" w:bottom="1440" w:left="1440" w:header="708" w:footer="708" w:gutter="0"/>
       <w:pgNumType w:start="1"/>
@@ -7420,6 +8021,95 @@
     </w:lvl>
   </w:abstractNum>
   <w:abstractNum w:abstractNumId="25" w15:restartNumberingAfterBreak="0">
+    <w:nsid w:val="76E04A82"/>
+    <w:multiLevelType w:val="hybridMultilevel"/>
+    <w:tmpl w:val="FACAC3C4"/>
+    <w:lvl w:ilvl="0" w:tplc="1809000F">
+      <w:start w:val="1"/>
+      <w:numFmt w:val="decimal"/>
+      <w:lvlText w:val="%1."/>
+      <w:lvlJc w:val="left"/>
+      <w:pPr>
+        <w:ind w:left="720" w:hanging="360"/>
+      </w:pPr>
+      <w:rPr>
+        <w:rFonts w:hint="default"/>
+      </w:rPr>
+    </w:lvl>
+    <w:lvl w:ilvl="1" w:tplc="18090019" w:tentative="1">
+      <w:start w:val="1"/>
+      <w:numFmt w:val="lowerLetter"/>
+      <w:lvlText w:val="%2."/>
+      <w:lvlJc w:val="left"/>
+      <w:pPr>
+        <w:ind w:left="1440" w:hanging="360"/>
+      </w:pPr>
+    </w:lvl>
+    <w:lvl w:ilvl="2" w:tplc="1809001B" w:tentative="1">
+      <w:start w:val="1"/>
+      <w:numFmt w:val="lowerRoman"/>
+      <w:lvlText w:val="%3."/>
+      <w:lvlJc w:val="right"/>
+      <w:pPr>
+        <w:ind w:left="2160" w:hanging="180"/>
+      </w:pPr>
+    </w:lvl>
+    <w:lvl w:ilvl="3" w:tplc="1809000F">
+      <w:start w:val="1"/>
+      <w:numFmt w:val="decimal"/>
+      <w:lvlText w:val="%4."/>
+      <w:lvlJc w:val="left"/>
+      <w:pPr>
+        <w:ind w:left="2880" w:hanging="360"/>
+      </w:pPr>
+    </w:lvl>
+    <w:lvl w:ilvl="4" w:tplc="18090019" w:tentative="1">
+      <w:start w:val="1"/>
+      <w:numFmt w:val="lowerLetter"/>
+      <w:lvlText w:val="%5."/>
+      <w:lvlJc w:val="left"/>
+      <w:pPr>
+        <w:ind w:left="3600" w:hanging="360"/>
+      </w:pPr>
+    </w:lvl>
+    <w:lvl w:ilvl="5" w:tplc="1809001B" w:tentative="1">
+      <w:start w:val="1"/>
+      <w:numFmt w:val="lowerRoman"/>
+      <w:lvlText w:val="%6."/>
+      <w:lvlJc w:val="right"/>
+      <w:pPr>
+        <w:ind w:left="4320" w:hanging="180"/>
+      </w:pPr>
+    </w:lvl>
+    <w:lvl w:ilvl="6" w:tplc="1809000F" w:tentative="1">
+      <w:start w:val="1"/>
+      <w:numFmt w:val="decimal"/>
+      <w:lvlText w:val="%7."/>
+      <w:lvlJc w:val="left"/>
+      <w:pPr>
+        <w:ind w:left="5040" w:hanging="360"/>
+      </w:pPr>
+    </w:lvl>
+    <w:lvl w:ilvl="7" w:tplc="18090019" w:tentative="1">
+      <w:start w:val="1"/>
+      <w:numFmt w:val="lowerLetter"/>
+      <w:lvlText w:val="%8."/>
+      <w:lvlJc w:val="left"/>
+      <w:pPr>
+        <w:ind w:left="5760" w:hanging="360"/>
+      </w:pPr>
+    </w:lvl>
+    <w:lvl w:ilvl="8" w:tplc="1809001B" w:tentative="1">
+      <w:start w:val="1"/>
+      <w:numFmt w:val="lowerRoman"/>
+      <w:lvlText w:val="%9."/>
+      <w:lvlJc w:val="right"/>
+      <w:pPr>
+        <w:ind w:left="6480" w:hanging="180"/>
+      </w:pPr>
+    </w:lvl>
+  </w:abstractNum>
+  <w:abstractNum w:abstractNumId="26" w15:restartNumberingAfterBreak="0">
     <w:nsid w:val="79591153"/>
     <w:multiLevelType w:val="hybridMultilevel"/>
     <w:tmpl w:val="16A6222E"/>
@@ -7508,7 +8198,7 @@
       </w:pPr>
     </w:lvl>
   </w:abstractNum>
-  <w:abstractNum w:abstractNumId="26" w15:restartNumberingAfterBreak="0">
+  <w:abstractNum w:abstractNumId="27" w15:restartNumberingAfterBreak="0">
     <w:nsid w:val="7E880A88"/>
     <w:multiLevelType w:val="multilevel"/>
     <w:tmpl w:val="1809001F"/>
@@ -7613,7 +8303,7 @@
     <w:abstractNumId w:val="0"/>
   </w:num>
   <w:num w:numId="7" w16cid:durableId="1036924379">
-    <w:abstractNumId w:val="25"/>
+    <w:abstractNumId w:val="26"/>
   </w:num>
   <w:num w:numId="8" w16cid:durableId="613563192">
     <w:abstractNumId w:val="24"/>
@@ -7634,7 +8324,7 @@
     <w:abstractNumId w:val="20"/>
   </w:num>
   <w:num w:numId="14" w16cid:durableId="1250655159">
-    <w:abstractNumId w:val="26"/>
+    <w:abstractNumId w:val="27"/>
   </w:num>
   <w:num w:numId="15" w16cid:durableId="43410216">
     <w:abstractNumId w:val="7"/>
@@ -7701,6 +8391,9 @@
     <w:lvlOverride w:ilvl="8">
       <w:startOverride w:val="1"/>
     </w:lvlOverride>
+  </w:num>
+  <w:num w:numId="28" w16cid:durableId="2054308047">
+    <w:abstractNumId w:val="25"/>
   </w:num>
 </w:numbering>
 </file>

</xml_diff>

<commit_message>
ML - Prog and Report - Complete
</commit_message>
<xml_diff>
--- a/CA2-Strategy_Thinking.docx
+++ b/CA2-Strategy_Thinking.docx
@@ -1070,7 +1070,7 @@
           <w:r>
             <w:fldChar w:fldCharType="separate"/>
           </w:r>
-          <w:hyperlink w:anchor="_Toc186747107" w:history="1">
+          <w:hyperlink w:anchor="_Toc186757493" w:history="1">
             <w:r>
               <w:rPr>
                 <w:rStyle w:val="Hyperlink"/>
@@ -1112,7 +1112,7 @@
                 <w:noProof/>
                 <w:webHidden/>
               </w:rPr>
-              <w:instrText xml:space="preserve"> PAGEREF _Toc186747107 \h </w:instrText>
+              <w:instrText xml:space="preserve"> PAGEREF _Toc186757493 \h </w:instrText>
             </w:r>
             <w:r>
               <w:rPr>
@@ -1156,7 +1156,7 @@
               <w:lang w:eastAsia="en-IE"/>
             </w:rPr>
           </w:pPr>
-          <w:hyperlink w:anchor="_Toc186747108" w:history="1">
+          <w:hyperlink w:anchor="_Toc186757494" w:history="1">
             <w:r>
               <w:rPr>
                 <w:rStyle w:val="Hyperlink"/>
@@ -1198,7 +1198,7 @@
                 <w:noProof/>
                 <w:webHidden/>
               </w:rPr>
-              <w:instrText xml:space="preserve"> PAGEREF _Toc186747108 \h </w:instrText>
+              <w:instrText xml:space="preserve"> PAGEREF _Toc186757494 \h </w:instrText>
             </w:r>
             <w:r>
               <w:rPr>
@@ -1242,7 +1242,7 @@
               <w:lang w:eastAsia="en-IE"/>
             </w:rPr>
           </w:pPr>
-          <w:hyperlink w:anchor="_Toc186747109" w:history="1">
+          <w:hyperlink w:anchor="_Toc186757495" w:history="1">
             <w:r>
               <w:rPr>
                 <w:rStyle w:val="Hyperlink"/>
@@ -1284,7 +1284,7 @@
                 <w:noProof/>
                 <w:webHidden/>
               </w:rPr>
-              <w:instrText xml:space="preserve"> PAGEREF _Toc186747109 \h </w:instrText>
+              <w:instrText xml:space="preserve"> PAGEREF _Toc186757495 \h </w:instrText>
             </w:r>
             <w:r>
               <w:rPr>
@@ -1328,7 +1328,7 @@
               <w:lang w:eastAsia="en-IE"/>
             </w:rPr>
           </w:pPr>
-          <w:hyperlink w:anchor="_Toc186747110" w:history="1">
+          <w:hyperlink w:anchor="_Toc186757496" w:history="1">
             <w:r>
               <w:rPr>
                 <w:rStyle w:val="Hyperlink"/>
@@ -1370,7 +1370,7 @@
                 <w:noProof/>
                 <w:webHidden/>
               </w:rPr>
-              <w:instrText xml:space="preserve"> PAGEREF _Toc186747110 \h </w:instrText>
+              <w:instrText xml:space="preserve"> PAGEREF _Toc186757496 \h </w:instrText>
             </w:r>
             <w:r>
               <w:rPr>
@@ -1414,7 +1414,7 @@
               <w:lang w:eastAsia="en-IE"/>
             </w:rPr>
           </w:pPr>
-          <w:hyperlink w:anchor="_Toc186747111" w:history="1">
+          <w:hyperlink w:anchor="_Toc186757497" w:history="1">
             <w:r>
               <w:rPr>
                 <w:rStyle w:val="Hyperlink"/>
@@ -1456,7 +1456,7 @@
                 <w:noProof/>
                 <w:webHidden/>
               </w:rPr>
-              <w:instrText xml:space="preserve"> PAGEREF _Toc186747111 \h </w:instrText>
+              <w:instrText xml:space="preserve"> PAGEREF _Toc186757497 \h </w:instrText>
             </w:r>
             <w:r>
               <w:rPr>
@@ -1500,7 +1500,7 @@
               <w:lang w:eastAsia="en-IE"/>
             </w:rPr>
           </w:pPr>
-          <w:hyperlink w:anchor="_Toc186747112" w:history="1">
+          <w:hyperlink w:anchor="_Toc186757498" w:history="1">
             <w:r>
               <w:rPr>
                 <w:rStyle w:val="Hyperlink"/>
@@ -1521,7 +1521,7 @@
                 <w:rStyle w:val="Hyperlink"/>
                 <w:noProof/>
               </w:rPr>
-              <w:t>Details of Dataset</w:t>
+              <w:t>Data Understanding</w:t>
             </w:r>
             <w:r>
               <w:rPr>
@@ -1542,7 +1542,7 @@
                 <w:noProof/>
                 <w:webHidden/>
               </w:rPr>
-              <w:instrText xml:space="preserve"> PAGEREF _Toc186747112 \h </w:instrText>
+              <w:instrText xml:space="preserve"> PAGEREF _Toc186757498 \h </w:instrText>
             </w:r>
             <w:r>
               <w:rPr>
@@ -1563,6 +1563,350 @@
                 <w:webHidden/>
               </w:rPr>
               <w:t>3</w:t>
+            </w:r>
+            <w:r>
+              <w:rPr>
+                <w:noProof/>
+                <w:webHidden/>
+              </w:rPr>
+              <w:fldChar w:fldCharType="end"/>
+            </w:r>
+          </w:hyperlink>
+        </w:p>
+        <w:p>
+          <w:pPr>
+            <w:pStyle w:val="TOC2"/>
+            <w:tabs>
+              <w:tab w:val="left" w:pos="880"/>
+              <w:tab w:val="right" w:leader="dot" w:pos="9016"/>
+            </w:tabs>
+            <w:rPr>
+              <w:rFonts w:asciiTheme="minorHAnsi" w:eastAsiaTheme="minorEastAsia" w:hAnsiTheme="minorHAnsi"/>
+              <w:noProof/>
+              <w:lang w:eastAsia="en-IE"/>
+            </w:rPr>
+          </w:pPr>
+          <w:hyperlink w:anchor="_Toc186757499" w:history="1">
+            <w:r>
+              <w:rPr>
+                <w:rStyle w:val="Hyperlink"/>
+                <w:noProof/>
+              </w:rPr>
+              <w:t>5.1</w:t>
+            </w:r>
+            <w:r>
+              <w:rPr>
+                <w:rFonts w:asciiTheme="minorHAnsi" w:eastAsiaTheme="minorEastAsia" w:hAnsiTheme="minorHAnsi"/>
+                <w:noProof/>
+                <w:lang w:eastAsia="en-IE"/>
+              </w:rPr>
+              <w:tab/>
+            </w:r>
+            <w:r>
+              <w:rPr>
+                <w:rStyle w:val="Hyperlink"/>
+                <w:noProof/>
+              </w:rPr>
+              <w:t>Collect Initial Data</w:t>
+            </w:r>
+            <w:r>
+              <w:rPr>
+                <w:noProof/>
+                <w:webHidden/>
+              </w:rPr>
+              <w:tab/>
+            </w:r>
+            <w:r>
+              <w:rPr>
+                <w:noProof/>
+                <w:webHidden/>
+              </w:rPr>
+              <w:fldChar w:fldCharType="begin"/>
+            </w:r>
+            <w:r>
+              <w:rPr>
+                <w:noProof/>
+                <w:webHidden/>
+              </w:rPr>
+              <w:instrText xml:space="preserve"> PAGEREF _Toc186757499 \h </w:instrText>
+            </w:r>
+            <w:r>
+              <w:rPr>
+                <w:noProof/>
+                <w:webHidden/>
+              </w:rPr>
+            </w:r>
+            <w:r>
+              <w:rPr>
+                <w:noProof/>
+                <w:webHidden/>
+              </w:rPr>
+              <w:fldChar w:fldCharType="separate"/>
+            </w:r>
+            <w:r>
+              <w:rPr>
+                <w:noProof/>
+                <w:webHidden/>
+              </w:rPr>
+              <w:t>3</w:t>
+            </w:r>
+            <w:r>
+              <w:rPr>
+                <w:noProof/>
+                <w:webHidden/>
+              </w:rPr>
+              <w:fldChar w:fldCharType="end"/>
+            </w:r>
+          </w:hyperlink>
+        </w:p>
+        <w:p>
+          <w:pPr>
+            <w:pStyle w:val="TOC2"/>
+            <w:tabs>
+              <w:tab w:val="left" w:pos="880"/>
+              <w:tab w:val="right" w:leader="dot" w:pos="9016"/>
+            </w:tabs>
+            <w:rPr>
+              <w:rFonts w:asciiTheme="minorHAnsi" w:eastAsiaTheme="minorEastAsia" w:hAnsiTheme="minorHAnsi"/>
+              <w:noProof/>
+              <w:lang w:eastAsia="en-IE"/>
+            </w:rPr>
+          </w:pPr>
+          <w:hyperlink w:anchor="_Toc186757500" w:history="1">
+            <w:r>
+              <w:rPr>
+                <w:rStyle w:val="Hyperlink"/>
+                <w:noProof/>
+              </w:rPr>
+              <w:t>5.2</w:t>
+            </w:r>
+            <w:r>
+              <w:rPr>
+                <w:rFonts w:asciiTheme="minorHAnsi" w:eastAsiaTheme="minorEastAsia" w:hAnsiTheme="minorHAnsi"/>
+                <w:noProof/>
+                <w:lang w:eastAsia="en-IE"/>
+              </w:rPr>
+              <w:tab/>
+            </w:r>
+            <w:r>
+              <w:rPr>
+                <w:rStyle w:val="Hyperlink"/>
+                <w:noProof/>
+              </w:rPr>
+              <w:t>Describe Data</w:t>
+            </w:r>
+            <w:r>
+              <w:rPr>
+                <w:noProof/>
+                <w:webHidden/>
+              </w:rPr>
+              <w:tab/>
+            </w:r>
+            <w:r>
+              <w:rPr>
+                <w:noProof/>
+                <w:webHidden/>
+              </w:rPr>
+              <w:fldChar w:fldCharType="begin"/>
+            </w:r>
+            <w:r>
+              <w:rPr>
+                <w:noProof/>
+                <w:webHidden/>
+              </w:rPr>
+              <w:instrText xml:space="preserve"> PAGEREF _Toc186757500 \h </w:instrText>
+            </w:r>
+            <w:r>
+              <w:rPr>
+                <w:noProof/>
+                <w:webHidden/>
+              </w:rPr>
+            </w:r>
+            <w:r>
+              <w:rPr>
+                <w:noProof/>
+                <w:webHidden/>
+              </w:rPr>
+              <w:fldChar w:fldCharType="separate"/>
+            </w:r>
+            <w:r>
+              <w:rPr>
+                <w:noProof/>
+                <w:webHidden/>
+              </w:rPr>
+              <w:t>3</w:t>
+            </w:r>
+            <w:r>
+              <w:rPr>
+                <w:noProof/>
+                <w:webHidden/>
+              </w:rPr>
+              <w:fldChar w:fldCharType="end"/>
+            </w:r>
+          </w:hyperlink>
+        </w:p>
+        <w:p>
+          <w:pPr>
+            <w:pStyle w:val="TOC2"/>
+            <w:tabs>
+              <w:tab w:val="left" w:pos="880"/>
+              <w:tab w:val="right" w:leader="dot" w:pos="9016"/>
+            </w:tabs>
+            <w:rPr>
+              <w:rFonts w:asciiTheme="minorHAnsi" w:eastAsiaTheme="minorEastAsia" w:hAnsiTheme="minorHAnsi"/>
+              <w:noProof/>
+              <w:lang w:eastAsia="en-IE"/>
+            </w:rPr>
+          </w:pPr>
+          <w:hyperlink w:anchor="_Toc186757501" w:history="1">
+            <w:r>
+              <w:rPr>
+                <w:rStyle w:val="Hyperlink"/>
+                <w:noProof/>
+              </w:rPr>
+              <w:t>5.3</w:t>
+            </w:r>
+            <w:r>
+              <w:rPr>
+                <w:rFonts w:asciiTheme="minorHAnsi" w:eastAsiaTheme="minorEastAsia" w:hAnsiTheme="minorHAnsi"/>
+                <w:noProof/>
+                <w:lang w:eastAsia="en-IE"/>
+              </w:rPr>
+              <w:tab/>
+            </w:r>
+            <w:r>
+              <w:rPr>
+                <w:rStyle w:val="Hyperlink"/>
+                <w:noProof/>
+              </w:rPr>
+              <w:t>Verify Data Quality</w:t>
+            </w:r>
+            <w:r>
+              <w:rPr>
+                <w:noProof/>
+                <w:webHidden/>
+              </w:rPr>
+              <w:tab/>
+            </w:r>
+            <w:r>
+              <w:rPr>
+                <w:noProof/>
+                <w:webHidden/>
+              </w:rPr>
+              <w:fldChar w:fldCharType="begin"/>
+            </w:r>
+            <w:r>
+              <w:rPr>
+                <w:noProof/>
+                <w:webHidden/>
+              </w:rPr>
+              <w:instrText xml:space="preserve"> PAGEREF _Toc186757501 \h </w:instrText>
+            </w:r>
+            <w:r>
+              <w:rPr>
+                <w:noProof/>
+                <w:webHidden/>
+              </w:rPr>
+            </w:r>
+            <w:r>
+              <w:rPr>
+                <w:noProof/>
+                <w:webHidden/>
+              </w:rPr>
+              <w:fldChar w:fldCharType="separate"/>
+            </w:r>
+            <w:r>
+              <w:rPr>
+                <w:noProof/>
+                <w:webHidden/>
+              </w:rPr>
+              <w:t>4</w:t>
+            </w:r>
+            <w:r>
+              <w:rPr>
+                <w:noProof/>
+                <w:webHidden/>
+              </w:rPr>
+              <w:fldChar w:fldCharType="end"/>
+            </w:r>
+          </w:hyperlink>
+        </w:p>
+        <w:p>
+          <w:pPr>
+            <w:pStyle w:val="TOC2"/>
+            <w:tabs>
+              <w:tab w:val="left" w:pos="880"/>
+              <w:tab w:val="right" w:leader="dot" w:pos="9016"/>
+            </w:tabs>
+            <w:rPr>
+              <w:rFonts w:asciiTheme="minorHAnsi" w:eastAsiaTheme="minorEastAsia" w:hAnsiTheme="minorHAnsi"/>
+              <w:noProof/>
+              <w:lang w:eastAsia="en-IE"/>
+            </w:rPr>
+          </w:pPr>
+          <w:hyperlink w:anchor="_Toc186757502" w:history="1">
+            <w:r>
+              <w:rPr>
+                <w:rStyle w:val="Hyperlink"/>
+                <w:noProof/>
+              </w:rPr>
+              <w:t>5.4</w:t>
+            </w:r>
+            <w:r>
+              <w:rPr>
+                <w:rFonts w:asciiTheme="minorHAnsi" w:eastAsiaTheme="minorEastAsia" w:hAnsiTheme="minorHAnsi"/>
+                <w:noProof/>
+                <w:lang w:eastAsia="en-IE"/>
+              </w:rPr>
+              <w:tab/>
+            </w:r>
+            <w:r>
+              <w:rPr>
+                <w:rStyle w:val="Hyperlink"/>
+                <w:noProof/>
+              </w:rPr>
+              <w:t>Explore Data</w:t>
+            </w:r>
+            <w:r>
+              <w:rPr>
+                <w:noProof/>
+                <w:webHidden/>
+              </w:rPr>
+              <w:tab/>
+            </w:r>
+            <w:r>
+              <w:rPr>
+                <w:noProof/>
+                <w:webHidden/>
+              </w:rPr>
+              <w:fldChar w:fldCharType="begin"/>
+            </w:r>
+            <w:r>
+              <w:rPr>
+                <w:noProof/>
+                <w:webHidden/>
+              </w:rPr>
+              <w:instrText xml:space="preserve"> PAGEREF _Toc186757502 \h </w:instrText>
+            </w:r>
+            <w:r>
+              <w:rPr>
+                <w:noProof/>
+                <w:webHidden/>
+              </w:rPr>
+            </w:r>
+            <w:r>
+              <w:rPr>
+                <w:noProof/>
+                <w:webHidden/>
+              </w:rPr>
+              <w:fldChar w:fldCharType="separate"/>
+            </w:r>
+            <w:r>
+              <w:rPr>
+                <w:noProof/>
+                <w:webHidden/>
+              </w:rPr>
+              <w:t>5</w:t>
             </w:r>
             <w:r>
               <w:rPr>
@@ -1586,13 +1930,13 @@
               <w:lang w:eastAsia="en-IE"/>
             </w:rPr>
           </w:pPr>
-          <w:hyperlink w:anchor="_Toc186747113" w:history="1">
+          <w:hyperlink w:anchor="_Toc186757503" w:history="1">
             <w:r>
               <w:rPr>
                 <w:rStyle w:val="Hyperlink"/>
                 <w:noProof/>
               </w:rPr>
-              <w:t>1.</w:t>
+              <w:t>6</w:t>
             </w:r>
             <w:r>
               <w:rPr>
@@ -1607,7 +1951,7 @@
                 <w:rStyle w:val="Hyperlink"/>
                 <w:noProof/>
               </w:rPr>
-              <w:t>Key Challenges</w:t>
+              <w:t>Data Preparation</w:t>
             </w:r>
             <w:r>
               <w:rPr>
@@ -1628,7 +1972,7 @@
                 <w:noProof/>
                 <w:webHidden/>
               </w:rPr>
-              <w:instrText xml:space="preserve"> PAGEREF _Toc186747113 \h </w:instrText>
+              <w:instrText xml:space="preserve"> PAGEREF _Toc186757503 \h </w:instrText>
             </w:r>
             <w:r>
               <w:rPr>
@@ -1648,7 +1992,179 @@
                 <w:noProof/>
                 <w:webHidden/>
               </w:rPr>
-              <w:t>3</w:t>
+              <w:t>6</w:t>
+            </w:r>
+            <w:r>
+              <w:rPr>
+                <w:noProof/>
+                <w:webHidden/>
+              </w:rPr>
+              <w:fldChar w:fldCharType="end"/>
+            </w:r>
+          </w:hyperlink>
+        </w:p>
+        <w:p>
+          <w:pPr>
+            <w:pStyle w:val="TOC2"/>
+            <w:tabs>
+              <w:tab w:val="left" w:pos="880"/>
+              <w:tab w:val="right" w:leader="dot" w:pos="9016"/>
+            </w:tabs>
+            <w:rPr>
+              <w:rFonts w:asciiTheme="minorHAnsi" w:eastAsiaTheme="minorEastAsia" w:hAnsiTheme="minorHAnsi"/>
+              <w:noProof/>
+              <w:lang w:eastAsia="en-IE"/>
+            </w:rPr>
+          </w:pPr>
+          <w:hyperlink w:anchor="_Toc186757504" w:history="1">
+            <w:r>
+              <w:rPr>
+                <w:rStyle w:val="Hyperlink"/>
+                <w:noProof/>
+              </w:rPr>
+              <w:t>6.1</w:t>
+            </w:r>
+            <w:r>
+              <w:rPr>
+                <w:rFonts w:asciiTheme="minorHAnsi" w:eastAsiaTheme="minorEastAsia" w:hAnsiTheme="minorHAnsi"/>
+                <w:noProof/>
+                <w:lang w:eastAsia="en-IE"/>
+              </w:rPr>
+              <w:tab/>
+            </w:r>
+            <w:r>
+              <w:rPr>
+                <w:rStyle w:val="Hyperlink"/>
+                <w:noProof/>
+              </w:rPr>
+              <w:t>Select and Clean Data</w:t>
+            </w:r>
+            <w:r>
+              <w:rPr>
+                <w:noProof/>
+                <w:webHidden/>
+              </w:rPr>
+              <w:tab/>
+            </w:r>
+            <w:r>
+              <w:rPr>
+                <w:noProof/>
+                <w:webHidden/>
+              </w:rPr>
+              <w:fldChar w:fldCharType="begin"/>
+            </w:r>
+            <w:r>
+              <w:rPr>
+                <w:noProof/>
+                <w:webHidden/>
+              </w:rPr>
+              <w:instrText xml:space="preserve"> PAGEREF _Toc186757504 \h </w:instrText>
+            </w:r>
+            <w:r>
+              <w:rPr>
+                <w:noProof/>
+                <w:webHidden/>
+              </w:rPr>
+            </w:r>
+            <w:r>
+              <w:rPr>
+                <w:noProof/>
+                <w:webHidden/>
+              </w:rPr>
+              <w:fldChar w:fldCharType="separate"/>
+            </w:r>
+            <w:r>
+              <w:rPr>
+                <w:noProof/>
+                <w:webHidden/>
+              </w:rPr>
+              <w:t>6</w:t>
+            </w:r>
+            <w:r>
+              <w:rPr>
+                <w:noProof/>
+                <w:webHidden/>
+              </w:rPr>
+              <w:fldChar w:fldCharType="end"/>
+            </w:r>
+          </w:hyperlink>
+        </w:p>
+        <w:p>
+          <w:pPr>
+            <w:pStyle w:val="TOC2"/>
+            <w:tabs>
+              <w:tab w:val="left" w:pos="880"/>
+              <w:tab w:val="right" w:leader="dot" w:pos="9016"/>
+            </w:tabs>
+            <w:rPr>
+              <w:rFonts w:asciiTheme="minorHAnsi" w:eastAsiaTheme="minorEastAsia" w:hAnsiTheme="minorHAnsi"/>
+              <w:noProof/>
+              <w:lang w:eastAsia="en-IE"/>
+            </w:rPr>
+          </w:pPr>
+          <w:hyperlink w:anchor="_Toc186757505" w:history="1">
+            <w:r>
+              <w:rPr>
+                <w:rStyle w:val="Hyperlink"/>
+                <w:noProof/>
+              </w:rPr>
+              <w:t>6.2</w:t>
+            </w:r>
+            <w:r>
+              <w:rPr>
+                <w:rFonts w:asciiTheme="minorHAnsi" w:eastAsiaTheme="minorEastAsia" w:hAnsiTheme="minorHAnsi"/>
+                <w:noProof/>
+                <w:lang w:eastAsia="en-IE"/>
+              </w:rPr>
+              <w:tab/>
+            </w:r>
+            <w:r>
+              <w:rPr>
+                <w:rStyle w:val="Hyperlink"/>
+                <w:noProof/>
+              </w:rPr>
+              <w:t>Construct and Format the Data</w:t>
+            </w:r>
+            <w:r>
+              <w:rPr>
+                <w:noProof/>
+                <w:webHidden/>
+              </w:rPr>
+              <w:tab/>
+            </w:r>
+            <w:r>
+              <w:rPr>
+                <w:noProof/>
+                <w:webHidden/>
+              </w:rPr>
+              <w:fldChar w:fldCharType="begin"/>
+            </w:r>
+            <w:r>
+              <w:rPr>
+                <w:noProof/>
+                <w:webHidden/>
+              </w:rPr>
+              <w:instrText xml:space="preserve"> PAGEREF _Toc186757505 \h </w:instrText>
+            </w:r>
+            <w:r>
+              <w:rPr>
+                <w:noProof/>
+                <w:webHidden/>
+              </w:rPr>
+            </w:r>
+            <w:r>
+              <w:rPr>
+                <w:noProof/>
+                <w:webHidden/>
+              </w:rPr>
+              <w:fldChar w:fldCharType="separate"/>
+            </w:r>
+            <w:r>
+              <w:rPr>
+                <w:noProof/>
+                <w:webHidden/>
+              </w:rPr>
+              <w:t>7</w:t>
             </w:r>
             <w:r>
               <w:rPr>
@@ -1672,13 +2188,13 @@
               <w:lang w:eastAsia="en-IE"/>
             </w:rPr>
           </w:pPr>
-          <w:hyperlink w:anchor="_Toc186747114" w:history="1">
+          <w:hyperlink w:anchor="_Toc186757506" w:history="1">
             <w:r>
               <w:rPr>
                 <w:rStyle w:val="Hyperlink"/>
                 <w:noProof/>
               </w:rPr>
-              <w:t>2.</w:t>
+              <w:t>7</w:t>
             </w:r>
             <w:r>
               <w:rPr>
@@ -1693,7 +2209,7 @@
                 <w:rStyle w:val="Hyperlink"/>
                 <w:noProof/>
               </w:rPr>
-              <w:t>Effort &amp; Timeline</w:t>
+              <w:t>Findings and Recommendations</w:t>
             </w:r>
             <w:r>
               <w:rPr>
@@ -1714,7 +2230,7 @@
                 <w:noProof/>
                 <w:webHidden/>
               </w:rPr>
-              <w:instrText xml:space="preserve"> PAGEREF _Toc186747114 \h </w:instrText>
+              <w:instrText xml:space="preserve"> PAGEREF _Toc186757506 \h </w:instrText>
             </w:r>
             <w:r>
               <w:rPr>
@@ -1734,7 +2250,7 @@
                 <w:noProof/>
                 <w:webHidden/>
               </w:rPr>
-              <w:t>3</w:t>
+              <w:t>8</w:t>
             </w:r>
             <w:r>
               <w:rPr>
@@ -1758,13 +2274,13 @@
               <w:lang w:eastAsia="en-IE"/>
             </w:rPr>
           </w:pPr>
-          <w:hyperlink w:anchor="_Toc186747115" w:history="1">
+          <w:hyperlink w:anchor="_Toc186757507" w:history="1">
             <w:r>
               <w:rPr>
                 <w:rStyle w:val="Hyperlink"/>
                 <w:noProof/>
               </w:rPr>
-              <w:t>8.1</w:t>
+              <w:t>7.1</w:t>
             </w:r>
             <w:r>
               <w:rPr>
@@ -1779,7 +2295,7 @@
                 <w:rStyle w:val="Hyperlink"/>
                 <w:noProof/>
               </w:rPr>
-              <w:t>Semester 1:</w:t>
+              <w:t>Modelling</w:t>
             </w:r>
             <w:r>
               <w:rPr>
@@ -1800,7 +2316,7 @@
                 <w:noProof/>
                 <w:webHidden/>
               </w:rPr>
-              <w:instrText xml:space="preserve"> PAGEREF _Toc186747115 \h </w:instrText>
+              <w:instrText xml:space="preserve"> PAGEREF _Toc186757507 \h </w:instrText>
             </w:r>
             <w:r>
               <w:rPr>
@@ -1820,7 +2336,7 @@
                 <w:noProof/>
                 <w:webHidden/>
               </w:rPr>
-              <w:t>3</w:t>
+              <w:t>10</w:t>
             </w:r>
             <w:r>
               <w:rPr>
@@ -1844,13 +2360,13 @@
               <w:lang w:eastAsia="en-IE"/>
             </w:rPr>
           </w:pPr>
-          <w:hyperlink w:anchor="_Toc186747116" w:history="1">
+          <w:hyperlink w:anchor="_Toc186757508" w:history="1">
             <w:r>
               <w:rPr>
                 <w:rStyle w:val="Hyperlink"/>
                 <w:noProof/>
               </w:rPr>
-              <w:t>8.2</w:t>
+              <w:t>7.2</w:t>
             </w:r>
             <w:r>
               <w:rPr>
@@ -1865,7 +2381,7 @@
                 <w:rStyle w:val="Hyperlink"/>
                 <w:noProof/>
               </w:rPr>
-              <w:t>Semester 2:</w:t>
+              <w:t>Train and Test</w:t>
             </w:r>
             <w:r>
               <w:rPr>
@@ -1886,7 +2402,7 @@
                 <w:noProof/>
                 <w:webHidden/>
               </w:rPr>
-              <w:instrText xml:space="preserve"> PAGEREF _Toc186747116 \h </w:instrText>
+              <w:instrText xml:space="preserve"> PAGEREF _Toc186757508 \h </w:instrText>
             </w:r>
             <w:r>
               <w:rPr>
@@ -1906,7 +2422,7 @@
                 <w:noProof/>
                 <w:webHidden/>
               </w:rPr>
-              <w:t>3</w:t>
+              <w:t>10</w:t>
             </w:r>
             <w:r>
               <w:rPr>
@@ -1919,8 +2435,9 @@
         </w:p>
         <w:p>
           <w:pPr>
-            <w:pStyle w:val="TOC1"/>
+            <w:pStyle w:val="TOC2"/>
             <w:tabs>
+              <w:tab w:val="left" w:pos="880"/>
               <w:tab w:val="right" w:leader="dot" w:pos="9016"/>
             </w:tabs>
             <w:rPr>
@@ -1929,23 +2446,38 @@
               <w:lang w:eastAsia="en-IE"/>
             </w:rPr>
           </w:pPr>
-          <w:hyperlink w:anchor="_Toc186747117" w:history="1">
+          <w:hyperlink w:anchor="_Toc186757509" w:history="1">
             <w:r>
               <w:rPr>
                 <w:rStyle w:val="Hyperlink"/>
                 <w:noProof/>
               </w:rPr>
-              <w:t>6</w:t>
-            </w:r>
-            <w:r>
-              <w:rPr>
-                <w:noProof/>
-                <w:webHidden/>
+              <w:t>7.3</w:t>
+            </w:r>
+            <w:r>
+              <w:rPr>
+                <w:rFonts w:asciiTheme="minorHAnsi" w:eastAsiaTheme="minorEastAsia" w:hAnsiTheme="minorHAnsi"/>
+                <w:noProof/>
+                <w:lang w:eastAsia="en-IE"/>
               </w:rPr>
               <w:tab/>
             </w:r>
             <w:r>
               <w:rPr>
+                <w:rStyle w:val="Hyperlink"/>
+                <w:noProof/>
+              </w:rPr>
+              <w:t>Evaluation</w:t>
+            </w:r>
+            <w:r>
+              <w:rPr>
+                <w:noProof/>
+                <w:webHidden/>
+              </w:rPr>
+              <w:tab/>
+            </w:r>
+            <w:r>
+              <w:rPr>
                 <w:noProof/>
                 <w:webHidden/>
               </w:rPr>
@@ -1956,7 +2488,7 @@
                 <w:noProof/>
                 <w:webHidden/>
               </w:rPr>
-              <w:instrText xml:space="preserve"> PAGEREF _Toc186747117 \h </w:instrText>
+              <w:instrText xml:space="preserve"> PAGEREF _Toc186757509 \h </w:instrText>
             </w:r>
             <w:r>
               <w:rPr>
@@ -1976,7 +2508,93 @@
                 <w:noProof/>
                 <w:webHidden/>
               </w:rPr>
-              <w:t>4</w:t>
+              <w:t>11</w:t>
+            </w:r>
+            <w:r>
+              <w:rPr>
+                <w:noProof/>
+                <w:webHidden/>
+              </w:rPr>
+              <w:fldChar w:fldCharType="end"/>
+            </w:r>
+          </w:hyperlink>
+        </w:p>
+        <w:p>
+          <w:pPr>
+            <w:pStyle w:val="TOC2"/>
+            <w:tabs>
+              <w:tab w:val="left" w:pos="880"/>
+              <w:tab w:val="right" w:leader="dot" w:pos="9016"/>
+            </w:tabs>
+            <w:rPr>
+              <w:rFonts w:asciiTheme="minorHAnsi" w:eastAsiaTheme="minorEastAsia" w:hAnsiTheme="minorHAnsi"/>
+              <w:noProof/>
+              <w:lang w:eastAsia="en-IE"/>
+            </w:rPr>
+          </w:pPr>
+          <w:hyperlink w:anchor="_Toc186757510" w:history="1">
+            <w:r>
+              <w:rPr>
+                <w:rStyle w:val="Hyperlink"/>
+                <w:noProof/>
+              </w:rPr>
+              <w:t>7.4</w:t>
+            </w:r>
+            <w:r>
+              <w:rPr>
+                <w:rFonts w:asciiTheme="minorHAnsi" w:eastAsiaTheme="minorEastAsia" w:hAnsiTheme="minorHAnsi"/>
+                <w:noProof/>
+                <w:lang w:eastAsia="en-IE"/>
+              </w:rPr>
+              <w:tab/>
+            </w:r>
+            <w:r>
+              <w:rPr>
+                <w:rStyle w:val="Hyperlink"/>
+                <w:noProof/>
+              </w:rPr>
+              <w:t>Plot Visualization</w:t>
+            </w:r>
+            <w:r>
+              <w:rPr>
+                <w:noProof/>
+                <w:webHidden/>
+              </w:rPr>
+              <w:tab/>
+            </w:r>
+            <w:r>
+              <w:rPr>
+                <w:noProof/>
+                <w:webHidden/>
+              </w:rPr>
+              <w:fldChar w:fldCharType="begin"/>
+            </w:r>
+            <w:r>
+              <w:rPr>
+                <w:noProof/>
+                <w:webHidden/>
+              </w:rPr>
+              <w:instrText xml:space="preserve"> PAGEREF _Toc186757510 \h </w:instrText>
+            </w:r>
+            <w:r>
+              <w:rPr>
+                <w:noProof/>
+                <w:webHidden/>
+              </w:rPr>
+            </w:r>
+            <w:r>
+              <w:rPr>
+                <w:noProof/>
+                <w:webHidden/>
+              </w:rPr>
+              <w:fldChar w:fldCharType="separate"/>
+            </w:r>
+            <w:r>
+              <w:rPr>
+                <w:noProof/>
+                <w:webHidden/>
+              </w:rPr>
+              <w:t>11</w:t>
             </w:r>
             <w:r>
               <w:rPr>
@@ -2000,13 +2618,13 @@
               <w:lang w:eastAsia="en-IE"/>
             </w:rPr>
           </w:pPr>
-          <w:hyperlink w:anchor="_Toc186747118" w:history="1">
+          <w:hyperlink w:anchor="_Toc186757511" w:history="1">
             <w:r>
               <w:rPr>
                 <w:rStyle w:val="Hyperlink"/>
                 <w:noProof/>
               </w:rPr>
-              <w:t>3.</w:t>
+              <w:t>8</w:t>
             </w:r>
             <w:r>
               <w:rPr>
@@ -2021,7 +2639,7 @@
                 <w:rStyle w:val="Hyperlink"/>
                 <w:noProof/>
               </w:rPr>
-              <w:t>References</w:t>
+              <w:t>Key Challenges</w:t>
             </w:r>
             <w:r>
               <w:rPr>
@@ -2042,7 +2660,7 @@
                 <w:noProof/>
                 <w:webHidden/>
               </w:rPr>
-              <w:instrText xml:space="preserve"> PAGEREF _Toc186747118 \h </w:instrText>
+              <w:instrText xml:space="preserve"> PAGEREF _Toc186757511 \h </w:instrText>
             </w:r>
             <w:r>
               <w:rPr>
@@ -2062,7 +2680,7 @@
                 <w:noProof/>
                 <w:webHidden/>
               </w:rPr>
-              <w:t>4</w:t>
+              <w:t>12</w:t>
             </w:r>
             <w:r>
               <w:rPr>
@@ -2086,13 +2704,13 @@
               <w:lang w:eastAsia="en-IE"/>
             </w:rPr>
           </w:pPr>
-          <w:hyperlink w:anchor="_Toc186747119" w:history="1">
+          <w:hyperlink w:anchor="_Toc186757512" w:history="1">
             <w:r>
               <w:rPr>
                 <w:rStyle w:val="Hyperlink"/>
                 <w:noProof/>
               </w:rPr>
-              <w:t>4.</w:t>
+              <w:t>9</w:t>
             </w:r>
             <w:r>
               <w:rPr>
@@ -2107,6 +2725,522 @@
                 <w:rStyle w:val="Hyperlink"/>
                 <w:noProof/>
               </w:rPr>
+              <w:t>Effort and Timeline</w:t>
+            </w:r>
+            <w:r>
+              <w:rPr>
+                <w:noProof/>
+                <w:webHidden/>
+              </w:rPr>
+              <w:tab/>
+            </w:r>
+            <w:r>
+              <w:rPr>
+                <w:noProof/>
+                <w:webHidden/>
+              </w:rPr>
+              <w:fldChar w:fldCharType="begin"/>
+            </w:r>
+            <w:r>
+              <w:rPr>
+                <w:noProof/>
+                <w:webHidden/>
+              </w:rPr>
+              <w:instrText xml:space="preserve"> PAGEREF _Toc186757512 \h </w:instrText>
+            </w:r>
+            <w:r>
+              <w:rPr>
+                <w:noProof/>
+                <w:webHidden/>
+              </w:rPr>
+            </w:r>
+            <w:r>
+              <w:rPr>
+                <w:noProof/>
+                <w:webHidden/>
+              </w:rPr>
+              <w:fldChar w:fldCharType="separate"/>
+            </w:r>
+            <w:r>
+              <w:rPr>
+                <w:noProof/>
+                <w:webHidden/>
+              </w:rPr>
+              <w:t>12</w:t>
+            </w:r>
+            <w:r>
+              <w:rPr>
+                <w:noProof/>
+                <w:webHidden/>
+              </w:rPr>
+              <w:fldChar w:fldCharType="end"/>
+            </w:r>
+          </w:hyperlink>
+        </w:p>
+        <w:p>
+          <w:pPr>
+            <w:pStyle w:val="TOC2"/>
+            <w:tabs>
+              <w:tab w:val="left" w:pos="880"/>
+              <w:tab w:val="right" w:leader="dot" w:pos="9016"/>
+            </w:tabs>
+            <w:rPr>
+              <w:rFonts w:asciiTheme="minorHAnsi" w:eastAsiaTheme="minorEastAsia" w:hAnsiTheme="minorHAnsi"/>
+              <w:noProof/>
+              <w:lang w:eastAsia="en-IE"/>
+            </w:rPr>
+          </w:pPr>
+          <w:hyperlink w:anchor="_Toc186757513" w:history="1">
+            <w:r>
+              <w:rPr>
+                <w:rStyle w:val="Hyperlink"/>
+                <w:noProof/>
+              </w:rPr>
+              <w:t>9.1</w:t>
+            </w:r>
+            <w:r>
+              <w:rPr>
+                <w:rFonts w:asciiTheme="minorHAnsi" w:eastAsiaTheme="minorEastAsia" w:hAnsiTheme="minorHAnsi"/>
+                <w:noProof/>
+                <w:lang w:eastAsia="en-IE"/>
+              </w:rPr>
+              <w:tab/>
+            </w:r>
+            <w:r>
+              <w:rPr>
+                <w:rStyle w:val="Hyperlink"/>
+                <w:noProof/>
+              </w:rPr>
+              <w:t>Semester 1:</w:t>
+            </w:r>
+            <w:r>
+              <w:rPr>
+                <w:noProof/>
+                <w:webHidden/>
+              </w:rPr>
+              <w:tab/>
+            </w:r>
+            <w:r>
+              <w:rPr>
+                <w:noProof/>
+                <w:webHidden/>
+              </w:rPr>
+              <w:fldChar w:fldCharType="begin"/>
+            </w:r>
+            <w:r>
+              <w:rPr>
+                <w:noProof/>
+                <w:webHidden/>
+              </w:rPr>
+              <w:instrText xml:space="preserve"> PAGEREF _Toc186757513 \h </w:instrText>
+            </w:r>
+            <w:r>
+              <w:rPr>
+                <w:noProof/>
+                <w:webHidden/>
+              </w:rPr>
+            </w:r>
+            <w:r>
+              <w:rPr>
+                <w:noProof/>
+                <w:webHidden/>
+              </w:rPr>
+              <w:fldChar w:fldCharType="separate"/>
+            </w:r>
+            <w:r>
+              <w:rPr>
+                <w:noProof/>
+                <w:webHidden/>
+              </w:rPr>
+              <w:t>13</w:t>
+            </w:r>
+            <w:r>
+              <w:rPr>
+                <w:noProof/>
+                <w:webHidden/>
+              </w:rPr>
+              <w:fldChar w:fldCharType="end"/>
+            </w:r>
+          </w:hyperlink>
+        </w:p>
+        <w:p>
+          <w:pPr>
+            <w:pStyle w:val="TOC2"/>
+            <w:tabs>
+              <w:tab w:val="left" w:pos="880"/>
+              <w:tab w:val="right" w:leader="dot" w:pos="9016"/>
+            </w:tabs>
+            <w:rPr>
+              <w:rFonts w:asciiTheme="minorHAnsi" w:eastAsiaTheme="minorEastAsia" w:hAnsiTheme="minorHAnsi"/>
+              <w:noProof/>
+              <w:lang w:eastAsia="en-IE"/>
+            </w:rPr>
+          </w:pPr>
+          <w:hyperlink w:anchor="_Toc186757514" w:history="1">
+            <w:r>
+              <w:rPr>
+                <w:rStyle w:val="Hyperlink"/>
+                <w:noProof/>
+              </w:rPr>
+              <w:t>9.2</w:t>
+            </w:r>
+            <w:r>
+              <w:rPr>
+                <w:rFonts w:asciiTheme="minorHAnsi" w:eastAsiaTheme="minorEastAsia" w:hAnsiTheme="minorHAnsi"/>
+                <w:noProof/>
+                <w:lang w:eastAsia="en-IE"/>
+              </w:rPr>
+              <w:tab/>
+            </w:r>
+            <w:r>
+              <w:rPr>
+                <w:rStyle w:val="Hyperlink"/>
+                <w:noProof/>
+              </w:rPr>
+              <w:t>Semester 2:</w:t>
+            </w:r>
+            <w:r>
+              <w:rPr>
+                <w:noProof/>
+                <w:webHidden/>
+              </w:rPr>
+              <w:tab/>
+            </w:r>
+            <w:r>
+              <w:rPr>
+                <w:noProof/>
+                <w:webHidden/>
+              </w:rPr>
+              <w:fldChar w:fldCharType="begin"/>
+            </w:r>
+            <w:r>
+              <w:rPr>
+                <w:noProof/>
+                <w:webHidden/>
+              </w:rPr>
+              <w:instrText xml:space="preserve"> PAGEREF _Toc186757514 \h </w:instrText>
+            </w:r>
+            <w:r>
+              <w:rPr>
+                <w:noProof/>
+                <w:webHidden/>
+              </w:rPr>
+            </w:r>
+            <w:r>
+              <w:rPr>
+                <w:noProof/>
+                <w:webHidden/>
+              </w:rPr>
+              <w:fldChar w:fldCharType="separate"/>
+            </w:r>
+            <w:r>
+              <w:rPr>
+                <w:noProof/>
+                <w:webHidden/>
+              </w:rPr>
+              <w:t>13</w:t>
+            </w:r>
+            <w:r>
+              <w:rPr>
+                <w:noProof/>
+                <w:webHidden/>
+              </w:rPr>
+              <w:fldChar w:fldCharType="end"/>
+            </w:r>
+          </w:hyperlink>
+        </w:p>
+        <w:p>
+          <w:pPr>
+            <w:pStyle w:val="TOC1"/>
+            <w:tabs>
+              <w:tab w:val="left" w:pos="660"/>
+              <w:tab w:val="right" w:leader="dot" w:pos="9016"/>
+            </w:tabs>
+            <w:rPr>
+              <w:rFonts w:asciiTheme="minorHAnsi" w:eastAsiaTheme="minorEastAsia" w:hAnsiTheme="minorHAnsi"/>
+              <w:noProof/>
+              <w:lang w:eastAsia="en-IE"/>
+            </w:rPr>
+          </w:pPr>
+          <w:hyperlink w:anchor="_Toc186757515" w:history="1">
+            <w:r>
+              <w:rPr>
+                <w:rStyle w:val="Hyperlink"/>
+                <w:noProof/>
+              </w:rPr>
+              <w:t>10</w:t>
+            </w:r>
+            <w:r>
+              <w:rPr>
+                <w:rFonts w:asciiTheme="minorHAnsi" w:eastAsiaTheme="minorEastAsia" w:hAnsiTheme="minorHAnsi"/>
+                <w:noProof/>
+                <w:lang w:eastAsia="en-IE"/>
+              </w:rPr>
+              <w:tab/>
+            </w:r>
+            <w:r>
+              <w:rPr>
+                <w:rStyle w:val="Hyperlink"/>
+                <w:noProof/>
+              </w:rPr>
+              <w:t>Conclusion</w:t>
+            </w:r>
+            <w:r>
+              <w:rPr>
+                <w:noProof/>
+                <w:webHidden/>
+              </w:rPr>
+              <w:tab/>
+            </w:r>
+            <w:r>
+              <w:rPr>
+                <w:noProof/>
+                <w:webHidden/>
+              </w:rPr>
+              <w:fldChar w:fldCharType="begin"/>
+            </w:r>
+            <w:r>
+              <w:rPr>
+                <w:noProof/>
+                <w:webHidden/>
+              </w:rPr>
+              <w:instrText xml:space="preserve"> PAGEREF _Toc186757515 \h </w:instrText>
+            </w:r>
+            <w:r>
+              <w:rPr>
+                <w:noProof/>
+                <w:webHidden/>
+              </w:rPr>
+            </w:r>
+            <w:r>
+              <w:rPr>
+                <w:noProof/>
+                <w:webHidden/>
+              </w:rPr>
+              <w:fldChar w:fldCharType="separate"/>
+            </w:r>
+            <w:r>
+              <w:rPr>
+                <w:noProof/>
+                <w:webHidden/>
+              </w:rPr>
+              <w:t>13</w:t>
+            </w:r>
+            <w:r>
+              <w:rPr>
+                <w:noProof/>
+                <w:webHidden/>
+              </w:rPr>
+              <w:fldChar w:fldCharType="end"/>
+            </w:r>
+          </w:hyperlink>
+        </w:p>
+        <w:p>
+          <w:pPr>
+            <w:pStyle w:val="TOC1"/>
+            <w:tabs>
+              <w:tab w:val="left" w:pos="660"/>
+              <w:tab w:val="right" w:leader="dot" w:pos="9016"/>
+            </w:tabs>
+            <w:rPr>
+              <w:rFonts w:asciiTheme="minorHAnsi" w:eastAsiaTheme="minorEastAsia" w:hAnsiTheme="minorHAnsi"/>
+              <w:noProof/>
+              <w:lang w:eastAsia="en-IE"/>
+            </w:rPr>
+          </w:pPr>
+          <w:hyperlink w:anchor="_Toc186757516" w:history="1">
+            <w:r>
+              <w:rPr>
+                <w:rStyle w:val="Hyperlink"/>
+                <w:noProof/>
+              </w:rPr>
+              <w:t>11</w:t>
+            </w:r>
+            <w:r>
+              <w:rPr>
+                <w:rFonts w:asciiTheme="minorHAnsi" w:eastAsiaTheme="minorEastAsia" w:hAnsiTheme="minorHAnsi"/>
+                <w:noProof/>
+                <w:lang w:eastAsia="en-IE"/>
+              </w:rPr>
+              <w:tab/>
+            </w:r>
+            <w:r>
+              <w:rPr>
+                <w:rStyle w:val="Hyperlink"/>
+                <w:noProof/>
+              </w:rPr>
+              <w:t>Future Development</w:t>
+            </w:r>
+            <w:r>
+              <w:rPr>
+                <w:noProof/>
+                <w:webHidden/>
+              </w:rPr>
+              <w:tab/>
+            </w:r>
+            <w:r>
+              <w:rPr>
+                <w:noProof/>
+                <w:webHidden/>
+              </w:rPr>
+              <w:fldChar w:fldCharType="begin"/>
+            </w:r>
+            <w:r>
+              <w:rPr>
+                <w:noProof/>
+                <w:webHidden/>
+              </w:rPr>
+              <w:instrText xml:space="preserve"> PAGEREF _Toc186757516 \h </w:instrText>
+            </w:r>
+            <w:r>
+              <w:rPr>
+                <w:noProof/>
+                <w:webHidden/>
+              </w:rPr>
+            </w:r>
+            <w:r>
+              <w:rPr>
+                <w:noProof/>
+                <w:webHidden/>
+              </w:rPr>
+              <w:fldChar w:fldCharType="separate"/>
+            </w:r>
+            <w:r>
+              <w:rPr>
+                <w:noProof/>
+                <w:webHidden/>
+              </w:rPr>
+              <w:t>13</w:t>
+            </w:r>
+            <w:r>
+              <w:rPr>
+                <w:noProof/>
+                <w:webHidden/>
+              </w:rPr>
+              <w:fldChar w:fldCharType="end"/>
+            </w:r>
+          </w:hyperlink>
+        </w:p>
+        <w:p>
+          <w:pPr>
+            <w:pStyle w:val="TOC1"/>
+            <w:tabs>
+              <w:tab w:val="left" w:pos="660"/>
+              <w:tab w:val="right" w:leader="dot" w:pos="9016"/>
+            </w:tabs>
+            <w:rPr>
+              <w:rFonts w:asciiTheme="minorHAnsi" w:eastAsiaTheme="minorEastAsia" w:hAnsiTheme="minorHAnsi"/>
+              <w:noProof/>
+              <w:lang w:eastAsia="en-IE"/>
+            </w:rPr>
+          </w:pPr>
+          <w:hyperlink w:anchor="_Toc186757517" w:history="1">
+            <w:r>
+              <w:rPr>
+                <w:rStyle w:val="Hyperlink"/>
+                <w:noProof/>
+              </w:rPr>
+              <w:t>12</w:t>
+            </w:r>
+            <w:r>
+              <w:rPr>
+                <w:rFonts w:asciiTheme="minorHAnsi" w:eastAsiaTheme="minorEastAsia" w:hAnsiTheme="minorHAnsi"/>
+                <w:noProof/>
+                <w:lang w:eastAsia="en-IE"/>
+              </w:rPr>
+              <w:tab/>
+            </w:r>
+            <w:r>
+              <w:rPr>
+                <w:rStyle w:val="Hyperlink"/>
+                <w:noProof/>
+              </w:rPr>
+              <w:t>References</w:t>
+            </w:r>
+            <w:r>
+              <w:rPr>
+                <w:noProof/>
+                <w:webHidden/>
+              </w:rPr>
+              <w:tab/>
+            </w:r>
+            <w:r>
+              <w:rPr>
+                <w:noProof/>
+                <w:webHidden/>
+              </w:rPr>
+              <w:fldChar w:fldCharType="begin"/>
+            </w:r>
+            <w:r>
+              <w:rPr>
+                <w:noProof/>
+                <w:webHidden/>
+              </w:rPr>
+              <w:instrText xml:space="preserve"> PAGEREF _Toc186757517 \h </w:instrText>
+            </w:r>
+            <w:r>
+              <w:rPr>
+                <w:noProof/>
+                <w:webHidden/>
+              </w:rPr>
+            </w:r>
+            <w:r>
+              <w:rPr>
+                <w:noProof/>
+                <w:webHidden/>
+              </w:rPr>
+              <w:fldChar w:fldCharType="separate"/>
+            </w:r>
+            <w:r>
+              <w:rPr>
+                <w:noProof/>
+                <w:webHidden/>
+              </w:rPr>
+              <w:t>13</w:t>
+            </w:r>
+            <w:r>
+              <w:rPr>
+                <w:noProof/>
+                <w:webHidden/>
+              </w:rPr>
+              <w:fldChar w:fldCharType="end"/>
+            </w:r>
+          </w:hyperlink>
+        </w:p>
+        <w:p>
+          <w:pPr>
+            <w:pStyle w:val="TOC1"/>
+            <w:tabs>
+              <w:tab w:val="left" w:pos="660"/>
+              <w:tab w:val="right" w:leader="dot" w:pos="9016"/>
+            </w:tabs>
+            <w:rPr>
+              <w:rFonts w:asciiTheme="minorHAnsi" w:eastAsiaTheme="minorEastAsia" w:hAnsiTheme="minorHAnsi"/>
+              <w:noProof/>
+              <w:lang w:eastAsia="en-IE"/>
+            </w:rPr>
+          </w:pPr>
+          <w:hyperlink w:anchor="_Toc186757518" w:history="1">
+            <w:r>
+              <w:rPr>
+                <w:rStyle w:val="Hyperlink"/>
+                <w:noProof/>
+              </w:rPr>
+              <w:t>13</w:t>
+            </w:r>
+            <w:r>
+              <w:rPr>
+                <w:rFonts w:asciiTheme="minorHAnsi" w:eastAsiaTheme="minorEastAsia" w:hAnsiTheme="minorHAnsi"/>
+                <w:noProof/>
+                <w:lang w:eastAsia="en-IE"/>
+              </w:rPr>
+              <w:tab/>
+            </w:r>
+            <w:r>
+              <w:rPr>
+                <w:rStyle w:val="Hyperlink"/>
+                <w:noProof/>
+              </w:rPr>
               <w:t>GitHub Link</w:t>
             </w:r>
             <w:r>
@@ -2128,7 +3262,7 @@
                 <w:noProof/>
                 <w:webHidden/>
               </w:rPr>
-              <w:instrText xml:space="preserve"> PAGEREF _Toc186747119 \h </w:instrText>
+              <w:instrText xml:space="preserve"> PAGEREF _Toc186757518 \h </w:instrText>
             </w:r>
             <w:r>
               <w:rPr>
@@ -2148,7 +3282,7 @@
                 <w:noProof/>
                 <w:webHidden/>
               </w:rPr>
-              <w:t>5</w:t>
+              <w:t>14</w:t>
             </w:r>
             <w:r>
               <w:rPr>
@@ -2192,7 +3326,7 @@
       <w:pPr>
         <w:pStyle w:val="Heading1"/>
       </w:pPr>
-      <w:bookmarkStart w:id="0" w:name="_Toc186747107"/>
+      <w:bookmarkStart w:id="0" w:name="_Toc186757493"/>
       <w:r>
         <w:rPr>
           <w:color w:val="156082" w:themeColor="accent1"/>
@@ -2264,7 +3398,7 @@
       <w:pPr>
         <w:pStyle w:val="Heading1"/>
       </w:pPr>
-      <w:bookmarkStart w:id="1" w:name="_Toc186747108"/>
+      <w:bookmarkStart w:id="1" w:name="_Toc186757494"/>
       <w:r>
         <w:rPr>
           <w:color w:val="156082" w:themeColor="accent1"/>
@@ -2398,7 +3532,7 @@
       <w:pPr>
         <w:pStyle w:val="Heading1"/>
       </w:pPr>
-      <w:bookmarkStart w:id="2" w:name="_Toc186747109"/>
+      <w:bookmarkStart w:id="2" w:name="_Toc186757495"/>
       <w:r>
         <w:rPr>
           <w:color w:val="156082" w:themeColor="accent1"/>
@@ -2919,7 +4053,7 @@
       <w:pPr>
         <w:pStyle w:val="Heading1"/>
       </w:pPr>
-      <w:bookmarkStart w:id="3" w:name="_Toc186747110"/>
+      <w:bookmarkStart w:id="3" w:name="_Toc186757496"/>
       <w:r>
         <w:rPr>
           <w:color w:val="156082" w:themeColor="accent1"/>
@@ -2964,7 +4098,7 @@
       <w:r>
         <w:t xml:space="preserve"> </w:t>
       </w:r>
-      <w:bookmarkStart w:id="4" w:name="_Toc186747111"/>
+      <w:bookmarkStart w:id="4" w:name="_Toc186757497"/>
       <w:r>
         <w:t>Objectives</w:t>
       </w:r>
@@ -3138,12 +4272,14 @@
           <w:color w:val="156082" w:themeColor="accent1"/>
         </w:rPr>
       </w:pPr>
+      <w:bookmarkStart w:id="5" w:name="_Toc186757498"/>
       <w:r>
         <w:rPr>
           <w:color w:val="156082" w:themeColor="accent1"/>
         </w:rPr>
         <w:t>Data Understanding</w:t>
       </w:r>
+      <w:bookmarkEnd w:id="5"/>
     </w:p>
     <w:p>
       <w:pPr>
@@ -3261,6 +4397,7 @@
           <w:u w:val="none"/>
         </w:rPr>
       </w:pPr>
+      <w:bookmarkStart w:id="6" w:name="_Toc186757499"/>
       <w:r>
         <w:rPr>
           <w:rStyle w:val="Hyperlink"/>
@@ -3271,6 +4408,7 @@
         </w:rPr>
         <w:t>Collect Initial Data</w:t>
       </w:r>
+      <w:bookmarkEnd w:id="6"/>
     </w:p>
     <w:p>
       <w:pPr>
@@ -3358,12 +4496,14 @@
           <w:color w:val="156082" w:themeColor="accent1"/>
         </w:rPr>
       </w:pPr>
+      <w:bookmarkStart w:id="7" w:name="_Toc186757500"/>
       <w:r>
         <w:rPr>
           <w:color w:val="156082" w:themeColor="accent1"/>
         </w:rPr>
         <w:t>Describe Data</w:t>
       </w:r>
+      <w:bookmarkEnd w:id="7"/>
     </w:p>
     <w:p>
       <w:pPr>
@@ -3467,12 +4607,14 @@
           <w:color w:val="156082" w:themeColor="accent1"/>
         </w:rPr>
       </w:pPr>
+      <w:bookmarkStart w:id="8" w:name="_Toc186757501"/>
       <w:r>
         <w:rPr>
           <w:color w:val="156082" w:themeColor="accent1"/>
         </w:rPr>
         <w:t>Verify Data Quality</w:t>
       </w:r>
+      <w:bookmarkEnd w:id="8"/>
     </w:p>
     <w:p>
       <w:pPr>
@@ -3718,12 +4860,14 @@
           <w:color w:val="156082" w:themeColor="accent1"/>
         </w:rPr>
       </w:pPr>
+      <w:bookmarkStart w:id="9" w:name="_Toc186757502"/>
       <w:r>
         <w:rPr>
           <w:color w:val="156082" w:themeColor="accent1"/>
         </w:rPr>
         <w:t>Explore Data</w:t>
       </w:r>
+      <w:bookmarkEnd w:id="9"/>
     </w:p>
     <w:p>
       <w:pPr>
@@ -3746,22 +4890,6 @@
         </w:rPr>
         <w:t>it is critical to look deeper into data and draw a relationship between each column. To perform this, we derive the correlation factor associated with each column and find the most important data controls the result.</w:t>
       </w:r>
-    </w:p>
-    <w:p>
-      <w:pPr>
-        <w:rPr>
-          <w:sz w:val="28"/>
-          <w:szCs w:val="28"/>
-        </w:rPr>
-      </w:pPr>
-    </w:p>
-    <w:p>
-      <w:pPr>
-        <w:rPr>
-          <w:sz w:val="28"/>
-          <w:szCs w:val="28"/>
-        </w:rPr>
-      </w:pPr>
     </w:p>
     <w:p>
       <w:pPr>
@@ -3815,148 +4943,1202 @@
     </w:p>
     <w:p>
       <w:pPr>
+        <w:rPr>
+          <w:sz w:val="28"/>
+          <w:szCs w:val="28"/>
+        </w:rPr>
+      </w:pPr>
+    </w:p>
+    <w:p>
+      <w:pPr>
         <w:pStyle w:val="Heading1"/>
       </w:pPr>
-      <w:bookmarkStart w:id="5" w:name="_Toc186747112"/>
+      <w:bookmarkStart w:id="10" w:name="_Toc186757503"/>
       <w:r>
         <w:rPr>
           <w:color w:val="156082" w:themeColor="accent1"/>
         </w:rPr>
-        <w:t>Details of Dataset</w:t>
-      </w:r>
-      <w:bookmarkEnd w:id="5"/>
+        <w:t>Data Preparation</w:t>
+      </w:r>
+      <w:bookmarkEnd w:id="10"/>
+    </w:p>
+    <w:p>
+      <w:pPr>
+        <w:rPr>
+          <w:sz w:val="28"/>
+          <w:szCs w:val="28"/>
+        </w:rPr>
+      </w:pPr>
+      <w:r>
+        <w:rPr>
+          <w:sz w:val="28"/>
+          <w:szCs w:val="28"/>
+        </w:rPr>
+        <w:t xml:space="preserve">This phase which is often referred as ‘data mugging’, prepares the final dataset for modelling. A common rule of thumb is that 50% to 80% of project effort is spent in this phase. This phase has five important tasks namely, </w:t>
+      </w:r>
+    </w:p>
+    <w:p>
+      <w:pPr>
+        <w:pStyle w:val="ListParagraph"/>
+        <w:numPr>
+          <w:ilvl w:val="0"/>
+          <w:numId w:val="29"/>
+        </w:numPr>
+        <w:rPr>
+          <w:sz w:val="28"/>
+          <w:szCs w:val="28"/>
+        </w:rPr>
+      </w:pPr>
+      <w:r>
+        <w:rPr>
+          <w:sz w:val="28"/>
+          <w:szCs w:val="28"/>
+        </w:rPr>
+        <w:t>D</w:t>
+      </w:r>
+      <w:r>
+        <w:rPr>
+          <w:sz w:val="28"/>
+          <w:szCs w:val="28"/>
+        </w:rPr>
+        <w:t>ata selection</w:t>
+      </w:r>
+    </w:p>
+    <w:p>
+      <w:pPr>
+        <w:pStyle w:val="ListParagraph"/>
+        <w:numPr>
+          <w:ilvl w:val="0"/>
+          <w:numId w:val="29"/>
+        </w:numPr>
+        <w:rPr>
+          <w:sz w:val="28"/>
+          <w:szCs w:val="28"/>
+        </w:rPr>
+      </w:pPr>
+      <w:r>
+        <w:rPr>
+          <w:sz w:val="28"/>
+          <w:szCs w:val="28"/>
+        </w:rPr>
+        <w:t>Clean data</w:t>
+      </w:r>
+    </w:p>
+    <w:p>
+      <w:pPr>
+        <w:pStyle w:val="ListParagraph"/>
+        <w:numPr>
+          <w:ilvl w:val="0"/>
+          <w:numId w:val="29"/>
+        </w:numPr>
+        <w:rPr>
+          <w:sz w:val="28"/>
+          <w:szCs w:val="28"/>
+        </w:rPr>
+      </w:pPr>
+      <w:r>
+        <w:rPr>
+          <w:sz w:val="28"/>
+          <w:szCs w:val="28"/>
+        </w:rPr>
+        <w:t>Construct data.</w:t>
+      </w:r>
+    </w:p>
+    <w:p>
+      <w:pPr>
+        <w:pStyle w:val="ListParagraph"/>
+        <w:numPr>
+          <w:ilvl w:val="0"/>
+          <w:numId w:val="29"/>
+        </w:numPr>
+        <w:rPr>
+          <w:sz w:val="28"/>
+          <w:szCs w:val="28"/>
+        </w:rPr>
+      </w:pPr>
+      <w:r>
+        <w:rPr>
+          <w:sz w:val="28"/>
+          <w:szCs w:val="28"/>
+        </w:rPr>
+        <w:t>Integrate data.</w:t>
+      </w:r>
+    </w:p>
+    <w:p>
+      <w:pPr>
+        <w:pStyle w:val="ListParagraph"/>
+        <w:numPr>
+          <w:ilvl w:val="0"/>
+          <w:numId w:val="29"/>
+        </w:numPr>
+        <w:rPr>
+          <w:sz w:val="28"/>
+          <w:szCs w:val="28"/>
+        </w:rPr>
+      </w:pPr>
+      <w:r>
+        <w:rPr>
+          <w:sz w:val="28"/>
+          <w:szCs w:val="28"/>
+        </w:rPr>
+        <w:t>Format data.</w:t>
+      </w:r>
+    </w:p>
+    <w:p>
+      <w:pPr>
+        <w:pStyle w:val="Heading2"/>
+        <w:rPr>
+          <w:color w:val="156082" w:themeColor="accent1"/>
+        </w:rPr>
+      </w:pPr>
+      <w:bookmarkStart w:id="11" w:name="_Toc186757504"/>
+      <w:r>
+        <w:rPr>
+          <w:color w:val="156082" w:themeColor="accent1"/>
+        </w:rPr>
+        <w:t>Select</w:t>
+      </w:r>
+      <w:r>
+        <w:rPr>
+          <w:color w:val="156082" w:themeColor="accent1"/>
+        </w:rPr>
+        <w:t xml:space="preserve"> and Clean</w:t>
+      </w:r>
+      <w:r>
+        <w:rPr>
+          <w:color w:val="156082" w:themeColor="accent1"/>
+        </w:rPr>
+        <w:t xml:space="preserve"> Data</w:t>
+      </w:r>
+      <w:bookmarkEnd w:id="11"/>
+    </w:p>
+    <w:p>
+      <w:pPr>
+        <w:rPr>
+          <w:sz w:val="28"/>
+          <w:szCs w:val="28"/>
+        </w:rPr>
+      </w:pPr>
+      <w:r>
+        <w:rPr>
+          <w:sz w:val="28"/>
+          <w:szCs w:val="28"/>
+        </w:rPr>
+        <w:t>A dataset may contain</w:t>
+      </w:r>
+      <w:r>
+        <w:rPr>
+          <w:sz w:val="28"/>
+          <w:szCs w:val="28"/>
+        </w:rPr>
+        <w:t xml:space="preserve"> lot of information that may not help a machine learning algorithm in predicting the result. </w:t>
+      </w:r>
+      <w:r>
+        <w:rPr>
+          <w:sz w:val="28"/>
+          <w:szCs w:val="28"/>
+        </w:rPr>
+        <w:t xml:space="preserve"> </w:t>
+      </w:r>
+      <w:r>
+        <w:rPr>
+          <w:sz w:val="28"/>
+          <w:szCs w:val="28"/>
+        </w:rPr>
+        <w:t>Therefore, it is important to find the columns that constitute no meaningful information and remove it. As a rule of thumb, any column that contains just 1 value for all records adds no value to the modelling. Therefore, such columns can be removed using data frame function ‘drop’.</w:t>
+      </w:r>
+    </w:p>
+    <w:p>
+      <w:pPr>
+        <w:rPr>
+          <w:sz w:val="28"/>
+          <w:szCs w:val="28"/>
+        </w:rPr>
+      </w:pPr>
+      <w:r>
+        <w:rPr>
+          <w:sz w:val="28"/>
+          <w:szCs w:val="28"/>
+        </w:rPr>
+        <w:lastRenderedPageBreak/>
+        <w:drawing>
+          <wp:inline distT="0" distB="0" distL="0" distR="0" wp14:anchorId="4605D8FC" wp14:editId="69620A38">
+            <wp:extent cx="4210266" cy="3810196"/>
+            <wp:effectExtent l="0" t="0" r="0" b="0"/>
+            <wp:docPr id="1536127819" name="Picture 1"/>
+            <wp:cNvGraphicFramePr>
+              <a:graphicFrameLocks xmlns:a="http://schemas.openxmlformats.org/drawingml/2006/main" noChangeAspect="1"/>
+            </wp:cNvGraphicFramePr>
+            <a:graphic xmlns:a="http://schemas.openxmlformats.org/drawingml/2006/main">
+              <a:graphicData uri="http://schemas.openxmlformats.org/drawingml/2006/picture">
+                <pic:pic xmlns:pic="http://schemas.openxmlformats.org/drawingml/2006/picture">
+                  <pic:nvPicPr>
+                    <pic:cNvPr id="1536127819" name=""/>
+                    <pic:cNvPicPr/>
+                  </pic:nvPicPr>
+                  <pic:blipFill>
+                    <a:blip r:embed="rId18"/>
+                    <a:stretch>
+                      <a:fillRect/>
+                    </a:stretch>
+                  </pic:blipFill>
+                  <pic:spPr>
+                    <a:xfrm>
+                      <a:off x="0" y="0"/>
+                      <a:ext cx="4210266" cy="3810196"/>
+                    </a:xfrm>
+                    <a:prstGeom prst="rect">
+                      <a:avLst/>
+                    </a:prstGeom>
+                  </pic:spPr>
+                </pic:pic>
+              </a:graphicData>
+            </a:graphic>
+          </wp:inline>
+        </w:drawing>
+      </w:r>
+    </w:p>
+    <w:p>
+      <w:pPr>
+        <w:rPr>
+          <w:sz w:val="28"/>
+          <w:szCs w:val="28"/>
+        </w:rPr>
+      </w:pPr>
+      <w:r>
+        <w:rPr>
+          <w:sz w:val="28"/>
+          <w:szCs w:val="28"/>
+        </w:rPr>
+        <w:t>For the dataset used in this project, I have removed 3 columns that has no real use for machine learning and the final columns that are relevant has been displayed and shown the screen shot above.</w:t>
+      </w:r>
+    </w:p>
+    <w:p>
+      <w:pPr>
+        <w:pStyle w:val="Heading2"/>
+        <w:rPr>
+          <w:color w:val="156082" w:themeColor="accent1"/>
+        </w:rPr>
+      </w:pPr>
+      <w:bookmarkStart w:id="12" w:name="_Toc186757505"/>
+      <w:r>
+        <w:rPr>
+          <w:color w:val="156082" w:themeColor="accent1"/>
+        </w:rPr>
+        <w:t>Construct and Format the Data</w:t>
+      </w:r>
+      <w:bookmarkEnd w:id="12"/>
+    </w:p>
+    <w:p>
+      <w:pPr>
+        <w:rPr>
+          <w:sz w:val="28"/>
+          <w:szCs w:val="28"/>
+        </w:rPr>
+      </w:pPr>
+      <w:r>
+        <w:rPr>
+          <w:sz w:val="28"/>
+          <w:szCs w:val="28"/>
+        </w:rPr>
+        <w:t>It is very common for a dataset to contain information in strings and text. But for a machine learning model to work, it is very important to provide all the information in numeric format. As a common approach, we replace the unique text values into a simple meaningful number and same has been done as shown in the below screen shot.</w:t>
+      </w:r>
+    </w:p>
+    <w:p>
+      <w:pPr>
+        <w:rPr>
+          <w:sz w:val="28"/>
+          <w:szCs w:val="28"/>
+        </w:rPr>
+      </w:pPr>
+      <w:r>
+        <w:rPr>
+          <w:sz w:val="28"/>
+          <w:szCs w:val="28"/>
+        </w:rPr>
+        <w:lastRenderedPageBreak/>
+        <w:drawing>
+          <wp:inline distT="0" distB="0" distL="0" distR="0" wp14:anchorId="31934D8D" wp14:editId="1E6DAA92">
+            <wp:extent cx="5731510" cy="3113405"/>
+            <wp:effectExtent l="0" t="0" r="2540" b="0"/>
+            <wp:docPr id="2080600220" name="Picture 1"/>
+            <wp:cNvGraphicFramePr>
+              <a:graphicFrameLocks xmlns:a="http://schemas.openxmlformats.org/drawingml/2006/main" noChangeAspect="1"/>
+            </wp:cNvGraphicFramePr>
+            <a:graphic xmlns:a="http://schemas.openxmlformats.org/drawingml/2006/main">
+              <a:graphicData uri="http://schemas.openxmlformats.org/drawingml/2006/picture">
+                <pic:pic xmlns:pic="http://schemas.openxmlformats.org/drawingml/2006/picture">
+                  <pic:nvPicPr>
+                    <pic:cNvPr id="2080600220" name=""/>
+                    <pic:cNvPicPr/>
+                  </pic:nvPicPr>
+                  <pic:blipFill>
+                    <a:blip r:embed="rId19"/>
+                    <a:stretch>
+                      <a:fillRect/>
+                    </a:stretch>
+                  </pic:blipFill>
+                  <pic:spPr>
+                    <a:xfrm>
+                      <a:off x="0" y="0"/>
+                      <a:ext cx="5731510" cy="3113405"/>
+                    </a:xfrm>
+                    <a:prstGeom prst="rect">
+                      <a:avLst/>
+                    </a:prstGeom>
+                  </pic:spPr>
+                </pic:pic>
+              </a:graphicData>
+            </a:graphic>
+          </wp:inline>
+        </w:drawing>
+      </w:r>
+      <w:r>
+        <w:rPr>
+          <w:sz w:val="28"/>
+          <w:szCs w:val="28"/>
+        </w:rPr>
+        <w:t xml:space="preserve"> </w:t>
+      </w:r>
+    </w:p>
+    <w:p>
+      <w:pPr>
+        <w:rPr>
+          <w:sz w:val="28"/>
+          <w:szCs w:val="28"/>
+        </w:rPr>
+      </w:pPr>
+      <w:r>
+        <w:rPr>
+          <w:sz w:val="28"/>
+          <w:szCs w:val="28"/>
+        </w:rPr>
+        <w:t>In this project, I have converted the number of bedrooms and property type into simple 0 to 3 number and same has been displayed above.</w:t>
+      </w:r>
+    </w:p>
+    <w:p>
+      <w:r>
+        <w:rPr>
+          <w:sz w:val="28"/>
+          <w:szCs w:val="28"/>
+        </w:rPr>
+        <w:t>From now on, above naming conventions apply to the values in column ‘number of bedrooms’ and ‘property type’.</w:t>
+      </w:r>
+    </w:p>
+    <w:p>
+      <w:pPr>
+        <w:rPr>
+          <w:sz w:val="28"/>
+          <w:szCs w:val="28"/>
+        </w:rPr>
+      </w:pPr>
+    </w:p>
+    <w:p>
+      <w:pPr>
+        <w:pStyle w:val="Heading1"/>
+        <w:rPr>
+          <w:color w:val="156082" w:themeColor="accent1"/>
+        </w:rPr>
+      </w:pPr>
+      <w:bookmarkStart w:id="13" w:name="_Toc186757506"/>
+      <w:r>
+        <w:rPr>
+          <w:color w:val="156082" w:themeColor="accent1"/>
+        </w:rPr>
+        <w:t>Findings and Recommendations</w:t>
+      </w:r>
+      <w:bookmarkEnd w:id="13"/>
+    </w:p>
+    <w:p>
+      <w:pPr>
+        <w:rPr>
+          <w:sz w:val="28"/>
+          <w:szCs w:val="28"/>
+        </w:rPr>
+      </w:pPr>
+      <w:r>
+        <w:rPr>
+          <w:sz w:val="28"/>
+          <w:szCs w:val="28"/>
+        </w:rPr>
+        <w:t>Before we start on building a machine learning model, it is important to get a holistic view of the complete dataset and to do that we draw plots using library ‘matplotlib’.</w:t>
+      </w:r>
+    </w:p>
+    <w:p>
+      <w:pPr>
+        <w:rPr>
+          <w:sz w:val="28"/>
+          <w:szCs w:val="28"/>
+        </w:rPr>
+      </w:pPr>
+      <w:r>
+        <w:rPr>
+          <w:sz w:val="28"/>
+          <w:szCs w:val="28"/>
+        </w:rPr>
+        <w:t>For this project, I have created an individual plot based on the type of property and each plot will contain 3 graphs corresponding to bedroom numbers 1, 2 and 3. The X-axis corresponds to quarterly timeline and y-axis corresponds to the rental amount in Euro.</w:t>
+      </w:r>
     </w:p>
     <w:p/>
     <w:p>
-      <w:pPr>
-        <w:rPr>
-          <w:sz w:val="28"/>
-          <w:szCs w:val="28"/>
-        </w:rPr>
-      </w:pPr>
-      <w:r>
-        <w:rPr>
-          <w:sz w:val="28"/>
-          <w:szCs w:val="28"/>
-        </w:rPr>
-        <w:t xml:space="preserve">Residential Tenancies Board is an independent public body that regulates the private rented sector. It </w:t>
-      </w:r>
-      <w:r>
-        <w:rPr>
-          <w:sz w:val="28"/>
-          <w:szCs w:val="28"/>
-        </w:rPr>
-        <w:t xml:space="preserve">is responsible for multiple activities like tenancies registration, dispute resolution, investigation and sanction of landlords. It has also published </w:t>
-      </w:r>
-      <w:r>
-        <w:rPr>
-          <w:sz w:val="28"/>
-          <w:szCs w:val="28"/>
-        </w:rPr>
-        <w:t xml:space="preserve">many </w:t>
-      </w:r>
-      <w:r>
-        <w:rPr>
-          <w:sz w:val="28"/>
-          <w:szCs w:val="28"/>
-        </w:rPr>
-        <w:t>numbers of reports and data. (Citizensinformation.ie)</w:t>
-      </w:r>
-    </w:p>
-    <w:p>
-      <w:pPr>
-        <w:rPr>
-          <w:sz w:val="28"/>
-          <w:szCs w:val="28"/>
-        </w:rPr>
-      </w:pPr>
-      <w:r>
-        <w:rPr>
-          <w:sz w:val="28"/>
-          <w:szCs w:val="28"/>
-        </w:rPr>
-        <w:t>For the specific case study, I will use the dataset available in the below link.</w:t>
-      </w:r>
-    </w:p>
-    <w:p>
-      <w:pPr>
-        <w:rPr>
-          <w:sz w:val="28"/>
-          <w:szCs w:val="28"/>
-        </w:rPr>
-      </w:pPr>
-      <w:hyperlink r:id="rId18" w:history="1">
-        <w:r>
-          <w:rPr>
-            <w:rStyle w:val="Hyperlink"/>
-            <w:sz w:val="28"/>
-            <w:szCs w:val="28"/>
-          </w:rPr>
-          <w:t>https://data.cso.ie/table/RIQ02</w:t>
-        </w:r>
-      </w:hyperlink>
-    </w:p>
-    <w:p>
-      <w:pPr>
-        <w:pStyle w:val="Heading1"/>
+      <w:r>
+        <w:lastRenderedPageBreak/>
+        <w:drawing>
+          <wp:inline distT="0" distB="0" distL="0" distR="0" wp14:anchorId="7C7F30E3" wp14:editId="57824F56">
+            <wp:extent cx="5731510" cy="3370580"/>
+            <wp:effectExtent l="0" t="0" r="2540" b="1270"/>
+            <wp:docPr id="1103823898" name="Picture 1"/>
+            <wp:cNvGraphicFramePr>
+              <a:graphicFrameLocks xmlns:a="http://schemas.openxmlformats.org/drawingml/2006/main" noChangeAspect="1"/>
+            </wp:cNvGraphicFramePr>
+            <a:graphic xmlns:a="http://schemas.openxmlformats.org/drawingml/2006/main">
+              <a:graphicData uri="http://schemas.openxmlformats.org/drawingml/2006/picture">
+                <pic:pic xmlns:pic="http://schemas.openxmlformats.org/drawingml/2006/picture">
+                  <pic:nvPicPr>
+                    <pic:cNvPr id="1103823898" name=""/>
+                    <pic:cNvPicPr/>
+                  </pic:nvPicPr>
+                  <pic:blipFill>
+                    <a:blip r:embed="rId20"/>
+                    <a:stretch>
+                      <a:fillRect/>
+                    </a:stretch>
+                  </pic:blipFill>
+                  <pic:spPr>
+                    <a:xfrm>
+                      <a:off x="0" y="0"/>
+                      <a:ext cx="5731510" cy="3370580"/>
+                    </a:xfrm>
+                    <a:prstGeom prst="rect">
+                      <a:avLst/>
+                    </a:prstGeom>
+                  </pic:spPr>
+                </pic:pic>
+              </a:graphicData>
+            </a:graphic>
+          </wp:inline>
+        </w:drawing>
+      </w:r>
+    </w:p>
+    <w:p>
+      <w:pPr>
+        <w:rPr>
+          <w:rStyle w:val="Hyperlink"/>
+          <w:sz w:val="28"/>
+          <w:szCs w:val="28"/>
+        </w:rPr>
+      </w:pPr>
+      <w:r>
+        <w:rPr>
+          <w:rStyle w:val="Hyperlink"/>
+          <w:sz w:val="28"/>
+          <w:szCs w:val="28"/>
+        </w:rPr>
+        <w:drawing>
+          <wp:inline distT="0" distB="0" distL="0" distR="0" wp14:anchorId="2D4F51A8" wp14:editId="6791C307">
+            <wp:extent cx="5731510" cy="3362325"/>
+            <wp:effectExtent l="0" t="0" r="2540" b="9525"/>
+            <wp:docPr id="1285411518" name="Picture 1"/>
+            <wp:cNvGraphicFramePr>
+              <a:graphicFrameLocks xmlns:a="http://schemas.openxmlformats.org/drawingml/2006/main" noChangeAspect="1"/>
+            </wp:cNvGraphicFramePr>
+            <a:graphic xmlns:a="http://schemas.openxmlformats.org/drawingml/2006/main">
+              <a:graphicData uri="http://schemas.openxmlformats.org/drawingml/2006/picture">
+                <pic:pic xmlns:pic="http://schemas.openxmlformats.org/drawingml/2006/picture">
+                  <pic:nvPicPr>
+                    <pic:cNvPr id="1285411518" name=""/>
+                    <pic:cNvPicPr/>
+                  </pic:nvPicPr>
+                  <pic:blipFill>
+                    <a:blip r:embed="rId21"/>
+                    <a:stretch>
+                      <a:fillRect/>
+                    </a:stretch>
+                  </pic:blipFill>
+                  <pic:spPr>
+                    <a:xfrm>
+                      <a:off x="0" y="0"/>
+                      <a:ext cx="5731510" cy="3362325"/>
+                    </a:xfrm>
+                    <a:prstGeom prst="rect">
+                      <a:avLst/>
+                    </a:prstGeom>
+                  </pic:spPr>
+                </pic:pic>
+              </a:graphicData>
+            </a:graphic>
+          </wp:inline>
+        </w:drawing>
+      </w:r>
+    </w:p>
+    <w:p>
+      <w:pPr>
+        <w:rPr>
+          <w:rStyle w:val="Hyperlink"/>
+          <w:sz w:val="28"/>
+          <w:szCs w:val="28"/>
+        </w:rPr>
+      </w:pPr>
+      <w:r>
+        <w:rPr>
+          <w:rStyle w:val="Hyperlink"/>
+          <w:sz w:val="28"/>
+          <w:szCs w:val="28"/>
+        </w:rPr>
+        <w:lastRenderedPageBreak/>
+        <w:drawing>
+          <wp:inline distT="0" distB="0" distL="0" distR="0" wp14:anchorId="5368A8FD" wp14:editId="570492B3">
+            <wp:extent cx="5731510" cy="3272155"/>
+            <wp:effectExtent l="0" t="0" r="2540" b="4445"/>
+            <wp:docPr id="726876119" name="Picture 1"/>
+            <wp:cNvGraphicFramePr>
+              <a:graphicFrameLocks xmlns:a="http://schemas.openxmlformats.org/drawingml/2006/main" noChangeAspect="1"/>
+            </wp:cNvGraphicFramePr>
+            <a:graphic xmlns:a="http://schemas.openxmlformats.org/drawingml/2006/main">
+              <a:graphicData uri="http://schemas.openxmlformats.org/drawingml/2006/picture">
+                <pic:pic xmlns:pic="http://schemas.openxmlformats.org/drawingml/2006/picture">
+                  <pic:nvPicPr>
+                    <pic:cNvPr id="726876119" name=""/>
+                    <pic:cNvPicPr/>
+                  </pic:nvPicPr>
+                  <pic:blipFill>
+                    <a:blip r:embed="rId22"/>
+                    <a:stretch>
+                      <a:fillRect/>
+                    </a:stretch>
+                  </pic:blipFill>
+                  <pic:spPr>
+                    <a:xfrm>
+                      <a:off x="0" y="0"/>
+                      <a:ext cx="5731510" cy="3272155"/>
+                    </a:xfrm>
+                    <a:prstGeom prst="rect">
+                      <a:avLst/>
+                    </a:prstGeom>
+                  </pic:spPr>
+                </pic:pic>
+              </a:graphicData>
+            </a:graphic>
+          </wp:inline>
+        </w:drawing>
+      </w:r>
+    </w:p>
+    <w:p>
+      <w:pPr>
+        <w:rPr>
+          <w:rStyle w:val="Hyperlink"/>
+          <w:sz w:val="28"/>
+          <w:szCs w:val="28"/>
+        </w:rPr>
+      </w:pPr>
+    </w:p>
+    <w:p>
+      <w:pPr>
+        <w:pStyle w:val="Heading2"/>
+        <w:rPr>
+          <w:rStyle w:val="Hyperlink"/>
+          <w:color w:val="156082" w:themeColor="accent1"/>
+          <w:sz w:val="28"/>
+          <w:szCs w:val="28"/>
+          <w:u w:val="none"/>
+        </w:rPr>
+      </w:pPr>
+      <w:bookmarkStart w:id="14" w:name="_Toc186757507"/>
+      <w:r>
+        <w:rPr>
+          <w:rStyle w:val="Hyperlink"/>
+          <w:color w:val="156082" w:themeColor="accent1"/>
+          <w:sz w:val="28"/>
+          <w:szCs w:val="28"/>
+          <w:u w:val="none"/>
+        </w:rPr>
+        <w:t>Modelling</w:t>
+      </w:r>
+      <w:bookmarkEnd w:id="14"/>
+    </w:p>
+    <w:p>
+      <w:pPr>
+        <w:rPr>
+          <w:sz w:val="28"/>
+          <w:szCs w:val="28"/>
+        </w:rPr>
+      </w:pPr>
+      <w:r>
+        <w:rPr>
+          <w:b/>
+          <w:bCs/>
+          <w:sz w:val="28"/>
+          <w:szCs w:val="28"/>
+        </w:rPr>
+        <w:t>ARIMA</w:t>
+      </w:r>
+      <w:r>
+        <w:rPr>
+          <w:sz w:val="28"/>
+          <w:szCs w:val="28"/>
+        </w:rPr>
+        <w:t xml:space="preserve"> (</w:t>
+      </w:r>
+      <w:proofErr w:type="spellStart"/>
+      <w:r>
+        <w:rPr>
+          <w:sz w:val="28"/>
+          <w:szCs w:val="28"/>
+        </w:rPr>
+        <w:t>AutoRegressive</w:t>
+      </w:r>
+      <w:proofErr w:type="spellEnd"/>
+      <w:r>
+        <w:rPr>
+          <w:sz w:val="28"/>
+          <w:szCs w:val="28"/>
+        </w:rPr>
+        <w:t xml:space="preserve"> Integrated Moving Average) is a very much famous and more powerful time series forecasting model which is used to investigate and predict time series data. It is very useful for data particularly dealing that exhibits trends and forecasting data. It combines the components of autoregression (AR), differencing (I), and moving average (MA) into a single model.</w:t>
+      </w:r>
+    </w:p>
+    <w:p>
+      <w:pPr>
+        <w:pStyle w:val="Heading2"/>
+        <w:rPr>
+          <w:rStyle w:val="Hyperlink"/>
+          <w:color w:val="156082" w:themeColor="accent1"/>
+          <w:sz w:val="28"/>
+          <w:szCs w:val="28"/>
+          <w:u w:val="none"/>
+        </w:rPr>
+      </w:pPr>
+      <w:bookmarkStart w:id="15" w:name="_Toc186757508"/>
+      <w:r>
+        <w:rPr>
+          <w:rStyle w:val="Hyperlink"/>
+          <w:color w:val="156082" w:themeColor="accent1"/>
+          <w:sz w:val="28"/>
+          <w:szCs w:val="28"/>
+          <w:u w:val="none"/>
+        </w:rPr>
+        <w:t>Train and Test</w:t>
+      </w:r>
+      <w:bookmarkEnd w:id="15"/>
+    </w:p>
+    <w:p>
+      <w:pPr>
+        <w:rPr>
+          <w:sz w:val="28"/>
+          <w:szCs w:val="28"/>
+        </w:rPr>
+      </w:pPr>
+      <w:r>
+        <w:rPr>
+          <w:sz w:val="28"/>
+          <w:szCs w:val="28"/>
+        </w:rPr>
+        <w:t>To train and test model, the actual data is split into 80% for training and 20% for testing.</w:t>
+      </w:r>
+      <w:r>
+        <w:rPr>
+          <w:sz w:val="28"/>
+          <w:szCs w:val="28"/>
+        </w:rPr>
+        <w:t xml:space="preserve"> Since this project is about time series forecasting, it is important to split the data in continuous order so that data is not shuffled.</w:t>
+      </w:r>
+    </w:p>
+    <w:p>
+      <w:pPr>
+        <w:rPr>
+          <w:sz w:val="28"/>
+          <w:szCs w:val="28"/>
+        </w:rPr>
+      </w:pPr>
+      <w:r>
+        <w:rPr>
+          <w:sz w:val="28"/>
+          <w:szCs w:val="28"/>
+        </w:rPr>
+        <w:t xml:space="preserve">Once the data is split, using ARIMA model fit and forecast function, data is trained and forecasted. </w:t>
+      </w:r>
+      <w:r>
+        <w:rPr>
+          <w:sz w:val="28"/>
+          <w:szCs w:val="28"/>
+        </w:rPr>
+        <w:br/>
+        <w:t>The forecasted data is then validated against the actual using below metrics,</w:t>
+      </w:r>
+    </w:p>
+    <w:p>
+      <w:pPr>
+        <w:pStyle w:val="ListParagraph"/>
         <w:numPr>
           <w:ilvl w:val="0"/>
           <w:numId w:val="1"/>
         </w:numPr>
         <w:rPr>
-          <w:color w:val="156082" w:themeColor="accent1"/>
-        </w:rPr>
-      </w:pPr>
-      <w:bookmarkStart w:id="6" w:name="_Toc186747113"/>
-      <w:r>
-        <w:rPr>
-          <w:color w:val="156082" w:themeColor="accent1"/>
-        </w:rPr>
-        <w:t>Key Challenges</w:t>
-      </w:r>
-      <w:bookmarkEnd w:id="6"/>
-    </w:p>
-    <w:p>
-      <w:pPr>
-        <w:rPr>
-          <w:sz w:val="28"/>
-          <w:szCs w:val="28"/>
-        </w:rPr>
-      </w:pPr>
-      <w:r>
-        <w:rPr>
-          <w:sz w:val="28"/>
-          <w:szCs w:val="28"/>
-        </w:rPr>
-        <w:t>Above mentioned dataset has some redundant and incomplete data which pose the treat of inefficiency during model training. Therefore, the key challenges are to segregate the useful and valid data from the large dataset, use the right filtering condition and at the same time</w:t>
-      </w:r>
-      <w:r>
-        <w:rPr>
-          <w:sz w:val="28"/>
-          <w:szCs w:val="28"/>
-        </w:rPr>
-        <w:t xml:space="preserve"> not to miss on the important parameters.</w:t>
-      </w:r>
-    </w:p>
-    <w:p>
-      <w:pPr>
-        <w:pStyle w:val="Heading1"/>
+          <w:sz w:val="28"/>
+          <w:szCs w:val="28"/>
+        </w:rPr>
+      </w:pPr>
+      <w:r>
+        <w:rPr>
+          <w:sz w:val="28"/>
+          <w:szCs w:val="28"/>
+        </w:rPr>
+        <w:t>Mean Absolute Error (MAE)</w:t>
+      </w:r>
+      <w:r>
+        <w:rPr>
+          <w:sz w:val="28"/>
+          <w:szCs w:val="28"/>
+        </w:rPr>
+        <w:br/>
+      </w:r>
+      <w:r>
+        <w:rPr>
+          <w:sz w:val="28"/>
+          <w:szCs w:val="28"/>
+        </w:rPr>
+        <w:t>The average of the absolute differences between actual and predicted values.</w:t>
+      </w:r>
+    </w:p>
+    <w:p>
+      <w:pPr>
+        <w:pStyle w:val="ListParagraph"/>
         <w:numPr>
           <w:ilvl w:val="0"/>
           <w:numId w:val="1"/>
         </w:numPr>
         <w:rPr>
+          <w:sz w:val="28"/>
+          <w:szCs w:val="28"/>
+        </w:rPr>
+      </w:pPr>
+      <w:r>
+        <w:rPr>
+          <w:sz w:val="28"/>
+          <w:szCs w:val="28"/>
+        </w:rPr>
+        <w:t>Mean Squared Error (MSE)</w:t>
+      </w:r>
+      <w:r>
+        <w:rPr>
+          <w:sz w:val="28"/>
+          <w:szCs w:val="28"/>
+        </w:rPr>
+        <w:br/>
+      </w:r>
+      <w:r>
+        <w:rPr>
+          <w:sz w:val="28"/>
+          <w:szCs w:val="28"/>
+        </w:rPr>
+        <w:t>The average of the squared differences between actual and predicted values. Larger errors have more impact.</w:t>
+      </w:r>
+    </w:p>
+    <w:p>
+      <w:pPr>
+        <w:pStyle w:val="ListParagraph"/>
+        <w:numPr>
+          <w:ilvl w:val="0"/>
+          <w:numId w:val="1"/>
+        </w:numPr>
+        <w:rPr>
+          <w:sz w:val="28"/>
+          <w:szCs w:val="28"/>
+        </w:rPr>
+      </w:pPr>
+      <w:r>
+        <w:rPr>
+          <w:sz w:val="28"/>
+          <w:szCs w:val="28"/>
+        </w:rPr>
+        <w:lastRenderedPageBreak/>
+        <w:t>Root Mean Squared Error (RMSE)</w:t>
+      </w:r>
+      <w:r>
+        <w:rPr>
+          <w:sz w:val="28"/>
+          <w:szCs w:val="28"/>
+        </w:rPr>
+        <w:br/>
+      </w:r>
+      <w:r>
+        <w:rPr>
+          <w:sz w:val="28"/>
+          <w:szCs w:val="28"/>
+        </w:rPr>
+        <w:t>The square root of the MSE, providing error in the same units as the target variable.</w:t>
+      </w:r>
+    </w:p>
+    <w:p>
+      <w:pPr>
+        <w:pStyle w:val="ListParagraph"/>
+        <w:numPr>
+          <w:ilvl w:val="0"/>
+          <w:numId w:val="1"/>
+        </w:numPr>
+        <w:rPr>
+          <w:sz w:val="28"/>
+          <w:szCs w:val="28"/>
+        </w:rPr>
+      </w:pPr>
+      <w:r>
+        <w:rPr>
+          <w:sz w:val="28"/>
+          <w:szCs w:val="28"/>
+        </w:rPr>
+        <w:t>Mean Absolute Percentage Error (MAPE)</w:t>
+      </w:r>
+      <w:r>
+        <w:rPr>
+          <w:sz w:val="28"/>
+          <w:szCs w:val="28"/>
+        </w:rPr>
+        <w:br/>
+      </w:r>
+      <w:r>
+        <w:rPr>
+          <w:sz w:val="28"/>
+          <w:szCs w:val="28"/>
+        </w:rPr>
+        <w:t>The percentage error relative to the actual values.</w:t>
+      </w:r>
+      <w:r>
+        <w:rPr>
+          <w:sz w:val="28"/>
+          <w:szCs w:val="28"/>
+        </w:rPr>
+        <w:br/>
+      </w:r>
+      <w:r>
+        <w:rPr>
+          <w:sz w:val="28"/>
+          <w:szCs w:val="28"/>
+        </w:rPr>
+        <w:t>(IBM)</w:t>
+      </w:r>
+    </w:p>
+    <w:p>
+      <w:pPr>
+        <w:pStyle w:val="Heading2"/>
+      </w:pPr>
+      <w:bookmarkStart w:id="16" w:name="_Toc186757509"/>
+      <w:r>
+        <w:rPr>
           <w:color w:val="156082" w:themeColor="accent1"/>
         </w:rPr>
-      </w:pPr>
-      <w:bookmarkStart w:id="7" w:name="_Toc186747114"/>
+        <w:t>Evaluation</w:t>
+      </w:r>
+      <w:bookmarkEnd w:id="16"/>
+    </w:p>
+    <w:p>
+      <w:pPr>
+        <w:rPr>
+          <w:sz w:val="28"/>
+          <w:szCs w:val="28"/>
+        </w:rPr>
+      </w:pPr>
+      <w:r>
+        <w:rPr>
+          <w:sz w:val="28"/>
+          <w:szCs w:val="28"/>
+        </w:rPr>
+        <w:t xml:space="preserve">Following results has been obtained which tells that predicted value by the model is deviating from actual by 16.52%. Anything under 20% percentage </w:t>
+      </w:r>
+      <w:r>
+        <w:rPr>
+          <w:sz w:val="28"/>
+          <w:szCs w:val="28"/>
+        </w:rPr>
+        <w:t>is</w:t>
+      </w:r>
+      <w:r>
+        <w:rPr>
+          <w:sz w:val="28"/>
+          <w:szCs w:val="28"/>
+        </w:rPr>
+        <w:t xml:space="preserve"> a good result.</w:t>
+      </w:r>
+      <w:r>
+        <w:rPr>
+          <w:sz w:val="28"/>
+          <w:szCs w:val="28"/>
+        </w:rPr>
+        <w:t xml:space="preserve"> </w:t>
+      </w:r>
+    </w:p>
+    <w:p>
+      <w:pPr>
+        <w:rPr>
+          <w:sz w:val="28"/>
+          <w:szCs w:val="28"/>
+        </w:rPr>
+      </w:pPr>
+      <w:r>
+        <w:drawing>
+          <wp:inline distT="0" distB="0" distL="0" distR="0" wp14:anchorId="664A89B8" wp14:editId="5492391A">
+            <wp:extent cx="1295467" cy="800141"/>
+            <wp:effectExtent l="0" t="0" r="0" b="0"/>
+            <wp:docPr id="1837601656" name="Picture 1"/>
+            <wp:cNvGraphicFramePr>
+              <a:graphicFrameLocks xmlns:a="http://schemas.openxmlformats.org/drawingml/2006/main" noChangeAspect="1"/>
+            </wp:cNvGraphicFramePr>
+            <a:graphic xmlns:a="http://schemas.openxmlformats.org/drawingml/2006/main">
+              <a:graphicData uri="http://schemas.openxmlformats.org/drawingml/2006/picture">
+                <pic:pic xmlns:pic="http://schemas.openxmlformats.org/drawingml/2006/picture">
+                  <pic:nvPicPr>
+                    <pic:cNvPr id="1837601656" name=""/>
+                    <pic:cNvPicPr/>
+                  </pic:nvPicPr>
+                  <pic:blipFill>
+                    <a:blip r:embed="rId23"/>
+                    <a:stretch>
+                      <a:fillRect/>
+                    </a:stretch>
+                  </pic:blipFill>
+                  <pic:spPr>
+                    <a:xfrm>
+                      <a:off x="0" y="0"/>
+                      <a:ext cx="1295467" cy="800141"/>
+                    </a:xfrm>
+                    <a:prstGeom prst="rect">
+                      <a:avLst/>
+                    </a:prstGeom>
+                  </pic:spPr>
+                </pic:pic>
+              </a:graphicData>
+            </a:graphic>
+          </wp:inline>
+        </w:drawing>
+      </w:r>
+    </w:p>
+    <w:p>
+      <w:pPr>
+        <w:pStyle w:val="Heading2"/>
+      </w:pPr>
+      <w:bookmarkStart w:id="17" w:name="_Toc186757510"/>
       <w:r>
         <w:rPr>
           <w:color w:val="156082" w:themeColor="accent1"/>
         </w:rPr>
-        <w:t>Effort &amp; Timeline</w:t>
-      </w:r>
-      <w:bookmarkEnd w:id="7"/>
+        <w:t>Plot Visualization</w:t>
+      </w:r>
+      <w:bookmarkEnd w:id="17"/>
+    </w:p>
+    <w:p>
+      <w:pPr>
+        <w:rPr>
+          <w:sz w:val="28"/>
+          <w:szCs w:val="28"/>
+        </w:rPr>
+      </w:pPr>
+      <w:r>
+        <w:rPr>
+          <w:sz w:val="28"/>
+          <w:szCs w:val="28"/>
+        </w:rPr>
+        <w:t>Using the library ‘MATPLOTLIB’ following plots has been created.</w:t>
+      </w:r>
+    </w:p>
+    <w:p>
+      <w:pPr>
+        <w:rPr>
+          <w:sz w:val="28"/>
+          <w:szCs w:val="28"/>
+        </w:rPr>
+      </w:pPr>
+      <w:r>
+        <w:rPr>
+          <w:sz w:val="28"/>
+          <w:szCs w:val="28"/>
+        </w:rPr>
+        <w:drawing>
+          <wp:inline distT="0" distB="0" distL="0" distR="0" wp14:anchorId="1569EE64" wp14:editId="43A53DBB">
+            <wp:extent cx="5731510" cy="2605405"/>
+            <wp:effectExtent l="0" t="0" r="2540" b="4445"/>
+            <wp:docPr id="1482917369" name="Picture 1"/>
+            <wp:cNvGraphicFramePr>
+              <a:graphicFrameLocks xmlns:a="http://schemas.openxmlformats.org/drawingml/2006/main" noChangeAspect="1"/>
+            </wp:cNvGraphicFramePr>
+            <a:graphic xmlns:a="http://schemas.openxmlformats.org/drawingml/2006/main">
+              <a:graphicData uri="http://schemas.openxmlformats.org/drawingml/2006/picture">
+                <pic:pic xmlns:pic="http://schemas.openxmlformats.org/drawingml/2006/picture">
+                  <pic:nvPicPr>
+                    <pic:cNvPr id="1482917369" name=""/>
+                    <pic:cNvPicPr/>
+                  </pic:nvPicPr>
+                  <pic:blipFill>
+                    <a:blip r:embed="rId24"/>
+                    <a:stretch>
+                      <a:fillRect/>
+                    </a:stretch>
+                  </pic:blipFill>
+                  <pic:spPr>
+                    <a:xfrm>
+                      <a:off x="0" y="0"/>
+                      <a:ext cx="5731510" cy="2605405"/>
+                    </a:xfrm>
+                    <a:prstGeom prst="rect">
+                      <a:avLst/>
+                    </a:prstGeom>
+                  </pic:spPr>
+                </pic:pic>
+              </a:graphicData>
+            </a:graphic>
+          </wp:inline>
+        </w:drawing>
+      </w:r>
+    </w:p>
+    <w:p>
+      <w:pPr>
+        <w:rPr>
+          <w:sz w:val="28"/>
+          <w:szCs w:val="28"/>
+        </w:rPr>
+      </w:pPr>
+      <w:r>
+        <w:rPr>
+          <w:sz w:val="28"/>
+          <w:szCs w:val="28"/>
+        </w:rPr>
+        <w:lastRenderedPageBreak/>
+        <w:drawing>
+          <wp:inline distT="0" distB="0" distL="0" distR="0" wp14:anchorId="1B7708B5" wp14:editId="1585C68F">
+            <wp:extent cx="5731510" cy="2644140"/>
+            <wp:effectExtent l="0" t="0" r="2540" b="3810"/>
+            <wp:docPr id="1707204745" name="Picture 1"/>
+            <wp:cNvGraphicFramePr>
+              <a:graphicFrameLocks xmlns:a="http://schemas.openxmlformats.org/drawingml/2006/main" noChangeAspect="1"/>
+            </wp:cNvGraphicFramePr>
+            <a:graphic xmlns:a="http://schemas.openxmlformats.org/drawingml/2006/main">
+              <a:graphicData uri="http://schemas.openxmlformats.org/drawingml/2006/picture">
+                <pic:pic xmlns:pic="http://schemas.openxmlformats.org/drawingml/2006/picture">
+                  <pic:nvPicPr>
+                    <pic:cNvPr id="1707204745" name=""/>
+                    <pic:cNvPicPr/>
+                  </pic:nvPicPr>
+                  <pic:blipFill>
+                    <a:blip r:embed="rId25"/>
+                    <a:stretch>
+                      <a:fillRect/>
+                    </a:stretch>
+                  </pic:blipFill>
+                  <pic:spPr>
+                    <a:xfrm>
+                      <a:off x="0" y="0"/>
+                      <a:ext cx="5731510" cy="2644140"/>
+                    </a:xfrm>
+                    <a:prstGeom prst="rect">
+                      <a:avLst/>
+                    </a:prstGeom>
+                  </pic:spPr>
+                </pic:pic>
+              </a:graphicData>
+            </a:graphic>
+          </wp:inline>
+        </w:drawing>
+      </w:r>
+    </w:p>
+    <w:p>
+      <w:pPr>
+        <w:rPr>
+          <w:sz w:val="28"/>
+          <w:szCs w:val="28"/>
+        </w:rPr>
+      </w:pPr>
+      <w:r>
+        <w:rPr>
+          <w:sz w:val="28"/>
+          <w:szCs w:val="28"/>
+        </w:rPr>
+        <w:drawing>
+          <wp:inline distT="0" distB="0" distL="0" distR="0" wp14:anchorId="32D69039" wp14:editId="1F563EF2">
+            <wp:extent cx="5731510" cy="2790190"/>
+            <wp:effectExtent l="0" t="0" r="2540" b="0"/>
+            <wp:docPr id="429181820" name="Picture 1"/>
+            <wp:cNvGraphicFramePr>
+              <a:graphicFrameLocks xmlns:a="http://schemas.openxmlformats.org/drawingml/2006/main" noChangeAspect="1"/>
+            </wp:cNvGraphicFramePr>
+            <a:graphic xmlns:a="http://schemas.openxmlformats.org/drawingml/2006/main">
+              <a:graphicData uri="http://schemas.openxmlformats.org/drawingml/2006/picture">
+                <pic:pic xmlns:pic="http://schemas.openxmlformats.org/drawingml/2006/picture">
+                  <pic:nvPicPr>
+                    <pic:cNvPr id="429181820" name=""/>
+                    <pic:cNvPicPr/>
+                  </pic:nvPicPr>
+                  <pic:blipFill>
+                    <a:blip r:embed="rId26"/>
+                    <a:stretch>
+                      <a:fillRect/>
+                    </a:stretch>
+                  </pic:blipFill>
+                  <pic:spPr>
+                    <a:xfrm>
+                      <a:off x="0" y="0"/>
+                      <a:ext cx="5731510" cy="2790190"/>
+                    </a:xfrm>
+                    <a:prstGeom prst="rect">
+                      <a:avLst/>
+                    </a:prstGeom>
+                  </pic:spPr>
+                </pic:pic>
+              </a:graphicData>
+            </a:graphic>
+          </wp:inline>
+        </w:drawing>
+      </w:r>
+    </w:p>
+    <w:p>
+      <w:pPr>
+        <w:pStyle w:val="Heading1"/>
+        <w:rPr>
+          <w:color w:val="156082" w:themeColor="accent1"/>
+        </w:rPr>
+      </w:pPr>
+      <w:bookmarkStart w:id="18" w:name="_Toc186757511"/>
+      <w:r>
+        <w:rPr>
+          <w:color w:val="156082" w:themeColor="accent1"/>
+        </w:rPr>
+        <w:t>Key Challenges</w:t>
+      </w:r>
+      <w:bookmarkEnd w:id="18"/>
+    </w:p>
+    <w:p>
+      <w:pPr>
+        <w:rPr>
+          <w:sz w:val="28"/>
+          <w:szCs w:val="28"/>
+        </w:rPr>
+      </w:pPr>
+      <w:r>
+        <w:rPr>
+          <w:sz w:val="28"/>
+          <w:szCs w:val="28"/>
+        </w:rPr>
+        <w:t>Above mentioned dataset has some redundant and incomplete data which pose the treat of inefficiency during model training. Therefore, the key challenges are to segregate the useful and valid data from the large dataset, use the right filtering condition and at the same time</w:t>
+      </w:r>
+      <w:r>
+        <w:rPr>
+          <w:sz w:val="28"/>
+          <w:szCs w:val="28"/>
+        </w:rPr>
+        <w:t xml:space="preserve"> not to miss on the important parameters.</w:t>
+      </w:r>
+    </w:p>
+    <w:p>
+      <w:pPr>
+        <w:pStyle w:val="Heading1"/>
+        <w:rPr>
+          <w:color w:val="156082" w:themeColor="accent1"/>
+        </w:rPr>
+      </w:pPr>
+      <w:bookmarkStart w:id="19" w:name="_Toc186757512"/>
+      <w:r>
+        <w:rPr>
+          <w:color w:val="156082" w:themeColor="accent1"/>
+        </w:rPr>
+        <w:t>Effort and Timeline</w:t>
+      </w:r>
+      <w:bookmarkEnd w:id="19"/>
     </w:p>
     <w:p>
       <w:pPr>
@@ -3976,16 +6158,12 @@
     <w:p>
       <w:pPr>
         <w:pStyle w:val="Heading2"/>
-        <w:numPr>
-          <w:ilvl w:val="1"/>
-          <w:numId w:val="17"/>
-        </w:numPr>
         <w:rPr>
           <w:color w:val="156082" w:themeColor="accent1"/>
         </w:rPr>
       </w:pPr>
-      <w:bookmarkStart w:id="8" w:name="_Hlk180590591"/>
-      <w:bookmarkStart w:id="9" w:name="_Toc186747115"/>
+      <w:bookmarkStart w:id="20" w:name="_Hlk180590591"/>
+      <w:bookmarkStart w:id="21" w:name="_Toc186757513"/>
       <w:r>
         <w:rPr>
           <w:color w:val="156082" w:themeColor="accent1"/>
@@ -3999,7 +6177,7 @@
         </w:rPr>
         <w:t>:</w:t>
       </w:r>
-      <w:bookmarkEnd w:id="9"/>
+      <w:bookmarkEnd w:id="21"/>
       <w:r>
         <w:rPr>
           <w:color w:val="156082" w:themeColor="accent1"/>
@@ -4179,6 +6357,13 @@
               </w:rPr>
               <w:t>Model selection</w:t>
             </w:r>
+            <w:r>
+              <w:rPr>
+                <w:sz w:val="28"/>
+                <w:szCs w:val="28"/>
+              </w:rPr>
+              <w:t>, training and testing</w:t>
+            </w:r>
           </w:p>
         </w:tc>
         <w:tc>
@@ -4219,7 +6404,7 @@
                 <w:sz w:val="28"/>
                 <w:szCs w:val="28"/>
               </w:rPr>
-              <w:t>Documentations</w:t>
+              <w:t>Plots and graphs</w:t>
             </w:r>
           </w:p>
         </w:tc>
@@ -4248,15 +6433,11 @@
     <w:p>
       <w:pPr>
         <w:pStyle w:val="Heading2"/>
-        <w:numPr>
-          <w:ilvl w:val="1"/>
-          <w:numId w:val="17"/>
-        </w:numPr>
         <w:rPr>
           <w:color w:val="156082" w:themeColor="accent1"/>
         </w:rPr>
       </w:pPr>
-      <w:bookmarkStart w:id="10" w:name="_Toc186747116"/>
+      <w:bookmarkStart w:id="22" w:name="_Toc186757514"/>
       <w:r>
         <w:rPr>
           <w:color w:val="156082" w:themeColor="accent1"/>
@@ -4275,7 +6456,7 @@
         </w:rPr>
         <w:t>:</w:t>
       </w:r>
-      <w:bookmarkEnd w:id="10"/>
+      <w:bookmarkEnd w:id="22"/>
       <w:r>
         <w:rPr>
           <w:color w:val="156082" w:themeColor="accent1"/>
@@ -4300,7 +6481,7 @@
             <w:tcW w:w="5796" w:type="dxa"/>
             <w:shd w:val="clear" w:color="auto" w:fill="0F4761" w:themeFill="accent1" w:themeFillShade="BF"/>
           </w:tcPr>
-          <w:bookmarkEnd w:id="8"/>
+          <w:bookmarkEnd w:id="20"/>
           <w:p>
             <w:pPr>
               <w:rPr>
@@ -4412,7 +6593,7 @@
                 <w:sz w:val="28"/>
                 <w:szCs w:val="28"/>
               </w:rPr>
-              <w:t>Model training and testing</w:t>
+              <w:t>Complex modelling</w:t>
             </w:r>
           </w:p>
         </w:tc>
@@ -4524,38 +6705,141 @@
     </w:tbl>
     <w:p>
       <w:pPr>
-        <w:pStyle w:val="ListParagraph"/>
-      </w:pPr>
-    </w:p>
-    <w:p>
-      <w:pPr>
         <w:pStyle w:val="Heading1"/>
         <w:rPr>
           <w:color w:val="156082" w:themeColor="accent1"/>
         </w:rPr>
       </w:pPr>
-      <w:bookmarkStart w:id="11" w:name="_Toc186747117"/>
-      <w:bookmarkEnd w:id="11"/>
+      <w:r>
+        <w:rPr>
+          <w:color w:val="156082" w:themeColor="accent1"/>
+        </w:rPr>
+        <w:t xml:space="preserve">  </w:t>
+      </w:r>
+      <w:bookmarkStart w:id="23" w:name="_Toc186757515"/>
+      <w:r>
+        <w:rPr>
+          <w:color w:val="156082" w:themeColor="accent1"/>
+        </w:rPr>
+        <w:t>Conclusion</w:t>
+      </w:r>
+      <w:bookmarkEnd w:id="23"/>
+    </w:p>
+    <w:p>
+      <w:pPr>
+        <w:rPr>
+          <w:sz w:val="28"/>
+          <w:szCs w:val="28"/>
+        </w:rPr>
+      </w:pPr>
+      <w:r>
+        <w:rPr>
+          <w:sz w:val="28"/>
+          <w:szCs w:val="28"/>
+        </w:rPr>
+        <w:t>According to various facts and references discussed above shows</w:t>
+      </w:r>
+      <w:r>
+        <w:rPr>
+          <w:sz w:val="28"/>
+          <w:szCs w:val="28"/>
+        </w:rPr>
+        <w:t xml:space="preserve"> there is significant</w:t>
+      </w:r>
+      <w:r>
+        <w:rPr>
+          <w:sz w:val="28"/>
+          <w:szCs w:val="28"/>
+        </w:rPr>
+        <w:t xml:space="preserve"> increase in</w:t>
+      </w:r>
+      <w:r>
+        <w:rPr>
+          <w:sz w:val="28"/>
+          <w:szCs w:val="28"/>
+        </w:rPr>
+        <w:t xml:space="preserve"> the home rental fares in Dublin for the next 4 quarter. The upward trend in home rental shows high demand for housing and consumers must take prior care before considering </w:t>
+      </w:r>
+      <w:r>
+        <w:rPr>
+          <w:sz w:val="28"/>
+          <w:szCs w:val="28"/>
+        </w:rPr>
+        <w:t>relocating</w:t>
+      </w:r>
+      <w:r>
+        <w:rPr>
+          <w:sz w:val="28"/>
+          <w:szCs w:val="28"/>
+        </w:rPr>
+        <w:t>.</w:t>
+      </w:r>
     </w:p>
     <w:p>
       <w:pPr>
         <w:pStyle w:val="Heading1"/>
-        <w:numPr>
-          <w:ilvl w:val="0"/>
-          <w:numId w:val="1"/>
-        </w:numPr>
         <w:rPr>
           <w:color w:val="156082" w:themeColor="accent1"/>
         </w:rPr>
       </w:pPr>
-      <w:bookmarkStart w:id="12" w:name="_Toc186747118"/>
       <w:r>
         <w:rPr>
           <w:color w:val="156082" w:themeColor="accent1"/>
         </w:rPr>
+        <w:t xml:space="preserve">  </w:t>
+      </w:r>
+      <w:bookmarkStart w:id="24" w:name="_Toc186757516"/>
+      <w:r>
+        <w:rPr>
+          <w:color w:val="156082" w:themeColor="accent1"/>
+        </w:rPr>
+        <w:t>Future Development</w:t>
+      </w:r>
+      <w:bookmarkEnd w:id="24"/>
+    </w:p>
+    <w:p>
+      <w:pPr>
+        <w:rPr>
+          <w:sz w:val="28"/>
+          <w:szCs w:val="28"/>
+        </w:rPr>
+      </w:pPr>
+      <w:r>
+        <w:rPr>
+          <w:sz w:val="28"/>
+          <w:szCs w:val="28"/>
+        </w:rPr>
+        <w:t xml:space="preserve">Now, prediction has been done only using ARIMA models but there is still scope for improvement by using ARIMA with other algorithms like Random Forest. </w:t>
+      </w:r>
+      <w:r>
+        <w:rPr>
+          <w:sz w:val="28"/>
+          <w:szCs w:val="28"/>
+        </w:rPr>
+        <w:t xml:space="preserve">At the same time, there is still more data that corresponds to specific areas in the Dublin city which shall be considered in the future development.  </w:t>
+      </w:r>
+    </w:p>
+    <w:p>
+      <w:pPr>
+        <w:pStyle w:val="Heading1"/>
+        <w:rPr>
+          <w:color w:val="156082" w:themeColor="accent1"/>
+        </w:rPr>
+      </w:pPr>
+      <w:r>
+        <w:rPr>
+          <w:color w:val="156082" w:themeColor="accent1"/>
+        </w:rPr>
+        <w:t xml:space="preserve">  </w:t>
+      </w:r>
+      <w:bookmarkStart w:id="25" w:name="_Toc186757517"/>
+      <w:r>
+        <w:rPr>
+          <w:color w:val="156082" w:themeColor="accent1"/>
+        </w:rPr>
         <w:t>References</w:t>
       </w:r>
-      <w:bookmarkEnd w:id="12"/>
+      <w:bookmarkEnd w:id="25"/>
     </w:p>
     <w:p/>
     <w:p>
@@ -4624,7 +6908,7 @@
         </w:rPr>
         <w:t xml:space="preserve"> </w:t>
       </w:r>
-      <w:hyperlink r:id="rId19" w:history="1">
+      <w:hyperlink r:id="rId27" w:history="1">
         <w:r>
           <w:rPr>
             <w:rStyle w:val="Hyperlink"/>
@@ -4656,7 +6940,10 @@
           <w14:ligatures w14:val="none"/>
         </w:rPr>
       </w:pPr>
-      <w:r>
+    </w:p>
+    <w:p>
+      <w:pPr>
+        <w:spacing w:after="0" w:line="240" w:lineRule="auto"/>
         <w:rPr>
           <w:rFonts w:ascii="Times New Roman" w:eastAsia="Times New Roman" w:hAnsi="Times New Roman" w:cs="Times New Roman"/>
           <w:kern w:val="0"/>
@@ -4665,10 +6952,11 @@
           <w:lang w:eastAsia="en-IE"/>
           <w14:ligatures w14:val="none"/>
         </w:rPr>
-        <w:t>(</w:t>
-      </w:r>
-      <w:proofErr w:type="spellStart"/>
-      <w:r>
+      </w:pPr>
+    </w:p>
+    <w:p>
+      <w:pPr>
+        <w:spacing w:after="0" w:line="240" w:lineRule="auto"/>
         <w:rPr>
           <w:rFonts w:ascii="Times New Roman" w:eastAsia="Times New Roman" w:hAnsi="Times New Roman" w:cs="Times New Roman"/>
           <w:kern w:val="0"/>
@@ -4677,9 +6965,7 @@
           <w:lang w:eastAsia="en-IE"/>
           <w14:ligatures w14:val="none"/>
         </w:rPr>
-        <w:t>Hotz</w:t>
-      </w:r>
-      <w:proofErr w:type="spellEnd"/>
+      </w:pPr>
       <w:r>
         <w:rPr>
           <w:rFonts w:ascii="Times New Roman" w:eastAsia="Times New Roman" w:hAnsi="Times New Roman" w:cs="Times New Roman"/>
@@ -4689,37 +6975,11 @@
           <w:lang w:eastAsia="en-IE"/>
           <w14:ligatures w14:val="none"/>
         </w:rPr>
-        <w:t>)</w:t>
-      </w:r>
-    </w:p>
-    <w:p>
-      <w:pPr>
-        <w:pStyle w:val="NormalWeb"/>
-        <w:spacing w:before="0" w:beforeAutospacing="0" w:after="0" w:afterAutospacing="0" w:line="480" w:lineRule="auto"/>
-        <w:ind w:left="720" w:hanging="720"/>
-      </w:pPr>
+        <w:lastRenderedPageBreak/>
+        <w:t>(</w:t>
+      </w:r>
       <w:proofErr w:type="spellStart"/>
       <w:r>
-        <w:t>Hotz</w:t>
-      </w:r>
-      <w:proofErr w:type="spellEnd"/>
-      <w:r>
-        <w:t xml:space="preserve">, Nick. “What Is CRISP DM?” </w:t>
-      </w:r>
-      <w:r>
-        <w:rPr>
-          <w:i/>
-          <w:iCs/>
-        </w:rPr>
-        <w:t>Data Science Project Management</w:t>
-      </w:r>
-      <w:r>
-        <w:t>, 2024, www.datascience-pm.com/crisp-dm-2/.</w:t>
-      </w:r>
-    </w:p>
-    <w:p>
-      <w:pPr>
-        <w:spacing w:after="0" w:line="240" w:lineRule="auto"/>
         <w:rPr>
           <w:rFonts w:ascii="Times New Roman" w:eastAsia="Times New Roman" w:hAnsi="Times New Roman" w:cs="Times New Roman"/>
           <w:kern w:val="0"/>
@@ -4728,18 +6988,10 @@
           <w:lang w:eastAsia="en-IE"/>
           <w14:ligatures w14:val="none"/>
         </w:rPr>
-      </w:pPr>
-      <w:r>
-        <w:rPr>
-          <w:sz w:val="28"/>
-          <w:szCs w:val="28"/>
-        </w:rPr>
-        <w:t>Available at:</w:t>
-      </w:r>
-    </w:p>
-    <w:p>
-      <w:pPr>
-        <w:spacing w:after="0" w:line="240" w:lineRule="auto"/>
+        <w:t>Hotz</w:t>
+      </w:r>
+      <w:proofErr w:type="spellEnd"/>
+      <w:r>
         <w:rPr>
           <w:rFonts w:ascii="Times New Roman" w:eastAsia="Times New Roman" w:hAnsi="Times New Roman" w:cs="Times New Roman"/>
           <w:kern w:val="0"/>
@@ -4748,8 +7000,67 @@
           <w:lang w:eastAsia="en-IE"/>
           <w14:ligatures w14:val="none"/>
         </w:rPr>
-      </w:pPr>
-      <w:hyperlink r:id="rId20" w:history="1">
+        <w:t>)</w:t>
+      </w:r>
+    </w:p>
+    <w:p>
+      <w:pPr>
+        <w:pStyle w:val="NormalWeb"/>
+        <w:spacing w:before="0" w:beforeAutospacing="0" w:after="0" w:afterAutospacing="0" w:line="480" w:lineRule="auto"/>
+        <w:ind w:left="720" w:hanging="720"/>
+      </w:pPr>
+      <w:proofErr w:type="spellStart"/>
+      <w:r>
+        <w:t>Hotz</w:t>
+      </w:r>
+      <w:proofErr w:type="spellEnd"/>
+      <w:r>
+        <w:t xml:space="preserve">, Nick. “What Is CRISP DM?” </w:t>
+      </w:r>
+      <w:r>
+        <w:rPr>
+          <w:i/>
+          <w:iCs/>
+        </w:rPr>
+        <w:t>Data Science Project Management</w:t>
+      </w:r>
+      <w:r>
+        <w:t>, 2024, www.datascience-pm.com/crisp-dm-2/.</w:t>
+      </w:r>
+    </w:p>
+    <w:p>
+      <w:pPr>
+        <w:spacing w:after="0" w:line="240" w:lineRule="auto"/>
+        <w:rPr>
+          <w:rFonts w:ascii="Times New Roman" w:eastAsia="Times New Roman" w:hAnsi="Times New Roman" w:cs="Times New Roman"/>
+          <w:kern w:val="0"/>
+          <w:sz w:val="24"/>
+          <w:szCs w:val="24"/>
+          <w:lang w:eastAsia="en-IE"/>
+          <w14:ligatures w14:val="none"/>
+        </w:rPr>
+      </w:pPr>
+      <w:r>
+        <w:rPr>
+          <w:sz w:val="28"/>
+          <w:szCs w:val="28"/>
+        </w:rPr>
+        <w:t>Available at:</w:t>
+      </w:r>
+    </w:p>
+    <w:p>
+      <w:pPr>
+        <w:spacing w:after="0" w:line="240" w:lineRule="auto"/>
+        <w:rPr>
+          <w:rFonts w:ascii="Times New Roman" w:eastAsia="Times New Roman" w:hAnsi="Times New Roman" w:cs="Times New Roman"/>
+          <w:kern w:val="0"/>
+          <w:sz w:val="24"/>
+          <w:szCs w:val="24"/>
+          <w:lang w:eastAsia="en-IE"/>
+          <w14:ligatures w14:val="none"/>
+        </w:rPr>
+      </w:pPr>
+      <w:hyperlink r:id="rId28" w:history="1">
         <w:r>
           <w:rPr>
             <w:rStyle w:val="Hyperlink"/>
@@ -4775,15 +7086,6 @@
     </w:p>
     <w:p>
       <w:pPr>
-        <w:rPr>
-          <w:rStyle w:val="Hyperlink"/>
-          <w:sz w:val="24"/>
-          <w:szCs w:val="24"/>
-        </w:rPr>
-      </w:pPr>
-    </w:p>
-    <w:p>
-      <w:pPr>
         <w:spacing w:after="0" w:line="240" w:lineRule="auto"/>
         <w:rPr>
           <w:rFonts w:ascii="Times New Roman" w:eastAsia="Times New Roman" w:hAnsi="Times New Roman" w:cs="Times New Roman"/>
@@ -4803,7 +7105,7 @@
           <w:lang w:eastAsia="en-IE"/>
           <w14:ligatures w14:val="none"/>
         </w:rPr>
-        <w:t>(Power et al.)</w:t>
+        <w:t>(IBM)</w:t>
       </w:r>
     </w:p>
     <w:p>
@@ -4813,63 +7115,18 @@
         <w:ind w:left="720" w:hanging="720"/>
       </w:pPr>
       <w:r>
-        <w:t xml:space="preserve">Power, Jim , et al. </w:t>
+        <w:t xml:space="preserve">IBM, IBM. “IBM Cognos Analytics 12.0.x.” </w:t>
       </w:r>
       <w:r>
         <w:rPr>
           <w:i/>
           <w:iCs/>
         </w:rPr>
-        <w:t>Housing Policy Needs to Adjust to Address Market Failures in the Rental Sector -New Study</w:t>
-      </w:r>
-      <w:r>
-        <w:t>. 22 May 2022.</w:t>
-      </w:r>
-    </w:p>
-    <w:p>
-      <w:pPr>
-        <w:pStyle w:val="NoSpacing"/>
-        <w:rPr>
-          <w:smallCaps/>
-          <w:sz w:val="28"/>
-          <w:szCs w:val="28"/>
-        </w:rPr>
-      </w:pPr>
-      <w:r>
-        <w:rPr>
-          <w:sz w:val="28"/>
-          <w:szCs w:val="28"/>
-        </w:rPr>
-        <w:lastRenderedPageBreak/>
-        <w:t>Available at:</w:t>
-      </w:r>
-      <w:r>
-        <w:rPr>
-          <w:sz w:val="28"/>
-          <w:szCs w:val="28"/>
-        </w:rPr>
-        <w:br/>
-      </w:r>
-      <w:hyperlink r:id="rId21" w:history="1">
-        <w:r>
-          <w:rPr>
-            <w:rStyle w:val="Hyperlink"/>
-            <w:smallCaps/>
-            <w:sz w:val="28"/>
-            <w:szCs w:val="28"/>
-          </w:rPr>
-          <w:t>https://www.ipav.ie/sites/default/files/press_release_-_launch_18th_may_2022_ipav_ipoa.pdf</w:t>
-        </w:r>
-      </w:hyperlink>
-    </w:p>
-    <w:p>
-      <w:pPr>
-        <w:rPr>
-          <w:rFonts w:ascii="Times New Roman" w:hAnsi="Times New Roman"/>
-          <w:sz w:val="24"/>
-          <w:szCs w:val="24"/>
-        </w:rPr>
-      </w:pPr>
+        <w:t>Ibm.com</w:t>
+      </w:r>
+      <w:r>
+        <w:t>, 18 Jan. 2024, www.ibm.com/docs/en/cognos-analytics/12.0.0?topic=forecasting-statistical-details.</w:t>
+      </w:r>
     </w:p>
     <w:p>
       <w:pPr>
@@ -4883,209 +7140,54 @@
           <w14:ligatures w14:val="none"/>
         </w:rPr>
       </w:pPr>
-    </w:p>
-    <w:p>
-      <w:pPr>
-        <w:spacing w:after="0" w:line="240" w:lineRule="auto"/>
-        <w:rPr>
-          <w:rFonts w:ascii="Times New Roman" w:eastAsia="Times New Roman" w:hAnsi="Times New Roman" w:cs="Times New Roman"/>
-          <w:kern w:val="0"/>
+      <w:r>
+        <w:rPr>
+          <w:sz w:val="28"/>
+          <w:szCs w:val="28"/>
+        </w:rPr>
+        <w:t>Available at:</w:t>
+      </w:r>
+    </w:p>
+    <w:p>
+      <w:pPr>
+        <w:rPr>
+          <w:rStyle w:val="Hyperlink"/>
           <w:sz w:val="24"/>
           <w:szCs w:val="24"/>
-          <w:lang w:eastAsia="en-IE"/>
-          <w14:ligatures w14:val="none"/>
-        </w:rPr>
-      </w:pPr>
-    </w:p>
-    <w:p>
-      <w:pPr>
-        <w:pStyle w:val="NormalWeb"/>
-        <w:spacing w:before="0" w:beforeAutospacing="0" w:after="0" w:afterAutospacing="0" w:line="480" w:lineRule="auto"/>
-        <w:ind w:left="720" w:hanging="720"/>
-      </w:pPr>
-      <w:r>
-        <w:t xml:space="preserve">Citizensinformation.ie. “Residential Tenancies Board.” </w:t>
-      </w:r>
-      <w:r>
-        <w:rPr>
-          <w:i/>
-          <w:iCs/>
-        </w:rPr>
-        <w:t>Www.citizensinformation.ie</w:t>
-      </w:r>
-      <w:r>
-        <w:t>, 9 2023, www.citizensinformation.ie/en/housing/renting-a-home/resolving-disputes/residential-tenancies-board/.</w:t>
-      </w:r>
-    </w:p>
-    <w:p>
-      <w:pPr>
-        <w:pStyle w:val="NormalWeb"/>
-        <w:spacing w:before="0" w:beforeAutospacing="0" w:after="0" w:afterAutospacing="0" w:line="480" w:lineRule="auto"/>
-        <w:ind w:left="720" w:hanging="720"/>
-        <w:rPr>
-          <w:rFonts w:ascii="Calibri" w:eastAsiaTheme="minorHAnsi" w:hAnsi="Calibri" w:cstheme="minorBidi"/>
-          <w:kern w:val="2"/>
-          <w:lang w:eastAsia="en-US"/>
-          <w14:ligatures w14:val="standardContextual"/>
-        </w:rPr>
-      </w:pPr>
-      <w:r>
-        <w:rPr>
-          <w:rFonts w:ascii="Calibri" w:eastAsiaTheme="minorHAnsi" w:hAnsi="Calibri" w:cstheme="minorBidi"/>
-          <w:kern w:val="2"/>
-          <w:lang w:eastAsia="en-US"/>
-          <w14:ligatures w14:val="standardContextual"/>
-        </w:rPr>
-        <w:t xml:space="preserve">Available at: </w:t>
-      </w:r>
-    </w:p>
-    <w:p>
-      <w:pPr>
-        <w:pStyle w:val="NoSpacing"/>
-        <w:rPr>
-          <w:sz w:val="28"/>
-          <w:szCs w:val="28"/>
-        </w:rPr>
-      </w:pPr>
-      <w:hyperlink r:id="rId22" w:history="1">
+        </w:rPr>
+      </w:pPr>
+      <w:hyperlink r:id="rId29" w:history="1">
         <w:r>
           <w:rPr>
             <w:rStyle w:val="Hyperlink"/>
-            <w:sz w:val="28"/>
-            <w:szCs w:val="28"/>
+            <w:sz w:val="24"/>
+            <w:szCs w:val="24"/>
           </w:rPr>
-          <w:t>https://www.citizensinformation.ie/en/housing/renting-a-home/resolving-disputes/residential-tenancies-board/</w:t>
+          <w:t>https://www.ibm.com/docs/en/cognos-analytics/12.0.0?topic=forecasting-statistical-details</w:t>
         </w:r>
       </w:hyperlink>
     </w:p>
     <w:p>
       <w:pPr>
-        <w:pStyle w:val="NormalWeb"/>
-        <w:spacing w:before="0" w:beforeAutospacing="0" w:after="0" w:afterAutospacing="0" w:line="480" w:lineRule="auto"/>
-        <w:ind w:left="720" w:hanging="720"/>
-        <w:rPr>
-          <w:rFonts w:ascii="Calibri" w:eastAsiaTheme="minorHAnsi" w:hAnsi="Calibri" w:cstheme="minorBidi"/>
-          <w:kern w:val="2"/>
-          <w:lang w:eastAsia="en-US"/>
-          <w14:ligatures w14:val="standardContextual"/>
-        </w:rPr>
-      </w:pPr>
-    </w:p>
-    <w:p>
-      <w:pPr>
-        <w:spacing w:after="0" w:line="240" w:lineRule="auto"/>
-        <w:rPr>
-          <w:rFonts w:ascii="Times New Roman" w:eastAsia="Times New Roman" w:hAnsi="Times New Roman" w:cs="Times New Roman"/>
-          <w:kern w:val="0"/>
-          <w:sz w:val="24"/>
-          <w:szCs w:val="24"/>
-          <w:lang w:eastAsia="en-IE"/>
-          <w14:ligatures w14:val="none"/>
-        </w:rPr>
-      </w:pPr>
-      <w:r>
-        <w:rPr>
-          <w:rFonts w:ascii="Times New Roman" w:eastAsia="Times New Roman" w:hAnsi="Times New Roman" w:cs="Times New Roman"/>
-          <w:kern w:val="0"/>
-          <w:sz w:val="24"/>
-          <w:szCs w:val="24"/>
-          <w:lang w:eastAsia="en-IE"/>
-          <w14:ligatures w14:val="none"/>
-        </w:rPr>
-        <w:t>(Tait)</w:t>
-      </w:r>
-    </w:p>
-    <w:p>
-      <w:pPr>
-        <w:pStyle w:val="NormalWeb"/>
-        <w:spacing w:before="0" w:beforeAutospacing="0" w:after="0" w:afterAutospacing="0" w:line="480" w:lineRule="auto"/>
-        <w:ind w:left="720" w:hanging="720"/>
-      </w:pPr>
-      <w:r>
-        <w:t xml:space="preserve">Tait, David. “The 2022 Housing Crisis of Ireland: Fact or Fiction?” </w:t>
-      </w:r>
-      <w:proofErr w:type="spellStart"/>
-      <w:r>
-        <w:rPr>
-          <w:i/>
-          <w:iCs/>
-        </w:rPr>
-        <w:t>Selectra</w:t>
-      </w:r>
-      <w:proofErr w:type="spellEnd"/>
-      <w:r>
-        <w:t>, 25 May 2022, selectra.ie/moving/tips/housing-crisis-</w:t>
-      </w:r>
-      <w:proofErr w:type="spellStart"/>
-      <w:r>
-        <w:t>ireland</w:t>
-      </w:r>
-      <w:proofErr w:type="spellEnd"/>
-      <w:r>
-        <w:t>.</w:t>
-      </w:r>
-    </w:p>
-    <w:p>
-      <w:pPr>
-        <w:rPr>
-          <w:rStyle w:val="Hyperlink"/>
-          <w:sz w:val="28"/>
-          <w:szCs w:val="28"/>
-        </w:rPr>
-      </w:pPr>
-      <w:r>
-        <w:rPr>
-          <w:sz w:val="28"/>
-          <w:szCs w:val="28"/>
-        </w:rPr>
-        <w:t>Available at:</w:t>
-      </w:r>
-      <w:r>
-        <w:rPr>
-          <w:sz w:val="28"/>
-          <w:szCs w:val="28"/>
-        </w:rPr>
-        <w:br/>
-      </w:r>
-      <w:hyperlink r:id="rId23" w:history="1">
-        <w:r>
-          <w:rPr>
-            <w:rStyle w:val="Hyperlink"/>
-            <w:sz w:val="28"/>
-            <w:szCs w:val="28"/>
-          </w:rPr>
-          <w:t>https://selectra.ie/moving/tips/housing-crisis-ireland</w:t>
-        </w:r>
-      </w:hyperlink>
-    </w:p>
-    <w:p>
-      <w:pPr>
-        <w:rPr>
-          <w:rStyle w:val="Hyperlink"/>
-          <w:sz w:val="28"/>
-          <w:szCs w:val="28"/>
-        </w:rPr>
-      </w:pPr>
-    </w:p>
-    <w:p>
-      <w:pPr>
         <w:pStyle w:val="Heading1"/>
-        <w:numPr>
-          <w:ilvl w:val="0"/>
-          <w:numId w:val="1"/>
-        </w:numPr>
         <w:rPr>
           <w:color w:val="156082" w:themeColor="accent1"/>
         </w:rPr>
       </w:pPr>
-      <w:bookmarkStart w:id="13" w:name="_Toc186747119"/>
       <w:r>
         <w:rPr>
           <w:color w:val="156082" w:themeColor="accent1"/>
         </w:rPr>
+        <w:t xml:space="preserve">  </w:t>
+      </w:r>
+      <w:bookmarkStart w:id="26" w:name="_Toc186757518"/>
+      <w:r>
+        <w:rPr>
+          <w:color w:val="156082" w:themeColor="accent1"/>
+        </w:rPr>
         <w:t>GitHub Link</w:t>
       </w:r>
-      <w:bookmarkEnd w:id="13"/>
+      <w:bookmarkEnd w:id="26"/>
     </w:p>
     <w:p/>
     <w:p>
@@ -5095,7 +7197,7 @@
           <w:szCs w:val="28"/>
         </w:rPr>
       </w:pPr>
-      <w:hyperlink r:id="rId24" w:history="1">
+      <w:hyperlink r:id="rId30" w:history="1">
         <w:r>
           <w:rPr>
             <w:rStyle w:val="Hyperlink"/>
@@ -5107,7 +7209,7 @@
       </w:hyperlink>
     </w:p>
     <w:sectPr>
-      <w:footerReference w:type="default" r:id="rId25"/>
+      <w:footerReference w:type="default" r:id="rId31"/>
       <w:pgSz w:w="11906" w:h="16838"/>
       <w:pgMar w:top="1440" w:right="1440" w:bottom="1440" w:left="1440" w:header="708" w:footer="708" w:gutter="0"/>
       <w:pgNumType w:start="1"/>
@@ -5851,6 +7953,95 @@
     </w:lvl>
   </w:abstractNum>
   <w:abstractNum w:abstractNumId="4" w15:restartNumberingAfterBreak="0">
+    <w:nsid w:val="13A846CC"/>
+    <w:multiLevelType w:val="hybridMultilevel"/>
+    <w:tmpl w:val="BD38891C"/>
+    <w:lvl w:ilvl="0" w:tplc="1809000F">
+      <w:start w:val="1"/>
+      <w:numFmt w:val="decimal"/>
+      <w:lvlText w:val="%1."/>
+      <w:lvlJc w:val="left"/>
+      <w:pPr>
+        <w:ind w:left="720" w:hanging="360"/>
+      </w:pPr>
+      <w:rPr>
+        <w:rFonts w:hint="default"/>
+      </w:rPr>
+    </w:lvl>
+    <w:lvl w:ilvl="1" w:tplc="18090019" w:tentative="1">
+      <w:start w:val="1"/>
+      <w:numFmt w:val="lowerLetter"/>
+      <w:lvlText w:val="%2."/>
+      <w:lvlJc w:val="left"/>
+      <w:pPr>
+        <w:ind w:left="1440" w:hanging="360"/>
+      </w:pPr>
+    </w:lvl>
+    <w:lvl w:ilvl="2" w:tplc="1809001B" w:tentative="1">
+      <w:start w:val="1"/>
+      <w:numFmt w:val="lowerRoman"/>
+      <w:lvlText w:val="%3."/>
+      <w:lvlJc w:val="right"/>
+      <w:pPr>
+        <w:ind w:left="2160" w:hanging="180"/>
+      </w:pPr>
+    </w:lvl>
+    <w:lvl w:ilvl="3" w:tplc="1809000F" w:tentative="1">
+      <w:start w:val="1"/>
+      <w:numFmt w:val="decimal"/>
+      <w:lvlText w:val="%4."/>
+      <w:lvlJc w:val="left"/>
+      <w:pPr>
+        <w:ind w:left="2880" w:hanging="360"/>
+      </w:pPr>
+    </w:lvl>
+    <w:lvl w:ilvl="4" w:tplc="18090019" w:tentative="1">
+      <w:start w:val="1"/>
+      <w:numFmt w:val="lowerLetter"/>
+      <w:lvlText w:val="%5."/>
+      <w:lvlJc w:val="left"/>
+      <w:pPr>
+        <w:ind w:left="3600" w:hanging="360"/>
+      </w:pPr>
+    </w:lvl>
+    <w:lvl w:ilvl="5" w:tplc="1809001B" w:tentative="1">
+      <w:start w:val="1"/>
+      <w:numFmt w:val="lowerRoman"/>
+      <w:lvlText w:val="%6."/>
+      <w:lvlJc w:val="right"/>
+      <w:pPr>
+        <w:ind w:left="4320" w:hanging="180"/>
+      </w:pPr>
+    </w:lvl>
+    <w:lvl w:ilvl="6" w:tplc="1809000F" w:tentative="1">
+      <w:start w:val="1"/>
+      <w:numFmt w:val="decimal"/>
+      <w:lvlText w:val="%7."/>
+      <w:lvlJc w:val="left"/>
+      <w:pPr>
+        <w:ind w:left="5040" w:hanging="360"/>
+      </w:pPr>
+    </w:lvl>
+    <w:lvl w:ilvl="7" w:tplc="18090019" w:tentative="1">
+      <w:start w:val="1"/>
+      <w:numFmt w:val="lowerLetter"/>
+      <w:lvlText w:val="%8."/>
+      <w:lvlJc w:val="left"/>
+      <w:pPr>
+        <w:ind w:left="5760" w:hanging="360"/>
+      </w:pPr>
+    </w:lvl>
+    <w:lvl w:ilvl="8" w:tplc="1809001B" w:tentative="1">
+      <w:start w:val="1"/>
+      <w:numFmt w:val="lowerRoman"/>
+      <w:lvlText w:val="%9."/>
+      <w:lvlJc w:val="right"/>
+      <w:pPr>
+        <w:ind w:left="6480" w:hanging="180"/>
+      </w:pPr>
+    </w:lvl>
+  </w:abstractNum>
+  <w:abstractNum w:abstractNumId="5" w15:restartNumberingAfterBreak="0">
     <w:nsid w:val="1A9B5657"/>
     <w:multiLevelType w:val="multilevel"/>
     <w:tmpl w:val="055CEB30"/>
@@ -5971,7 +8162,7 @@
       </w:rPr>
     </w:lvl>
   </w:abstractNum>
-  <w:abstractNum w:abstractNumId="5" w15:restartNumberingAfterBreak="0">
+  <w:abstractNum w:abstractNumId="6" w15:restartNumberingAfterBreak="0">
     <w:nsid w:val="2EDE3BD5"/>
     <w:multiLevelType w:val="hybridMultilevel"/>
     <w:tmpl w:val="D1180406"/>
@@ -6060,7 +8251,7 @@
       </w:pPr>
     </w:lvl>
   </w:abstractNum>
-  <w:abstractNum w:abstractNumId="6" w15:restartNumberingAfterBreak="0">
+  <w:abstractNum w:abstractNumId="7" w15:restartNumberingAfterBreak="0">
     <w:nsid w:val="37E17D4D"/>
     <w:multiLevelType w:val="hybridMultilevel"/>
     <w:tmpl w:val="1E1460FA"/>
@@ -6152,7 +8343,7 @@
       </w:pPr>
     </w:lvl>
   </w:abstractNum>
-  <w:abstractNum w:abstractNumId="7" w15:restartNumberingAfterBreak="0">
+  <w:abstractNum w:abstractNumId="8" w15:restartNumberingAfterBreak="0">
     <w:nsid w:val="39E67D03"/>
     <w:multiLevelType w:val="multilevel"/>
     <w:tmpl w:val="1809001D"/>
@@ -6238,7 +8429,7 @@
       </w:pPr>
     </w:lvl>
   </w:abstractNum>
-  <w:abstractNum w:abstractNumId="8" w15:restartNumberingAfterBreak="0">
+  <w:abstractNum w:abstractNumId="9" w15:restartNumberingAfterBreak="0">
     <w:nsid w:val="3C6D5B70"/>
     <w:multiLevelType w:val="hybridMultilevel"/>
     <w:tmpl w:val="003C5CA0"/>
@@ -6352,7 +8543,7 @@
       </w:rPr>
     </w:lvl>
   </w:abstractNum>
-  <w:abstractNum w:abstractNumId="9" w15:restartNumberingAfterBreak="0">
+  <w:abstractNum w:abstractNumId="10" w15:restartNumberingAfterBreak="0">
     <w:nsid w:val="3DC20D21"/>
     <w:multiLevelType w:val="hybridMultilevel"/>
     <w:tmpl w:val="A98E5620"/>
@@ -6441,7 +8632,7 @@
       </w:pPr>
     </w:lvl>
   </w:abstractNum>
-  <w:abstractNum w:abstractNumId="10" w15:restartNumberingAfterBreak="0">
+  <w:abstractNum w:abstractNumId="11" w15:restartNumberingAfterBreak="0">
     <w:nsid w:val="41F46F82"/>
     <w:multiLevelType w:val="hybridMultilevel"/>
     <w:tmpl w:val="10B8B4BE"/>
@@ -6530,7 +8721,7 @@
       </w:pPr>
     </w:lvl>
   </w:abstractNum>
-  <w:abstractNum w:abstractNumId="11" w15:restartNumberingAfterBreak="0">
+  <w:abstractNum w:abstractNumId="12" w15:restartNumberingAfterBreak="0">
     <w:nsid w:val="44EF4FE2"/>
     <w:multiLevelType w:val="multilevel"/>
     <w:tmpl w:val="C3507498"/>
@@ -6651,7 +8842,7 @@
       </w:rPr>
     </w:lvl>
   </w:abstractNum>
-  <w:abstractNum w:abstractNumId="12" w15:restartNumberingAfterBreak="0">
+  <w:abstractNum w:abstractNumId="13" w15:restartNumberingAfterBreak="0">
     <w:nsid w:val="45B4544C"/>
     <w:multiLevelType w:val="hybridMultilevel"/>
     <w:tmpl w:val="CD02841C"/>
@@ -6740,7 +8931,7 @@
       </w:pPr>
     </w:lvl>
   </w:abstractNum>
-  <w:abstractNum w:abstractNumId="13" w15:restartNumberingAfterBreak="0">
+  <w:abstractNum w:abstractNumId="14" w15:restartNumberingAfterBreak="0">
     <w:nsid w:val="46AB410B"/>
     <w:multiLevelType w:val="multilevel"/>
     <w:tmpl w:val="5CD83FD2"/>
@@ -6861,7 +9052,7 @@
       </w:rPr>
     </w:lvl>
   </w:abstractNum>
-  <w:abstractNum w:abstractNumId="14" w15:restartNumberingAfterBreak="0">
+  <w:abstractNum w:abstractNumId="15" w15:restartNumberingAfterBreak="0">
     <w:nsid w:val="47D5014A"/>
     <w:multiLevelType w:val="multilevel"/>
     <w:tmpl w:val="5CD83FD2"/>
@@ -6982,7 +9173,7 @@
       </w:rPr>
     </w:lvl>
   </w:abstractNum>
-  <w:abstractNum w:abstractNumId="15" w15:restartNumberingAfterBreak="0">
+  <w:abstractNum w:abstractNumId="16" w15:restartNumberingAfterBreak="0">
     <w:nsid w:val="4BC80046"/>
     <w:multiLevelType w:val="multilevel"/>
     <w:tmpl w:val="565C90F4"/>
@@ -7103,7 +9294,7 @@
       </w:rPr>
     </w:lvl>
   </w:abstractNum>
-  <w:abstractNum w:abstractNumId="16" w15:restartNumberingAfterBreak="0">
+  <w:abstractNum w:abstractNumId="17" w15:restartNumberingAfterBreak="0">
     <w:nsid w:val="4D226102"/>
     <w:multiLevelType w:val="multilevel"/>
     <w:tmpl w:val="73C6FE5E"/>
@@ -7201,7 +9392,7 @@
       </w:pPr>
     </w:lvl>
   </w:abstractNum>
-  <w:abstractNum w:abstractNumId="17" w15:restartNumberingAfterBreak="0">
+  <w:abstractNum w:abstractNumId="18" w15:restartNumberingAfterBreak="0">
     <w:nsid w:val="4FFB0C4A"/>
     <w:multiLevelType w:val="multilevel"/>
     <w:tmpl w:val="565C90F4"/>
@@ -7322,7 +9513,7 @@
       </w:rPr>
     </w:lvl>
   </w:abstractNum>
-  <w:abstractNum w:abstractNumId="18" w15:restartNumberingAfterBreak="0">
+  <w:abstractNum w:abstractNumId="19" w15:restartNumberingAfterBreak="0">
     <w:nsid w:val="535B094B"/>
     <w:multiLevelType w:val="hybridMultilevel"/>
     <w:tmpl w:val="E69C7506"/>
@@ -7415,7 +9606,7 @@
       </w:pPr>
     </w:lvl>
   </w:abstractNum>
-  <w:abstractNum w:abstractNumId="19" w15:restartNumberingAfterBreak="0">
+  <w:abstractNum w:abstractNumId="20" w15:restartNumberingAfterBreak="0">
     <w:nsid w:val="58196E17"/>
     <w:multiLevelType w:val="hybridMultilevel"/>
     <w:tmpl w:val="62FE1748"/>
@@ -7529,7 +9720,7 @@
       </w:rPr>
     </w:lvl>
   </w:abstractNum>
-  <w:abstractNum w:abstractNumId="20" w15:restartNumberingAfterBreak="0">
+  <w:abstractNum w:abstractNumId="21" w15:restartNumberingAfterBreak="0">
     <w:nsid w:val="5B3669B2"/>
     <w:multiLevelType w:val="hybridMultilevel"/>
     <w:tmpl w:val="2A102C8A"/>
@@ -7618,7 +9809,7 @@
       </w:pPr>
     </w:lvl>
   </w:abstractNum>
-  <w:abstractNum w:abstractNumId="21" w15:restartNumberingAfterBreak="0">
+  <w:abstractNum w:abstractNumId="22" w15:restartNumberingAfterBreak="0">
     <w:nsid w:val="5B410A9F"/>
     <w:multiLevelType w:val="hybridMultilevel"/>
     <w:tmpl w:val="CB6A48A0"/>
@@ -7732,7 +9923,7 @@
       </w:rPr>
     </w:lvl>
   </w:abstractNum>
-  <w:abstractNum w:abstractNumId="22" w15:restartNumberingAfterBreak="0">
+  <w:abstractNum w:abstractNumId="23" w15:restartNumberingAfterBreak="0">
     <w:nsid w:val="733C2334"/>
     <w:multiLevelType w:val="multilevel"/>
     <w:tmpl w:val="352E87B2"/>
@@ -7845,7 +10036,7 @@
       </w:rPr>
     </w:lvl>
   </w:abstractNum>
-  <w:abstractNum w:abstractNumId="23" w15:restartNumberingAfterBreak="0">
+  <w:abstractNum w:abstractNumId="24" w15:restartNumberingAfterBreak="0">
     <w:nsid w:val="748F6F9C"/>
     <w:multiLevelType w:val="hybridMultilevel"/>
     <w:tmpl w:val="1032CB94"/>
@@ -7931,7 +10122,7 @@
       </w:pPr>
     </w:lvl>
   </w:abstractNum>
-  <w:abstractNum w:abstractNumId="24" w15:restartNumberingAfterBreak="0">
+  <w:abstractNum w:abstractNumId="25" w15:restartNumberingAfterBreak="0">
     <w:nsid w:val="74D261D3"/>
     <w:multiLevelType w:val="hybridMultilevel"/>
     <w:tmpl w:val="173825C0"/>
@@ -8020,7 +10211,7 @@
       </w:pPr>
     </w:lvl>
   </w:abstractNum>
-  <w:abstractNum w:abstractNumId="25" w15:restartNumberingAfterBreak="0">
+  <w:abstractNum w:abstractNumId="26" w15:restartNumberingAfterBreak="0">
     <w:nsid w:val="76E04A82"/>
     <w:multiLevelType w:val="hybridMultilevel"/>
     <w:tmpl w:val="FACAC3C4"/>
@@ -8109,7 +10300,7 @@
       </w:pPr>
     </w:lvl>
   </w:abstractNum>
-  <w:abstractNum w:abstractNumId="26" w15:restartNumberingAfterBreak="0">
+  <w:abstractNum w:abstractNumId="27" w15:restartNumberingAfterBreak="0">
     <w:nsid w:val="79591153"/>
     <w:multiLevelType w:val="hybridMultilevel"/>
     <w:tmpl w:val="16A6222E"/>
@@ -8198,7 +10389,7 @@
       </w:pPr>
     </w:lvl>
   </w:abstractNum>
-  <w:abstractNum w:abstractNumId="27" w15:restartNumberingAfterBreak="0">
+  <w:abstractNum w:abstractNumId="28" w15:restartNumberingAfterBreak="0">
     <w:nsid w:val="7E880A88"/>
     <w:multiLevelType w:val="multilevel"/>
     <w:tmpl w:val="1809001F"/>
@@ -8288,82 +10479,82 @@
     <w:abstractNumId w:val="2"/>
   </w:num>
   <w:num w:numId="2" w16cid:durableId="202132074">
-    <w:abstractNumId w:val="18"/>
+    <w:abstractNumId w:val="19"/>
   </w:num>
   <w:num w:numId="3" w16cid:durableId="695958900">
-    <w:abstractNumId w:val="10"/>
+    <w:abstractNumId w:val="11"/>
   </w:num>
   <w:num w:numId="4" w16cid:durableId="1849825411">
     <w:abstractNumId w:val="1"/>
   </w:num>
   <w:num w:numId="5" w16cid:durableId="877552664">
-    <w:abstractNumId w:val="12"/>
+    <w:abstractNumId w:val="13"/>
   </w:num>
   <w:num w:numId="6" w16cid:durableId="1407729347">
     <w:abstractNumId w:val="0"/>
   </w:num>
   <w:num w:numId="7" w16cid:durableId="1036924379">
-    <w:abstractNumId w:val="26"/>
+    <w:abstractNumId w:val="27"/>
   </w:num>
   <w:num w:numId="8" w16cid:durableId="613563192">
-    <w:abstractNumId w:val="24"/>
+    <w:abstractNumId w:val="25"/>
   </w:num>
   <w:num w:numId="9" w16cid:durableId="503085156">
-    <w:abstractNumId w:val="22"/>
+    <w:abstractNumId w:val="23"/>
   </w:num>
   <w:num w:numId="10" w16cid:durableId="942147031">
-    <w:abstractNumId w:val="5"/>
+    <w:abstractNumId w:val="6"/>
   </w:num>
   <w:num w:numId="11" w16cid:durableId="1820030831">
-    <w:abstractNumId w:val="9"/>
+    <w:abstractNumId w:val="10"/>
   </w:num>
   <w:num w:numId="12" w16cid:durableId="192814875">
     <w:abstractNumId w:val="3"/>
   </w:num>
   <w:num w:numId="13" w16cid:durableId="764807847">
+    <w:abstractNumId w:val="21"/>
+  </w:num>
+  <w:num w:numId="14" w16cid:durableId="1250655159">
+    <w:abstractNumId w:val="28"/>
+  </w:num>
+  <w:num w:numId="15" w16cid:durableId="43410216">
+    <w:abstractNumId w:val="8"/>
+  </w:num>
+  <w:num w:numId="16" w16cid:durableId="1245187083">
+    <w:abstractNumId w:val="7"/>
+  </w:num>
+  <w:num w:numId="17" w16cid:durableId="846292146">
+    <w:abstractNumId w:val="12"/>
+  </w:num>
+  <w:num w:numId="18" w16cid:durableId="1129324961">
+    <w:abstractNumId w:val="18"/>
+  </w:num>
+  <w:num w:numId="19" w16cid:durableId="141705191">
+    <w:abstractNumId w:val="16"/>
+  </w:num>
+  <w:num w:numId="20" w16cid:durableId="1366252151">
+    <w:abstractNumId w:val="14"/>
+  </w:num>
+  <w:num w:numId="21" w16cid:durableId="393046800">
+    <w:abstractNumId w:val="5"/>
+  </w:num>
+  <w:num w:numId="22" w16cid:durableId="621687420">
+    <w:abstractNumId w:val="15"/>
+  </w:num>
+  <w:num w:numId="23" w16cid:durableId="2026130832">
+    <w:abstractNumId w:val="22"/>
+  </w:num>
+  <w:num w:numId="24" w16cid:durableId="282926356">
+    <w:abstractNumId w:val="9"/>
+  </w:num>
+  <w:num w:numId="25" w16cid:durableId="1954944763">
     <w:abstractNumId w:val="20"/>
   </w:num>
-  <w:num w:numId="14" w16cid:durableId="1250655159">
-    <w:abstractNumId w:val="27"/>
-  </w:num>
-  <w:num w:numId="15" w16cid:durableId="43410216">
-    <w:abstractNumId w:val="7"/>
-  </w:num>
-  <w:num w:numId="16" w16cid:durableId="1245187083">
-    <w:abstractNumId w:val="6"/>
-  </w:num>
-  <w:num w:numId="17" w16cid:durableId="846292146">
-    <w:abstractNumId w:val="11"/>
-  </w:num>
-  <w:num w:numId="18" w16cid:durableId="1129324961">
+  <w:num w:numId="26" w16cid:durableId="233400055">
     <w:abstractNumId w:val="17"/>
   </w:num>
-  <w:num w:numId="19" w16cid:durableId="141705191">
-    <w:abstractNumId w:val="15"/>
-  </w:num>
-  <w:num w:numId="20" w16cid:durableId="1366252151">
-    <w:abstractNumId w:val="13"/>
-  </w:num>
-  <w:num w:numId="21" w16cid:durableId="393046800">
-    <w:abstractNumId w:val="4"/>
-  </w:num>
-  <w:num w:numId="22" w16cid:durableId="621687420">
-    <w:abstractNumId w:val="14"/>
-  </w:num>
-  <w:num w:numId="23" w16cid:durableId="2026130832">
-    <w:abstractNumId w:val="21"/>
-  </w:num>
-  <w:num w:numId="24" w16cid:durableId="282926356">
-    <w:abstractNumId w:val="8"/>
-  </w:num>
-  <w:num w:numId="25" w16cid:durableId="1954944763">
-    <w:abstractNumId w:val="19"/>
-  </w:num>
-  <w:num w:numId="26" w16cid:durableId="233400055">
-    <w:abstractNumId w:val="16"/>
-  </w:num>
   <w:num w:numId="27" w16cid:durableId="240066724">
-    <w:abstractNumId w:val="23"/>
+    <w:abstractNumId w:val="24"/>
     <w:lvlOverride w:ilvl="0">
       <w:startOverride w:val="1"/>
     </w:lvlOverride>
@@ -8393,7 +10584,13 @@
     </w:lvlOverride>
   </w:num>
   <w:num w:numId="28" w16cid:durableId="2054308047">
-    <w:abstractNumId w:val="25"/>
+    <w:abstractNumId w:val="26"/>
+  </w:num>
+  <w:num w:numId="29" w16cid:durableId="239215503">
+    <w:abstractNumId w:val="4"/>
+  </w:num>
+  <w:num w:numId="30" w16cid:durableId="884020638">
+    <w:abstractNumId w:val="17"/>
   </w:num>
 </w:numbering>
 </file>

</xml_diff>